<commit_message>
Fix alpha in Q3 part E
</commit_message>
<xml_diff>
--- a/report/problem 3 .3 project 2.docx
+++ b/report/problem 3 .3 project 2.docx
@@ -68,7 +68,7 @@
       <w:pPr>
         <w:bidi/>
         <w:rPr>
-          <w:rFonts w:asciiTheme="majorHAnsi" w:hAnsiTheme="majorHAnsi" w:cstheme="majorHAnsi" w:hint="cs"/>
+          <w:rFonts w:asciiTheme="majorHAnsi" w:hAnsiTheme="majorHAnsi" w:cstheme="majorHAnsi"/>
           <w:i/>
           <w:rtl/>
           <w:lang w:bidi="fa-IR"/>
@@ -420,16 +420,7 @@
                       <w:szCs w:val="24"/>
                       <w:lang w:bidi="fa-IR"/>
                     </w:rPr>
-                    <m:t>m</m:t>
-                  </m:r>
-                  <m:r>
-                    <w:rPr>
-                      <w:rFonts w:ascii="Cambria Math" w:eastAsia="MS Gothic" w:hAnsi="Cambria Math" w:cs="MS Gothic"/>
-                      <w:sz w:val="24"/>
-                      <w:szCs w:val="24"/>
-                      <w:lang w:bidi="fa-IR"/>
-                    </w:rPr>
-                    <m:t>→∞</m:t>
+                    <m:t>m→∞</m:t>
                   </m:r>
                 </m:lim>
               </m:limLow>
@@ -581,16 +572,7 @@
                       <w:szCs w:val="24"/>
                       <w:lang w:bidi="fa-IR"/>
                     </w:rPr>
-                    <m:t>-</m:t>
-                  </m:r>
-                  <m:r>
-                    <w:rPr>
-                      <w:rFonts w:ascii="Cambria Math" w:hAnsi="Cambria Math" w:cstheme="majorHAnsi"/>
-                      <w:sz w:val="24"/>
-                      <w:szCs w:val="24"/>
-                      <w:lang w:bidi="fa-IR"/>
-                    </w:rPr>
-                    <m:t>μ</m:t>
+                    <m:t>-μ</m:t>
                   </m:r>
                 </m:num>
                 <m:den>
@@ -1046,25 +1028,7 @@
                       <w:szCs w:val="24"/>
                       <w:lang w:bidi="fa-IR"/>
                     </w:rPr>
-                    <m:t>α</m:t>
-                  </m:r>
-                  <m:r>
-                    <w:rPr>
-                      <w:rFonts w:ascii="Cambria Math" w:eastAsiaTheme="minorEastAsia" w:hAnsi="Cambria Math" w:cstheme="majorHAnsi"/>
-                      <w:sz w:val="24"/>
-                      <w:szCs w:val="24"/>
-                      <w:lang w:bidi="fa-IR"/>
-                    </w:rPr>
-                    <m:t>*</m:t>
-                  </m:r>
-                  <m:r>
-                    <w:rPr>
-                      <w:rFonts w:ascii="Cambria Math" w:eastAsiaTheme="minorEastAsia" w:hAnsi="Cambria Math" w:cstheme="majorHAnsi"/>
-                      <w:sz w:val="24"/>
-                      <w:szCs w:val="24"/>
-                      <w:lang w:bidi="fa-IR"/>
-                    </w:rPr>
-                    <m:t>CPUTime</m:t>
+                    <m:t>α*CPUTime</m:t>
                   </m:r>
                   <m:d>
                     <m:dPr>
@@ -1504,16 +1468,7 @@
                       <w:szCs w:val="24"/>
                       <w:lang w:bidi="fa-IR"/>
                     </w:rPr>
-                    <m:t xml:space="preserve">&lt; </m:t>
-                  </m:r>
-                  <m:r>
-                    <w:rPr>
-                      <w:rFonts w:ascii="Cambria Math" w:eastAsiaTheme="minorEastAsia" w:hAnsi="Cambria Math" w:cstheme="majorHAnsi"/>
-                      <w:sz w:val="24"/>
-                      <w:szCs w:val="24"/>
-                      <w:lang w:bidi="fa-IR"/>
-                    </w:rPr>
-                    <m:t>N</m:t>
+                    <m:t>&lt; N</m:t>
                   </m:r>
                   <m:d>
                     <m:dPr>
@@ -1684,25 +1639,7 @@
                           <w:szCs w:val="24"/>
                           <w:lang w:bidi="fa-IR"/>
                         </w:rPr>
-                        <m:t>αμ</m:t>
-                      </m:r>
-                      <m:r>
-                        <w:rPr>
-                          <w:rFonts w:ascii="Cambria Math" w:eastAsiaTheme="minorEastAsia" w:hAnsi="Cambria Math" w:cstheme="majorHAnsi"/>
-                          <w:sz w:val="24"/>
-                          <w:szCs w:val="24"/>
-                          <w:lang w:bidi="fa-IR"/>
-                        </w:rPr>
-                        <m:t>-μ</m:t>
-                      </m:r>
-                      <m:r>
-                        <w:rPr>
-                          <w:rFonts w:ascii="Cambria Math" w:eastAsiaTheme="minorEastAsia" w:hAnsi="Cambria Math" w:cstheme="majorHAnsi"/>
-                          <w:sz w:val="24"/>
-                          <w:szCs w:val="24"/>
-                          <w:lang w:bidi="fa-IR"/>
-                        </w:rPr>
-                        <m:t>,</m:t>
+                        <m:t>αμ-μ,</m:t>
                       </m:r>
                       <m:f>
                         <m:fPr>
@@ -1879,16 +1816,7 @@
                       <w:szCs w:val="24"/>
                       <w:lang w:bidi="fa-IR"/>
                     </w:rPr>
-                    <m:t>&lt;</m:t>
-                  </m:r>
-                  <m:r>
-                    <w:rPr>
-                      <w:rFonts w:ascii="Cambria Math" w:eastAsiaTheme="minorEastAsia" w:hAnsi="Cambria Math" w:cstheme="majorHAnsi"/>
-                      <w:sz w:val="24"/>
-                      <w:szCs w:val="24"/>
-                      <w:lang w:bidi="fa-IR"/>
-                    </w:rPr>
-                    <m:t>0</m:t>
+                    <m:t>&lt;0</m:t>
                   </m:r>
                 </m:e>
               </m:d>
@@ -1945,16 +1873,7 @@
               <w:szCs w:val="24"/>
               <w:lang w:bidi="fa-IR"/>
             </w:rPr>
-            <m:t>[</m:t>
-          </m:r>
-          <m:r>
-            <w:rPr>
-              <w:rFonts w:ascii="Cambria Math" w:eastAsiaTheme="minorEastAsia" w:hAnsi="Cambria Math" w:cstheme="majorHAnsi"/>
-              <w:sz w:val="24"/>
-              <w:szCs w:val="24"/>
-              <w:lang w:bidi="fa-IR"/>
-            </w:rPr>
-            <m:t>1+</m:t>
+            <m:t>[1+</m:t>
           </m:r>
           <m:func>
             <m:funcPr>
@@ -3226,25 +3145,7 @@
                       <w:szCs w:val="24"/>
                       <w:lang w:bidi="fa-IR"/>
                     </w:rPr>
-                    <m:t>α</m:t>
-                  </m:r>
-                  <m:r>
-                    <w:rPr>
-                      <w:rFonts w:ascii="Cambria Math" w:eastAsiaTheme="minorEastAsia" w:hAnsi="Cambria Math" w:cstheme="majorHAnsi"/>
-                      <w:sz w:val="24"/>
-                      <w:szCs w:val="24"/>
-                      <w:lang w:bidi="fa-IR"/>
-                    </w:rPr>
-                    <m:t>*</m:t>
-                  </m:r>
-                  <m:r>
-                    <w:rPr>
-                      <w:rFonts w:ascii="Cambria Math" w:eastAsiaTheme="minorEastAsia" w:hAnsi="Cambria Math" w:cstheme="majorHAnsi"/>
-                      <w:sz w:val="24"/>
-                      <w:szCs w:val="24"/>
-                      <w:lang w:bidi="fa-IR"/>
-                    </w:rPr>
-                    <m:t>CPUTime</m:t>
+                    <m:t>α*CPUTime</m:t>
                   </m:r>
                   <m:d>
                     <m:dPr>
@@ -3455,7 +3356,7 @@
       <w:pPr>
         <w:bidi/>
         <w:rPr>
-          <w:rFonts w:asciiTheme="majorHAnsi" w:eastAsiaTheme="minorEastAsia" w:hAnsiTheme="majorHAnsi" w:cstheme="majorHAnsi" w:hint="cs"/>
+          <w:rFonts w:asciiTheme="majorHAnsi" w:eastAsiaTheme="minorEastAsia" w:hAnsiTheme="majorHAnsi" w:cstheme="majorHAnsi"/>
           <w:sz w:val="24"/>
           <w:szCs w:val="24"/>
           <w:rtl/>
@@ -3489,7 +3390,37 @@
             <w:szCs w:val="24"/>
             <w:lang w:bidi="fa-IR"/>
           </w:rPr>
-          <m:t xml:space="preserve">α=1.05 </m:t>
+          <m:t>α</m:t>
+        </m:r>
+        <m:r>
+          <w:rPr>
+            <w:rFonts w:ascii="Cambria Math" w:eastAsiaTheme="minorEastAsia" w:hAnsi="Cambria Math" w:cstheme="majorHAnsi"/>
+            <w:sz w:val="24"/>
+            <w:szCs w:val="24"/>
+            <w:lang w:bidi="fa-IR"/>
+          </w:rPr>
+          <m:t>=1.</m:t>
+        </m:r>
+        <m:r>
+          <m:rPr>
+            <m:sty m:val="p"/>
+          </m:rPr>
+          <w:rPr>
+            <w:rFonts w:ascii="Cambria Math" w:eastAsiaTheme="minorEastAsia" w:hAnsi="Cambria Math" w:cstheme="majorHAnsi"/>
+            <w:sz w:val="24"/>
+            <w:szCs w:val="24"/>
+            <w:lang w:bidi="fa-IR"/>
+          </w:rPr>
+          <m:t>1</m:t>
+        </m:r>
+        <m:r>
+          <w:rPr>
+            <w:rFonts w:ascii="Cambria Math" w:eastAsiaTheme="minorEastAsia" w:hAnsi="Cambria Math" w:cstheme="majorHAnsi"/>
+            <w:sz w:val="24"/>
+            <w:szCs w:val="24"/>
+            <w:lang w:bidi="fa-IR"/>
+          </w:rPr>
+          <m:t xml:space="preserve"> </m:t>
         </m:r>
       </m:oMath>
       <w:r>
@@ -3569,7 +3500,7 @@
                   <w:szCs w:val="24"/>
                   <w:lang w:bidi="fa-IR"/>
                 </w:rPr>
-                <m:t>-0.3448275862068968</m:t>
+                <m:t>-0.6726727939963131</m:t>
               </m:r>
             </m:e>
           </m:d>
@@ -3589,7 +3520,7 @@
               <w:szCs w:val="24"/>
               <w:lang w:bidi="fa-IR"/>
             </w:rPr>
-            <m:t>0.3651</m:t>
+            <m:t>0.2506</m:t>
           </m:r>
         </m:oMath>
       </m:oMathPara>
@@ -3598,32 +3529,22 @@
       <w:pPr>
         <w:bidi/>
         <w:rPr>
+          <w:rFonts w:asciiTheme="majorHAnsi" w:eastAsiaTheme="minorEastAsia" w:hAnsiTheme="majorHAnsi" w:cstheme="majorHAnsi"/>
+          <w:sz w:val="24"/>
+          <w:szCs w:val="24"/>
+          <w:rtl/>
+          <w:lang w:bidi="fa-IR"/>
+        </w:rPr>
+      </w:pPr>
+      <w:r>
+        <w:rPr>
           <w:rFonts w:asciiTheme="majorHAnsi" w:eastAsiaTheme="minorEastAsia" w:hAnsiTheme="majorHAnsi" w:cstheme="majorHAnsi" w:hint="cs"/>
           <w:sz w:val="24"/>
           <w:szCs w:val="24"/>
           <w:rtl/>
           <w:lang w:bidi="fa-IR"/>
         </w:rPr>
-      </w:pPr>
-      <w:r>
-        <w:rPr>
-          <w:rFonts w:asciiTheme="majorHAnsi" w:eastAsiaTheme="minorEastAsia" w:hAnsiTheme="majorHAnsi" w:cstheme="majorHAnsi" w:hint="cs"/>
-          <w:sz w:val="24"/>
-          <w:szCs w:val="24"/>
-          <w:rtl/>
-          <w:lang w:bidi="fa-IR"/>
-        </w:rPr>
-        <w:t>و با</w:t>
-      </w:r>
-      <w:r>
-        <w:rPr>
-          <w:rFonts w:asciiTheme="majorHAnsi" w:eastAsiaTheme="minorEastAsia" w:hAnsiTheme="majorHAnsi" w:cstheme="majorHAnsi" w:hint="cs"/>
-          <w:sz w:val="24"/>
-          <w:szCs w:val="24"/>
-          <w:rtl/>
-          <w:lang w:bidi="fa-IR"/>
-        </w:rPr>
-        <w:t xml:space="preserve"> جایگذاری</w:t>
+        <w:t>و با جایگذاری</w:t>
       </w:r>
       <w:r>
         <w:rPr>
@@ -3642,7 +3563,25 @@
             <w:szCs w:val="24"/>
             <w:lang w:bidi="fa-IR"/>
           </w:rPr>
-          <m:t xml:space="preserve">α=1.05 </m:t>
+          <m:t>α</m:t>
+        </m:r>
+        <m:r>
+          <w:rPr>
+            <w:rFonts w:ascii="Cambria Math" w:eastAsiaTheme="minorEastAsia" w:hAnsi="Cambria Math" w:cstheme="majorHAnsi"/>
+            <w:sz w:val="24"/>
+            <w:szCs w:val="24"/>
+            <w:lang w:bidi="fa-IR"/>
+          </w:rPr>
+          <m:t>=1.1</m:t>
+        </m:r>
+        <m:r>
+          <w:rPr>
+            <w:rFonts w:ascii="Cambria Math" w:eastAsiaTheme="minorEastAsia" w:hAnsi="Cambria Math" w:cstheme="majorHAnsi"/>
+            <w:sz w:val="24"/>
+            <w:szCs w:val="24"/>
+            <w:lang w:bidi="fa-IR"/>
+          </w:rPr>
+          <m:t xml:space="preserve"> </m:t>
         </m:r>
       </m:oMath>
       <w:r>
@@ -3721,7 +3660,7 @@
                   <w:szCs w:val="24"/>
                   <w:lang w:bidi="fa-IR"/>
                 </w:rPr>
-                <m:t>-3</m:t>
+                <m:t>-6</m:t>
               </m:r>
               <m:r>
                 <w:rPr>
@@ -3730,7 +3669,7 @@
                   <w:szCs w:val="24"/>
                   <w:lang w:bidi="fa-IR"/>
                 </w:rPr>
-                <m:t>4.</m:t>
+                <m:t>.</m:t>
               </m:r>
               <m:r>
                 <w:rPr>
@@ -3739,7 +3678,7 @@
                   <w:szCs w:val="24"/>
                   <w:lang w:bidi="fa-IR"/>
                 </w:rPr>
-                <m:t>48275862068968</m:t>
+                <m:t>726727939963131</m:t>
               </m:r>
             </m:e>
           </m:d>
@@ -3750,16 +3689,7 @@
               <w:szCs w:val="24"/>
               <w:lang w:bidi="fa-IR"/>
             </w:rPr>
-            <m:t xml:space="preserve">= </m:t>
-          </m:r>
-          <m:r>
-            <w:rPr>
-              <w:rFonts w:ascii="Cambria Math" w:eastAsiaTheme="minorEastAsia" w:hAnsi="Cambria Math" w:cstheme="majorHAnsi"/>
-              <w:sz w:val="24"/>
-              <w:szCs w:val="24"/>
-              <w:lang w:bidi="fa-IR"/>
-            </w:rPr>
-            <m:t>0</m:t>
+            <m:t>= 0</m:t>
           </m:r>
         </m:oMath>
       </m:oMathPara>
@@ -3768,13 +3698,26 @@
       <w:pPr>
         <w:bidi/>
         <w:rPr>
+          <w:rFonts w:asciiTheme="majorHAnsi" w:eastAsiaTheme="minorEastAsia" w:hAnsiTheme="majorHAnsi" w:cstheme="majorHAnsi"/>
+          <w:sz w:val="24"/>
+          <w:szCs w:val="24"/>
+          <w:rtl/>
+          <w:lang w:bidi="fa-IR"/>
+        </w:rPr>
+      </w:pPr>
+      <w:r>
+        <w:rPr>
           <w:rFonts w:asciiTheme="majorHAnsi" w:eastAsiaTheme="minorEastAsia" w:hAnsiTheme="majorHAnsi" w:cstheme="majorHAnsi" w:hint="cs"/>
           <w:sz w:val="24"/>
           <w:szCs w:val="24"/>
           <w:rtl/>
           <w:lang w:bidi="fa-IR"/>
         </w:rPr>
-      </w:pPr>
+        <w:lastRenderedPageBreak/>
+        <w:t>این اعداد بیانگر این است که به چه احتمالی پردازه اول بیشتر از پردا</w:t>
+      </w:r>
+      <w:bookmarkStart w:id="0" w:name="_GoBack"/>
+      <w:bookmarkEnd w:id="0"/>
       <w:r>
         <w:rPr>
           <w:rFonts w:asciiTheme="majorHAnsi" w:eastAsiaTheme="minorEastAsia" w:hAnsiTheme="majorHAnsi" w:cstheme="majorHAnsi" w:hint="cs"/>
@@ -3783,8 +3726,7 @@
           <w:rtl/>
           <w:lang w:bidi="fa-IR"/>
         </w:rPr>
-        <w:lastRenderedPageBreak/>
-        <w:t xml:space="preserve">این اعداد بیانگر این است که به چه احتمالی پردازه اول بیشتر از پردازه دوم پردازنده را در اختیار میگیرد. پس لازم است این اعداد را در دو ضرب کنیم. نتیجه کلی این است که در </w:t>
+        <w:t xml:space="preserve">زه دوم پردازنده را در اختیار میگیرد. پس لازم است این اعداد را در دو ضرب کنیم. نتیجه کلی این است که در </w:t>
       </w:r>
       <w:r>
         <w:rPr>
@@ -3824,8 +3766,6 @@
         </w:rPr>
         <w:t xml:space="preserve"> به اندازه کافی، این احتمال به صفر میرسد.</w:t>
       </w:r>
-      <w:bookmarkStart w:id="0" w:name="_GoBack"/>
-      <w:bookmarkEnd w:id="0"/>
     </w:p>
     <w:sectPr>
       <w:pgSz w:w="12240" w:h="15840"/>

</xml_diff>

<commit_message>
Ad problem 2 answers in word doc
</commit_message>
<xml_diff>
--- a/report/problem 3 .3 project 2.docx
+++ b/report/problem 3 .3 project 2.docx
@@ -7,61 +7,931 @@
         <w:bidi/>
         <w:rPr>
           <w:rFonts w:asciiTheme="majorHAnsi" w:hAnsiTheme="majorHAnsi" w:cstheme="majorHAnsi"/>
+          <w:sz w:val="28"/>
+          <w:szCs w:val="28"/>
           <w:lang w:bidi="fa-IR"/>
         </w:rPr>
       </w:pPr>
       <w:r>
         <w:rPr>
           <w:rFonts w:asciiTheme="majorHAnsi" w:hAnsiTheme="majorHAnsi" w:cstheme="majorHAnsi"/>
-          <w:rtl/>
-          <w:lang w:bidi="fa-IR"/>
-        </w:rPr>
-        <w:t xml:space="preserve">آ) چون تنها دو </w:t>
-      </w:r>
-      <w:r>
-        <w:rPr>
-          <w:rFonts w:asciiTheme="majorHAnsi" w:hAnsiTheme="majorHAnsi" w:cstheme="majorHAnsi"/>
-          <w:lang w:bidi="fa-IR"/>
-        </w:rPr>
-        <w:t>Task</w:t>
-      </w:r>
-      <w:r>
-        <w:rPr>
-          <w:rFonts w:asciiTheme="majorHAnsi" w:hAnsiTheme="majorHAnsi" w:cstheme="majorHAnsi"/>
-          <w:rtl/>
-          <w:lang w:bidi="fa-IR"/>
+          <w:color w:val="D4D4D4"/>
+          <w:sz w:val="28"/>
+          <w:szCs w:val="28"/>
+        </w:rPr>
+        <w:t> </w:t>
+      </w:r>
+    </w:p>
+    <w:p>
+      <w:pPr>
+        <w:pStyle w:val="code-line"/>
+        <w:bidi/>
+        <w:spacing w:before="0" w:beforeAutospacing="0" w:after="168" w:afterAutospacing="0"/>
+        <w:rPr>
+          <w:rFonts w:asciiTheme="majorHAnsi" w:hAnsiTheme="majorHAnsi" w:cstheme="majorHAnsi" w:hint="cs"/>
+          <w:sz w:val="28"/>
+          <w:szCs w:val="28"/>
+          <w:rtl/>
+          <w:lang w:bidi="fa-IR"/>
+        </w:rPr>
+      </w:pPr>
+      <w:r>
+        <w:rPr>
+          <w:rFonts w:asciiTheme="majorHAnsi" w:hAnsiTheme="majorHAnsi" w:cstheme="majorHAnsi"/>
+          <w:sz w:val="28"/>
+          <w:szCs w:val="28"/>
+          <w:rtl/>
+        </w:rPr>
+        <w:t>آ</w:t>
+      </w:r>
+      <w:r>
+        <w:rPr>
+          <w:rFonts w:asciiTheme="majorHAnsi" w:hAnsiTheme="majorHAnsi" w:cstheme="majorHAnsi"/>
+          <w:sz w:val="28"/>
+          <w:szCs w:val="28"/>
+          <w:rtl/>
+          <w:lang w:bidi="fa-IR"/>
+        </w:rPr>
+        <w:t>)</w:t>
+      </w:r>
+      <w:r>
+        <w:rPr>
+          <w:rFonts w:asciiTheme="majorHAnsi" w:hAnsiTheme="majorHAnsi" w:cstheme="majorHAnsi" w:hint="cs"/>
+          <w:sz w:val="28"/>
+          <w:szCs w:val="28"/>
+          <w:rtl/>
+          <w:lang w:bidi="fa-IR"/>
+        </w:rPr>
+        <w:t xml:space="preserve"> سامانه بسته</w:t>
+      </w:r>
+    </w:p>
+    <w:p>
+      <w:pPr>
+        <w:pStyle w:val="code-line"/>
+        <w:bidi/>
+        <w:spacing w:before="0" w:beforeAutospacing="0" w:after="168" w:afterAutospacing="0"/>
+        <w:jc w:val="both"/>
+        <w:rPr>
+          <w:rFonts w:asciiTheme="majorHAnsi" w:hAnsiTheme="majorHAnsi" w:cstheme="majorHAnsi"/>
+          <w:sz w:val="28"/>
+          <w:szCs w:val="28"/>
+        </w:rPr>
+      </w:pPr>
+      <w:r>
+        <w:rPr>
+          <w:rFonts w:asciiTheme="majorHAnsi" w:hAnsiTheme="majorHAnsi" w:cstheme="majorHAnsi"/>
+          <w:sz w:val="28"/>
+          <w:szCs w:val="28"/>
+          <w:rtl/>
+        </w:rPr>
+        <w:t>ب) فاصله‌ی زمانی بین ورود دو فعا</w:t>
+      </w:r>
+      <w:r>
+        <w:rPr>
+          <w:rFonts w:asciiTheme="majorHAnsi" w:hAnsiTheme="majorHAnsi" w:cstheme="majorHAnsi"/>
+          <w:sz w:val="28"/>
+          <w:szCs w:val="28"/>
+          <w:rtl/>
+        </w:rPr>
+        <w:t>لیت متوالی طبق تعریف از توضیع نمایی تبعیت میکند. امیدریاضی متغیر تصادفی نمایی با پارامتر</w:t>
+      </w:r>
+      <w:r>
+        <w:rPr>
+          <w:rFonts w:asciiTheme="majorHAnsi" w:hAnsiTheme="majorHAnsi" w:cstheme="majorHAnsi"/>
+          <w:sz w:val="28"/>
+          <w:szCs w:val="28"/>
         </w:rPr>
         <w:t xml:space="preserve"> </w:t>
       </w:r>
-      <w:r>
-        <w:rPr>
-          <w:rFonts w:asciiTheme="majorHAnsi" w:hAnsiTheme="majorHAnsi" w:cstheme="majorHAnsi"/>
-          <w:lang w:bidi="fa-IR"/>
-        </w:rPr>
-        <w:t>S</w:t>
-      </w:r>
-      <w:r>
-        <w:rPr>
-          <w:rFonts w:asciiTheme="majorHAnsi" w:hAnsiTheme="majorHAnsi" w:cstheme="majorHAnsi"/>
-          <w:rtl/>
-          <w:lang w:bidi="fa-IR"/>
-        </w:rPr>
-        <w:t xml:space="preserve"> و </w:t>
-      </w:r>
-      <w:r>
-        <w:rPr>
-          <w:rFonts w:asciiTheme="majorHAnsi" w:hAnsiTheme="majorHAnsi" w:cstheme="majorHAnsi"/>
-          <w:lang w:bidi="fa-IR"/>
-        </w:rPr>
-        <w:t>T</w:t>
-      </w:r>
-      <w:r>
-        <w:rPr>
-          <w:rFonts w:asciiTheme="majorHAnsi" w:hAnsiTheme="majorHAnsi" w:cstheme="majorHAnsi"/>
-          <w:rtl/>
-          <w:lang w:bidi="fa-IR"/>
-        </w:rPr>
-        <w:t xml:space="preserve"> را داریم. </w:t>
+      <m:oMath>
+        <m:r>
+          <w:rPr>
+            <w:rFonts w:ascii="Cambria Math" w:hAnsi="Cambria Math" w:cstheme="majorHAnsi"/>
+            <w:sz w:val="28"/>
+            <w:szCs w:val="28"/>
+          </w:rPr>
+          <m:t>λ</m:t>
+        </m:r>
+      </m:oMath>
+      <w:r>
+        <w:rPr>
+          <w:rFonts w:asciiTheme="majorHAnsi" w:hAnsiTheme="majorHAnsi" w:cstheme="majorHAnsi"/>
+          <w:sz w:val="28"/>
+          <w:szCs w:val="28"/>
+        </w:rPr>
+        <w:t xml:space="preserve"> </w:t>
+      </w:r>
+      <w:r>
+        <w:rPr>
+          <w:rFonts w:asciiTheme="majorHAnsi" w:hAnsiTheme="majorHAnsi" w:cstheme="majorHAnsi"/>
+          <w:sz w:val="28"/>
+          <w:szCs w:val="28"/>
+          <w:rtl/>
+        </w:rPr>
+        <w:t xml:space="preserve">برابر </w:t>
+      </w:r>
+      <m:oMath>
+        <m:f>
+          <m:fPr>
+            <m:ctrlPr>
+              <w:rPr>
+                <w:rFonts w:ascii="Cambria Math" w:hAnsi="Cambria Math" w:cstheme="majorHAnsi"/>
+                <w:i/>
+                <w:sz w:val="28"/>
+                <w:szCs w:val="28"/>
+              </w:rPr>
+            </m:ctrlPr>
+          </m:fPr>
+          <m:num>
+            <m:r>
+              <w:rPr>
+                <w:rFonts w:ascii="Cambria Math" w:hAnsi="Cambria Math" w:cstheme="majorHAnsi"/>
+                <w:sz w:val="28"/>
+                <w:szCs w:val="28"/>
+              </w:rPr>
+              <m:t>1</m:t>
+            </m:r>
+          </m:num>
+          <m:den>
+            <m:r>
+              <w:rPr>
+                <w:rFonts w:ascii="Cambria Math" w:hAnsi="Cambria Math" w:cstheme="majorHAnsi"/>
+                <w:sz w:val="28"/>
+                <w:szCs w:val="28"/>
+              </w:rPr>
+              <m:t>λ</m:t>
+            </m:r>
+          </m:den>
+        </m:f>
+      </m:oMath>
+      <w:r>
+        <w:rPr>
+          <w:rFonts w:asciiTheme="majorHAnsi" w:hAnsiTheme="majorHAnsi" w:cstheme="majorHAnsi"/>
+          <w:sz w:val="28"/>
+          <w:szCs w:val="28"/>
+        </w:rPr>
+        <w:t xml:space="preserve"> </w:t>
+      </w:r>
+      <w:r>
+        <w:rPr>
+          <w:rFonts w:asciiTheme="majorHAnsi" w:hAnsiTheme="majorHAnsi" w:cstheme="majorHAnsi"/>
+          <w:sz w:val="28"/>
+          <w:szCs w:val="28"/>
+          <w:rtl/>
+        </w:rPr>
+        <w:t>است. به همین دلیل</w:t>
+      </w:r>
+      <w:r>
+        <w:rPr>
+          <w:rFonts w:asciiTheme="majorHAnsi" w:hAnsiTheme="majorHAnsi" w:cstheme="majorHAnsi"/>
+          <w:sz w:val="28"/>
+          <w:szCs w:val="28"/>
+        </w:rPr>
+        <w:t xml:space="preserve"> </w:t>
+      </w:r>
+      <m:oMath>
+        <m:r>
+          <w:rPr>
+            <w:rFonts w:ascii="Cambria Math" w:hAnsi="Cambria Math" w:cstheme="majorHAnsi"/>
+            <w:sz w:val="28"/>
+            <w:szCs w:val="28"/>
+          </w:rPr>
+          <m:t>λ</m:t>
+        </m:r>
+      </m:oMath>
+      <w:r>
+        <w:rPr>
+          <w:rFonts w:asciiTheme="majorHAnsi" w:hAnsiTheme="majorHAnsi" w:cstheme="majorHAnsi"/>
+          <w:sz w:val="28"/>
+          <w:szCs w:val="28"/>
+        </w:rPr>
+        <w:t xml:space="preserve"> </w:t>
+      </w:r>
+      <w:r>
+        <w:rPr>
+          <w:rFonts w:asciiTheme="majorHAnsi" w:hAnsiTheme="majorHAnsi" w:cstheme="majorHAnsi"/>
+          <w:sz w:val="28"/>
+          <w:szCs w:val="28"/>
+          <w:rtl/>
+        </w:rPr>
+        <w:t>باید برابر</w:t>
+      </w:r>
+      <w:r>
+        <w:rPr>
+          <w:rFonts w:asciiTheme="majorHAnsi" w:hAnsiTheme="majorHAnsi" w:cstheme="majorHAnsi"/>
+          <w:sz w:val="28"/>
+          <w:szCs w:val="28"/>
+        </w:rPr>
+        <w:t xml:space="preserve"> </w:t>
+      </w:r>
+      <m:oMath>
+        <m:f>
+          <m:fPr>
+            <m:ctrlPr>
+              <w:rPr>
+                <w:rFonts w:ascii="Cambria Math" w:hAnsi="Cambria Math" w:cstheme="majorHAnsi"/>
+                <w:i/>
+                <w:sz w:val="28"/>
+                <w:szCs w:val="28"/>
+              </w:rPr>
+            </m:ctrlPr>
+          </m:fPr>
+          <m:num>
+            <m:r>
+              <w:rPr>
+                <w:rFonts w:ascii="Cambria Math" w:hAnsi="Cambria Math" w:cstheme="majorHAnsi"/>
+                <w:sz w:val="28"/>
+                <w:szCs w:val="28"/>
+              </w:rPr>
+              <m:t>1</m:t>
+            </m:r>
+          </m:num>
+          <m:den>
+            <m:r>
+              <w:rPr>
+                <w:rFonts w:ascii="Cambria Math" w:hAnsi="Cambria Math" w:cstheme="majorHAnsi"/>
+                <w:sz w:val="28"/>
+                <w:szCs w:val="28"/>
+              </w:rPr>
+              <m:t>M</m:t>
+            </m:r>
+          </m:den>
+        </m:f>
+      </m:oMath>
+      <w:r>
+        <w:rPr>
+          <w:rFonts w:asciiTheme="majorHAnsi" w:hAnsiTheme="majorHAnsi" w:cstheme="majorHAnsi"/>
+          <w:sz w:val="28"/>
+          <w:szCs w:val="28"/>
+        </w:rPr>
+        <w:t xml:space="preserve"> </w:t>
+      </w:r>
+      <w:r>
+        <w:rPr>
+          <w:rFonts w:asciiTheme="majorHAnsi" w:hAnsiTheme="majorHAnsi" w:cstheme="majorHAnsi"/>
+          <w:sz w:val="28"/>
+          <w:szCs w:val="28"/>
+          <w:rtl/>
+        </w:rPr>
+        <w:t>باشد</w:t>
+      </w:r>
+      <w:r>
+        <w:rPr>
+          <w:rFonts w:asciiTheme="majorHAnsi" w:hAnsiTheme="majorHAnsi" w:cstheme="majorHAnsi"/>
+          <w:sz w:val="28"/>
+          <w:szCs w:val="28"/>
+        </w:rPr>
+        <w:t>.</w:t>
+      </w:r>
+    </w:p>
+    <w:p>
+      <w:pPr>
+        <w:pStyle w:val="code-line"/>
+        <w:bidi/>
+        <w:spacing w:before="0" w:beforeAutospacing="0" w:after="168" w:afterAutospacing="0"/>
+        <w:rPr>
+          <w:rFonts w:asciiTheme="majorHAnsi" w:hAnsiTheme="majorHAnsi" w:cstheme="majorHAnsi"/>
+          <w:sz w:val="28"/>
+          <w:szCs w:val="28"/>
+          <w:rtl/>
+        </w:rPr>
+      </w:pPr>
+      <w:r>
+        <w:rPr>
+          <w:rFonts w:asciiTheme="majorHAnsi" w:hAnsiTheme="majorHAnsi" w:cstheme="majorHAnsi"/>
+          <w:sz w:val="28"/>
+          <w:szCs w:val="28"/>
+          <w:rtl/>
+        </w:rPr>
+        <w:t>ج) نمودار زیر را نگاه کنید. در محور افقی</w:t>
+      </w:r>
+      <w:r>
+        <w:rPr>
+          <w:rFonts w:asciiTheme="majorHAnsi" w:hAnsiTheme="majorHAnsi" w:cstheme="majorHAnsi"/>
+          <w:sz w:val="28"/>
+          <w:szCs w:val="28"/>
+        </w:rPr>
+        <w:t xml:space="preserve"> lambda </w:t>
+      </w:r>
+      <w:r>
+        <w:rPr>
+          <w:rFonts w:asciiTheme="majorHAnsi" w:hAnsiTheme="majorHAnsi" w:cstheme="majorHAnsi"/>
+          <w:sz w:val="28"/>
+          <w:szCs w:val="28"/>
+          <w:rtl/>
+        </w:rPr>
+        <w:t>یا پارامتر توزیع نمایی قرار دارد و محور عمودی درصد بهره‌وری است. برای این نمودار از مقدار</w:t>
+      </w:r>
+      <w:r>
+        <w:rPr>
+          <w:rFonts w:asciiTheme="majorHAnsi" w:hAnsiTheme="majorHAnsi" w:cstheme="majorHAnsi"/>
+          <w:sz w:val="28"/>
+          <w:szCs w:val="28"/>
+        </w:rPr>
+        <w:t xml:space="preserve"> </w:t>
+      </w:r>
+      <m:oMath>
+        <m:r>
+          <w:rPr>
+            <w:rFonts w:ascii="Cambria Math" w:hAnsi="Cambria Math" w:cstheme="majorHAnsi"/>
+            <w:sz w:val="28"/>
+            <w:szCs w:val="28"/>
+          </w:rPr>
+          <m:t>M</m:t>
+        </m:r>
+        <m:r>
+          <w:rPr>
+            <w:rFonts w:ascii="Cambria Math" w:hAnsi="Cambria Math" w:cstheme="majorHAnsi"/>
+            <w:sz w:val="28"/>
+            <w:szCs w:val="28"/>
+          </w:rPr>
+          <m:t xml:space="preserve"> =</m:t>
+        </m:r>
+        <m:f>
+          <m:fPr>
+            <m:ctrlPr>
+              <w:rPr>
+                <w:rFonts w:ascii="Cambria Math" w:hAnsi="Cambria Math" w:cstheme="majorHAnsi"/>
+                <w:i/>
+                <w:sz w:val="28"/>
+                <w:szCs w:val="28"/>
+              </w:rPr>
+            </m:ctrlPr>
+          </m:fPr>
+          <m:num>
+            <m:r>
+              <w:rPr>
+                <w:rFonts w:ascii="Cambria Math" w:hAnsi="Cambria Math" w:cstheme="majorHAnsi"/>
+                <w:sz w:val="28"/>
+                <w:szCs w:val="28"/>
+              </w:rPr>
+              <m:t>0.5</m:t>
+            </m:r>
+          </m:num>
+          <m:den>
+            <m:r>
+              <w:rPr>
+                <w:rFonts w:ascii="Cambria Math" w:hAnsi="Cambria Math" w:cstheme="majorHAnsi"/>
+                <w:sz w:val="28"/>
+                <w:szCs w:val="28"/>
+              </w:rPr>
+              <m:t>λ</m:t>
+            </m:r>
+          </m:den>
+        </m:f>
+        <m:r>
+          <w:rPr>
+            <w:rFonts w:ascii="Cambria Math" w:hAnsi="Cambria Math" w:cstheme="majorHAnsi"/>
+            <w:sz w:val="28"/>
+            <w:szCs w:val="28"/>
+          </w:rPr>
+          <m:t xml:space="preserve"> </m:t>
+        </m:r>
+      </m:oMath>
+      <w:r>
+        <w:rPr>
+          <w:rFonts w:asciiTheme="majorHAnsi" w:hAnsiTheme="majorHAnsi" w:cstheme="majorHAnsi"/>
+          <w:sz w:val="28"/>
+          <w:szCs w:val="28"/>
+          <w:rtl/>
+        </w:rPr>
+        <w:t>برای تمام</w:t>
+      </w:r>
+      <w:r>
+        <w:rPr>
+          <w:rFonts w:asciiTheme="majorHAnsi" w:hAnsiTheme="majorHAnsi" w:cstheme="majorHAnsi" w:hint="cs"/>
+          <w:sz w:val="28"/>
+          <w:szCs w:val="28"/>
+          <w:rtl/>
+        </w:rPr>
+        <w:t xml:space="preserve"> </w:t>
+      </w:r>
+      <w:r>
+        <w:rPr>
+          <w:rFonts w:asciiTheme="majorHAnsi" w:hAnsiTheme="majorHAnsi" w:cstheme="majorHAnsi"/>
+          <w:sz w:val="28"/>
+          <w:szCs w:val="28"/>
+        </w:rPr>
+        <w:t xml:space="preserve"> </w:t>
+      </w:r>
+      <m:oMath>
+        <m:r>
+          <w:rPr>
+            <w:rFonts w:ascii="Cambria Math" w:hAnsi="Cambria Math" w:cstheme="majorHAnsi"/>
+            <w:sz w:val="28"/>
+            <w:szCs w:val="28"/>
+          </w:rPr>
+          <m:t>λ</m:t>
+        </m:r>
+      </m:oMath>
+      <w:r>
+        <w:rPr>
+          <w:rFonts w:asciiTheme="majorHAnsi" w:hAnsiTheme="majorHAnsi" w:cstheme="majorHAnsi"/>
+          <w:sz w:val="28"/>
+          <w:szCs w:val="28"/>
+          <w:rtl/>
+        </w:rPr>
+        <w:t>ها است</w:t>
+      </w:r>
+      <w:r>
+        <w:rPr>
+          <w:rFonts w:asciiTheme="majorHAnsi" w:hAnsiTheme="majorHAnsi" w:cstheme="majorHAnsi" w:hint="cs"/>
+          <w:sz w:val="28"/>
+          <w:szCs w:val="28"/>
+          <w:rtl/>
+        </w:rPr>
+        <w:t>فا</w:t>
+      </w:r>
+      <w:r>
+        <w:rPr>
+          <w:rFonts w:asciiTheme="majorHAnsi" w:hAnsiTheme="majorHAnsi" w:cstheme="majorHAnsi"/>
+          <w:sz w:val="28"/>
+          <w:szCs w:val="28"/>
+          <w:rtl/>
+        </w:rPr>
+        <w:t xml:space="preserve">ده شده که نشانگیر این است که برای داشتن بهر‌وری </w:t>
+      </w:r>
+      <w:r>
+        <w:rPr>
+          <w:rFonts w:asciiTheme="majorHAnsi" w:hAnsiTheme="majorHAnsi" w:cstheme="majorHAnsi"/>
+          <w:sz w:val="28"/>
+          <w:szCs w:val="28"/>
+          <w:rtl/>
+          <w:lang w:bidi="fa-IR"/>
+        </w:rPr>
+        <w:t>۵۰</w:t>
+      </w:r>
+      <w:r>
+        <w:rPr>
+          <w:rFonts w:asciiTheme="majorHAnsi" w:hAnsiTheme="majorHAnsi" w:cstheme="majorHAnsi"/>
+          <w:sz w:val="28"/>
+          <w:szCs w:val="28"/>
+          <w:rtl/>
+        </w:rPr>
+        <w:t xml:space="preserve"> درصدی، لازم است تا طول فعالیت یک پردازه نصف میانگین زمان بین ورود دو فعالیت باشد. البته که حدس ما نیز چنین بود و داده‌های بدست آمده از</w:t>
+      </w:r>
+      <w:r>
+        <w:rPr>
+          <w:rFonts w:asciiTheme="majorHAnsi" w:hAnsiTheme="majorHAnsi" w:cstheme="majorHAnsi"/>
+          <w:sz w:val="28"/>
+          <w:szCs w:val="28"/>
+          <w:rtl/>
+        </w:rPr>
+        <w:t xml:space="preserve"> شبیه سازی نیز این حدس ر</w:t>
+      </w:r>
+      <w:r>
+        <w:rPr>
+          <w:rFonts w:asciiTheme="majorHAnsi" w:hAnsiTheme="majorHAnsi" w:cstheme="majorHAnsi" w:hint="cs"/>
+          <w:sz w:val="28"/>
+          <w:szCs w:val="28"/>
+          <w:rtl/>
+        </w:rPr>
+        <w:t>ا تایید میکنند.</w:t>
+      </w:r>
+    </w:p>
+    <w:p>
+      <w:pPr>
+        <w:pStyle w:val="code-line"/>
+        <w:bidi/>
+        <w:spacing w:before="0" w:beforeAutospacing="0" w:after="168" w:afterAutospacing="0"/>
+        <w:rPr>
+          <w:rFonts w:asciiTheme="majorHAnsi" w:hAnsiTheme="majorHAnsi" w:cstheme="majorHAnsi"/>
+          <w:sz w:val="28"/>
+          <w:szCs w:val="28"/>
+          <w:rtl/>
+        </w:rPr>
+      </w:pPr>
+    </w:p>
+    <w:p>
+      <w:pPr>
+        <w:pStyle w:val="code-line"/>
+        <w:bidi/>
+        <w:spacing w:before="0" w:beforeAutospacing="0" w:after="168" w:afterAutospacing="0"/>
+        <w:jc w:val="center"/>
+        <w:rPr>
+          <w:rFonts w:asciiTheme="majorHAnsi" w:hAnsiTheme="majorHAnsi" w:cstheme="majorHAnsi" w:hint="cs"/>
+          <w:sz w:val="28"/>
+          <w:szCs w:val="28"/>
+          <w:rtl/>
+        </w:rPr>
+      </w:pPr>
+      <w:r>
+        <w:rPr>
+          <w:rFonts w:asciiTheme="majorHAnsi" w:hAnsiTheme="majorHAnsi" w:cstheme="majorHAnsi"/>
+          <w:sz w:val="28"/>
+          <w:szCs w:val="28"/>
+        </w:rPr>
+        <w:pict>
+          <v:shapetype id="_x0000_t75" coordsize="21600,21600" o:spt="75" o:preferrelative="t" path="m@4@5l@4@11@9@11@9@5xe" filled="f" stroked="f">
+            <v:stroke joinstyle="miter"/>
+            <v:formulas>
+              <v:f eqn="if lineDrawn pixelLineWidth 0"/>
+              <v:f eqn="sum @0 1 0"/>
+              <v:f eqn="sum 0 0 @1"/>
+              <v:f eqn="prod @2 1 2"/>
+              <v:f eqn="prod @3 21600 pixelWidth"/>
+              <v:f eqn="prod @3 21600 pixelHeight"/>
+              <v:f eqn="sum @0 0 1"/>
+              <v:f eqn="prod @6 1 2"/>
+              <v:f eqn="prod @7 21600 pixelWidth"/>
+              <v:f eqn="sum @8 21600 0"/>
+              <v:f eqn="prod @7 21600 pixelHeight"/>
+              <v:f eqn="sum @10 21600 0"/>
+            </v:formulas>
+            <v:path o:extrusionok="f" gradientshapeok="t" o:connecttype="rect"/>
+            <o:lock v:ext="edit" aspectratio="t"/>
+          </v:shapetype>
+          <v:shape id="_x0000_i1029" type="#_x0000_t75" style="width:401.4pt;height:262.2pt">
+            <v:imagedata r:id="rId4" o:title="50_percent_utilization"/>
+          </v:shape>
+        </w:pict>
+      </w:r>
+    </w:p>
+    <w:p>
+      <w:pPr>
+        <w:pStyle w:val="code-line"/>
+        <w:bidi/>
+        <w:spacing w:before="0" w:beforeAutospacing="0" w:after="168" w:afterAutospacing="0"/>
+        <w:rPr>
+          <w:rFonts w:asciiTheme="majorHAnsi" w:hAnsiTheme="majorHAnsi" w:cstheme="majorHAnsi"/>
+          <w:sz w:val="28"/>
+          <w:szCs w:val="28"/>
+        </w:rPr>
+      </w:pPr>
+    </w:p>
+    <w:p>
+      <w:pPr>
+        <w:pStyle w:val="code-line"/>
+        <w:spacing w:before="0" w:beforeAutospacing="0" w:after="168" w:afterAutospacing="0"/>
+        <w:jc w:val="right"/>
+        <w:rPr>
+          <w:rFonts w:asciiTheme="majorHAnsi" w:hAnsiTheme="majorHAnsi" w:cstheme="majorHAnsi" w:hint="cs"/>
+          <w:sz w:val="28"/>
+          <w:szCs w:val="28"/>
+          <w:rtl/>
+          <w:lang w:bidi="fa-IR"/>
+        </w:rPr>
+      </w:pPr>
+      <w:r>
+        <w:rPr>
+          <w:rFonts w:asciiTheme="majorHAnsi" w:hAnsiTheme="majorHAnsi" w:cstheme="majorHAnsi"/>
+          <w:sz w:val="28"/>
+          <w:szCs w:val="28"/>
+          <w:rtl/>
+        </w:rPr>
+        <w:t>د) نمودار در دفتر ژوپیتر</w:t>
+      </w:r>
+    </w:p>
+    <w:p>
+      <w:pPr>
+        <w:pStyle w:val="code-line"/>
+        <w:bidi/>
+        <w:spacing w:before="0" w:beforeAutospacing="0" w:after="168" w:afterAutospacing="0"/>
+        <w:rPr>
+          <w:rFonts w:asciiTheme="majorHAnsi" w:hAnsiTheme="majorHAnsi" w:cstheme="majorHAnsi"/>
+          <w:sz w:val="28"/>
+          <w:szCs w:val="28"/>
+        </w:rPr>
+      </w:pPr>
+      <w:r>
+        <w:rPr>
+          <w:rFonts w:asciiTheme="majorHAnsi" w:hAnsiTheme="majorHAnsi" w:cstheme="majorHAnsi"/>
+          <w:sz w:val="28"/>
+          <w:szCs w:val="28"/>
+          <w:rtl/>
+        </w:rPr>
+        <w:t>ه) بدیهی است ک</w:t>
+      </w:r>
+      <w:r>
+        <w:rPr>
+          <w:rFonts w:asciiTheme="majorHAnsi" w:hAnsiTheme="majorHAnsi" w:cstheme="majorHAnsi"/>
+          <w:sz w:val="28"/>
+          <w:szCs w:val="28"/>
+          <w:rtl/>
+        </w:rPr>
+        <w:t>ه با افزا</w:t>
+      </w:r>
+      <w:r>
+        <w:rPr>
+          <w:rFonts w:asciiTheme="majorHAnsi" w:hAnsiTheme="majorHAnsi" w:cstheme="majorHAnsi" w:hint="cs"/>
+          <w:sz w:val="28"/>
+          <w:szCs w:val="28"/>
+          <w:rtl/>
+        </w:rPr>
+        <w:t xml:space="preserve">یش </w:t>
+      </w:r>
+      <m:oMath>
+        <m:r>
+          <w:rPr>
+            <w:rFonts w:ascii="Cambria Math" w:hAnsi="Cambria Math" w:cstheme="majorHAnsi"/>
+            <w:sz w:val="28"/>
+            <w:szCs w:val="28"/>
+          </w:rPr>
+          <m:t>λ</m:t>
+        </m:r>
+      </m:oMath>
+      <w:r>
+        <w:rPr>
+          <w:rFonts w:asciiTheme="majorHAnsi" w:hAnsiTheme="majorHAnsi" w:cstheme="majorHAnsi"/>
+          <w:sz w:val="28"/>
+          <w:szCs w:val="28"/>
+          <w:rtl/>
+        </w:rPr>
+        <w:t>،‌زمان بین ورود دو فعالیت که با مقدار</w:t>
+      </w:r>
+      <m:oMath>
+        <m:r>
+          <w:rPr>
+            <w:rFonts w:ascii="Cambria Math" w:hAnsi="Cambria Math" w:cstheme="majorHAnsi"/>
+            <w:sz w:val="28"/>
+            <w:szCs w:val="28"/>
+          </w:rPr>
+          <m:t>λ</m:t>
+        </m:r>
+      </m:oMath>
+      <w:r>
+        <w:rPr>
+          <w:rFonts w:asciiTheme="majorHAnsi" w:hAnsiTheme="majorHAnsi" w:cstheme="majorHAnsi"/>
+          <w:sz w:val="28"/>
+          <w:szCs w:val="28"/>
+        </w:rPr>
+        <w:t xml:space="preserve"> </w:t>
+      </w:r>
+      <w:r>
+        <w:rPr>
+          <w:rFonts w:asciiTheme="majorHAnsi" w:hAnsiTheme="majorHAnsi" w:cstheme="majorHAnsi"/>
+          <w:sz w:val="28"/>
+          <w:szCs w:val="28"/>
+          <w:rtl/>
+        </w:rPr>
+        <w:t>رابطه عکس دارد کاهش میابد. یعنی پردازنده فرصت کمتری برای استراحت بین فعالیت‌ها دارد و بنابراین بهره‌وری بالاتر است. به همین ترتیب نیز زمان پاسخگویی افزایش میابد زیرا فعالیت ها زودتر ظاهر میشوند اما مقدار کار پردازنده در هر واحد زمانی یکسان است. پس فاصله بیشتری بین ورود یک فعالیت و زمان پایان آن خواهیم داشت و این یعنی زمان پاسخ‌گویی بیشتر</w:t>
+      </w:r>
+      <w:r>
+        <w:rPr>
+          <w:rFonts w:asciiTheme="majorHAnsi" w:hAnsiTheme="majorHAnsi" w:cstheme="majorHAnsi"/>
+          <w:sz w:val="28"/>
+          <w:szCs w:val="28"/>
+        </w:rPr>
+        <w:t>.</w:t>
+      </w:r>
+    </w:p>
+    <w:p>
+      <w:pPr>
+        <w:pStyle w:val="code-line"/>
+        <w:bidi/>
+        <w:spacing w:before="0" w:beforeAutospacing="0" w:after="168" w:afterAutospacing="0"/>
+        <w:rPr>
+          <w:rFonts w:asciiTheme="majorHAnsi" w:hAnsiTheme="majorHAnsi" w:cstheme="majorHAnsi" w:hint="cs"/>
+          <w:sz w:val="28"/>
+          <w:szCs w:val="28"/>
+          <w:rtl/>
+          <w:lang w:bidi="fa-IR"/>
+        </w:rPr>
+      </w:pPr>
+      <w:r>
+        <w:rPr>
+          <w:rFonts w:asciiTheme="majorHAnsi" w:hAnsiTheme="majorHAnsi" w:cstheme="majorHAnsi" w:hint="cs"/>
+          <w:sz w:val="28"/>
+          <w:szCs w:val="28"/>
+          <w:rtl/>
+        </w:rPr>
+        <w:lastRenderedPageBreak/>
+        <w:t>و)</w:t>
+      </w:r>
+      <w:r>
+        <w:rPr>
+          <w:rFonts w:asciiTheme="majorHAnsi" w:hAnsiTheme="majorHAnsi" w:cstheme="majorHAnsi" w:hint="cs"/>
+          <w:sz w:val="28"/>
+          <w:szCs w:val="28"/>
+          <w:rtl/>
+          <w:lang w:bidi="fa-IR"/>
+        </w:rPr>
+        <w:t xml:space="preserve"> اثبات میشود که </w:t>
+      </w:r>
+      <w:proofErr w:type="spellStart"/>
+      <w:r>
+        <w:rPr>
+          <w:rFonts w:asciiTheme="majorHAnsi" w:hAnsiTheme="majorHAnsi" w:cstheme="majorHAnsi"/>
+          <w:sz w:val="28"/>
+          <w:szCs w:val="28"/>
+          <w:lang w:bidi="fa-IR"/>
+        </w:rPr>
+        <w:t>srft</w:t>
+      </w:r>
+      <w:proofErr w:type="spellEnd"/>
+      <w:r>
+        <w:rPr>
+          <w:rFonts w:asciiTheme="majorHAnsi" w:hAnsiTheme="majorHAnsi" w:cstheme="majorHAnsi" w:hint="cs"/>
+          <w:sz w:val="28"/>
+          <w:szCs w:val="28"/>
+          <w:rtl/>
+          <w:lang w:bidi="fa-IR"/>
+        </w:rPr>
+        <w:t xml:space="preserve"> از نظر مجموع زمان پاسخگویی و کمترین میانه بهترین است اما مثلا صدک 95 ام تاثیر چندانی از </w:t>
+      </w:r>
+      <w:proofErr w:type="spellStart"/>
+      <w:r>
+        <w:rPr>
+          <w:rFonts w:asciiTheme="majorHAnsi" w:hAnsiTheme="majorHAnsi" w:cstheme="majorHAnsi"/>
+          <w:sz w:val="28"/>
+          <w:szCs w:val="28"/>
+          <w:lang w:bidi="fa-IR"/>
+        </w:rPr>
+        <w:t>srtf</w:t>
+      </w:r>
+      <w:proofErr w:type="spellEnd"/>
+      <w:r>
+        <w:rPr>
+          <w:rFonts w:asciiTheme="majorHAnsi" w:hAnsiTheme="majorHAnsi" w:cstheme="majorHAnsi" w:hint="cs"/>
+          <w:sz w:val="28"/>
+          <w:szCs w:val="28"/>
+          <w:rtl/>
+          <w:lang w:bidi="fa-IR"/>
+        </w:rPr>
+        <w:t xml:space="preserve"> نمیگیرد. مثلا اگر </w:t>
+      </w:r>
+      <w:r>
+        <w:rPr>
+          <w:rFonts w:asciiTheme="majorHAnsi" w:hAnsiTheme="majorHAnsi" w:cstheme="majorHAnsi"/>
+          <w:sz w:val="28"/>
+          <w:szCs w:val="28"/>
+          <w:lang w:bidi="fa-IR"/>
+        </w:rPr>
+        <w:t>round robin</w:t>
+      </w:r>
+      <w:r>
+        <w:rPr>
+          <w:rFonts w:asciiTheme="majorHAnsi" w:hAnsiTheme="majorHAnsi" w:cstheme="majorHAnsi" w:hint="cs"/>
+          <w:sz w:val="28"/>
+          <w:szCs w:val="28"/>
+          <w:rtl/>
+          <w:lang w:bidi="fa-IR"/>
+        </w:rPr>
+        <w:t xml:space="preserve"> داشته باشیم</w:t>
+      </w:r>
+      <w:r>
+        <w:rPr>
+          <w:rFonts w:asciiTheme="majorHAnsi" w:hAnsiTheme="majorHAnsi" w:cstheme="majorHAnsi" w:hint="cs"/>
+          <w:sz w:val="28"/>
+          <w:szCs w:val="28"/>
+          <w:rtl/>
+          <w:lang w:bidi="fa-IR"/>
+        </w:rPr>
+        <w:t xml:space="preserve">، با هر مقدار </w:t>
+      </w:r>
+      <w:r>
+        <w:rPr>
+          <w:rFonts w:asciiTheme="majorHAnsi" w:hAnsiTheme="majorHAnsi" w:cstheme="majorHAnsi"/>
+          <w:sz w:val="28"/>
+          <w:szCs w:val="28"/>
+          <w:lang w:bidi="fa-IR"/>
+        </w:rPr>
+        <w:t>quanta</w:t>
+      </w:r>
+      <w:r>
+        <w:rPr>
+          <w:rFonts w:asciiTheme="majorHAnsi" w:hAnsiTheme="majorHAnsi" w:cstheme="majorHAnsi" w:hint="cs"/>
+          <w:sz w:val="28"/>
+          <w:szCs w:val="28"/>
+          <w:rtl/>
+          <w:lang w:bidi="fa-IR"/>
+        </w:rPr>
+        <w:t xml:space="preserve"> ای که شبیه‌سازی کنیم، اعدادی که برای صدک 95 ام بدست می‌آیند دست خوش تغییر چندانی نمیشوند.</w:t>
+      </w:r>
+      <w:bookmarkStart w:id="0" w:name="_GoBack"/>
+      <w:bookmarkEnd w:id="0"/>
+    </w:p>
+    <w:p>
+      <w:pPr>
+        <w:pStyle w:val="code-line"/>
+        <w:bidi/>
+        <w:spacing w:before="0" w:beforeAutospacing="0" w:after="168" w:afterAutospacing="0"/>
+        <w:rPr>
+          <w:rFonts w:asciiTheme="majorHAnsi" w:hAnsiTheme="majorHAnsi" w:cstheme="majorHAnsi"/>
+          <w:sz w:val="28"/>
+          <w:szCs w:val="28"/>
+        </w:rPr>
+      </w:pPr>
+      <w:r>
+        <w:rPr>
+          <w:rFonts w:asciiTheme="majorHAnsi" w:hAnsiTheme="majorHAnsi" w:cstheme="majorHAnsi"/>
+          <w:sz w:val="28"/>
+          <w:szCs w:val="28"/>
+          <w:rtl/>
+        </w:rPr>
+        <w:t xml:space="preserve">ز) البته پاسخ این قسمت بستگی دارد به نحوه مدلسازی ما از ظاهر شدن فعالیت ها. در حقیقت اگر بپذیریم که ظهور فعالیت ها از توزیع پوآسن پیروی میکنند (در نتیجه ظهور یک فعالیت بعد از دیگری مطابق توزیع نمایی است که در صورت سوال داریم) برای افزایش بهره‌وری باید زمان ورود </w:t>
+      </w:r>
+      <w:r>
+        <w:rPr>
+          <w:rFonts w:asciiTheme="majorHAnsi" w:hAnsiTheme="majorHAnsi" w:cstheme="majorHAnsi"/>
+          <w:sz w:val="28"/>
+          <w:szCs w:val="28"/>
+          <w:rtl/>
+        </w:rPr>
+        <w:t xml:space="preserve">بین فعالیت ها کاهش بیابد و این </w:t>
+      </w:r>
+      <w:r>
+        <w:rPr>
+          <w:rFonts w:asciiTheme="majorHAnsi" w:hAnsiTheme="majorHAnsi" w:cstheme="majorHAnsi" w:hint="cs"/>
+          <w:sz w:val="28"/>
+          <w:szCs w:val="28"/>
+          <w:rtl/>
+          <w:lang w:bidi="fa-IR"/>
+        </w:rPr>
+        <w:t>یعنی</w:t>
+      </w:r>
+      <w:r>
+        <w:rPr>
+          <w:rFonts w:asciiTheme="majorHAnsi" w:hAnsiTheme="majorHAnsi" w:cstheme="majorHAnsi"/>
+          <w:sz w:val="28"/>
+          <w:szCs w:val="28"/>
+          <w:rtl/>
+        </w:rPr>
+        <w:t xml:space="preserve"> افزایش زمان پاسخگویی. زیرا فعالیت ها زود و پشت سر هم ظاهر میشوند ولی دیر به اتمام میرسند. البته این موضوع خیلی بستگی به تعداد فعالیت ها دارد. مثلا اگر فرض کنیم به صورت میانگین هر دو فعالیت با فاصله </w:t>
+      </w:r>
+      <w:r>
+        <w:rPr>
+          <w:rFonts w:asciiTheme="majorHAnsi" w:hAnsiTheme="majorHAnsi" w:cstheme="majorHAnsi"/>
+          <w:sz w:val="28"/>
+          <w:szCs w:val="28"/>
+          <w:rtl/>
+          <w:lang w:bidi="fa-IR"/>
+        </w:rPr>
+        <w:t>۲۰</w:t>
+      </w:r>
+      <w:r>
+        <w:rPr>
+          <w:rFonts w:asciiTheme="majorHAnsi" w:hAnsiTheme="majorHAnsi" w:cstheme="majorHAnsi"/>
+          <w:sz w:val="28"/>
+          <w:szCs w:val="28"/>
+          <w:rtl/>
+        </w:rPr>
+        <w:t xml:space="preserve"> واحد ظاهر میشوند و طول هر فعالیت </w:t>
+      </w:r>
+      <w:r>
+        <w:rPr>
+          <w:rFonts w:asciiTheme="majorHAnsi" w:hAnsiTheme="majorHAnsi" w:cstheme="majorHAnsi"/>
+          <w:sz w:val="28"/>
+          <w:szCs w:val="28"/>
+          <w:rtl/>
+          <w:lang w:bidi="fa-IR"/>
+        </w:rPr>
+        <w:t>۲۵</w:t>
+      </w:r>
+      <w:r>
+        <w:rPr>
+          <w:rFonts w:asciiTheme="majorHAnsi" w:hAnsiTheme="majorHAnsi" w:cstheme="majorHAnsi"/>
+          <w:sz w:val="28"/>
+          <w:szCs w:val="28"/>
+          <w:rtl/>
+        </w:rPr>
+        <w:t xml:space="preserve"> واحد باشد، یعنی پردازنده در هر فعالیتی که انجام میدهد در واقع </w:t>
+      </w:r>
+      <w:r>
+        <w:rPr>
+          <w:rFonts w:asciiTheme="majorHAnsi" w:hAnsiTheme="majorHAnsi" w:cstheme="majorHAnsi"/>
+          <w:sz w:val="28"/>
+          <w:szCs w:val="28"/>
+          <w:rtl/>
+          <w:lang w:bidi="fa-IR"/>
+        </w:rPr>
+        <w:t>۵</w:t>
+      </w:r>
+      <w:r>
+        <w:rPr>
+          <w:rFonts w:asciiTheme="majorHAnsi" w:hAnsiTheme="majorHAnsi" w:cstheme="majorHAnsi"/>
+          <w:sz w:val="28"/>
+          <w:szCs w:val="28"/>
+          <w:rtl/>
+        </w:rPr>
+        <w:t xml:space="preserve"> واحد تاخیر به تاخیر هایش اضافه میشود و این تاخیر در زمان پاسخ گویی فعالیت ‌هایی که دیر تر ظاهر شده‌اند تاثیر بیشتری میگذارد تا فعالیت‌هایی که در ابتدا ظاهر شده اند. این استدلال نیز توسط نمودار تایید میشود. اگر دقت کنیم، شیب نمودار زمان پاسخ‌گویی برای صدک </w:t>
+      </w:r>
+      <w:r>
+        <w:rPr>
+          <w:rFonts w:asciiTheme="majorHAnsi" w:hAnsiTheme="majorHAnsi" w:cstheme="majorHAnsi"/>
+          <w:sz w:val="28"/>
+          <w:szCs w:val="28"/>
+          <w:rtl/>
+          <w:lang w:bidi="fa-IR"/>
+        </w:rPr>
+        <w:t>۹۵</w:t>
+      </w:r>
+      <w:r>
+        <w:rPr>
+          <w:rFonts w:asciiTheme="majorHAnsi" w:hAnsiTheme="majorHAnsi" w:cstheme="majorHAnsi"/>
+          <w:sz w:val="28"/>
+          <w:szCs w:val="28"/>
+          <w:rtl/>
+        </w:rPr>
+        <w:t xml:space="preserve"> بیشتر از شیب نمودار میانه زمان پاسخ‌گویی است</w:t>
+      </w:r>
+      <w:r>
+        <w:rPr>
+          <w:rFonts w:asciiTheme="majorHAnsi" w:hAnsiTheme="majorHAnsi" w:cstheme="majorHAnsi"/>
+          <w:sz w:val="28"/>
+          <w:szCs w:val="28"/>
+        </w:rPr>
+        <w:t>.</w:t>
       </w:r>
     </w:p>
     <w:p>
@@ -69,14 +939,118 @@
         <w:bidi/>
         <w:rPr>
           <w:rFonts w:asciiTheme="majorHAnsi" w:hAnsiTheme="majorHAnsi" w:cstheme="majorHAnsi"/>
+          <w:sz w:val="28"/>
+          <w:szCs w:val="28"/>
+          <w:lang w:bidi="fa-IR"/>
+        </w:rPr>
+      </w:pPr>
+    </w:p>
+    <w:p>
+      <w:pPr>
+        <w:bidi/>
+        <w:rPr>
+          <w:rFonts w:asciiTheme="majorHAnsi" w:hAnsiTheme="majorHAnsi" w:cstheme="majorHAnsi"/>
+          <w:sz w:val="28"/>
+          <w:szCs w:val="28"/>
+          <w:lang w:bidi="fa-IR"/>
+        </w:rPr>
+      </w:pPr>
+    </w:p>
+    <w:p>
+      <w:pPr>
+        <w:bidi/>
+        <w:rPr>
+          <w:rFonts w:asciiTheme="majorHAnsi" w:hAnsiTheme="majorHAnsi" w:cstheme="majorHAnsi"/>
+          <w:sz w:val="28"/>
+          <w:szCs w:val="28"/>
+          <w:lang w:bidi="fa-IR"/>
+        </w:rPr>
+      </w:pPr>
+      <w:r>
+        <w:rPr>
+          <w:rFonts w:asciiTheme="majorHAnsi" w:hAnsiTheme="majorHAnsi" w:cstheme="majorHAnsi"/>
+          <w:sz w:val="28"/>
+          <w:szCs w:val="28"/>
+          <w:rtl/>
+          <w:lang w:bidi="fa-IR"/>
+        </w:rPr>
+        <w:t xml:space="preserve">آ) چون تنها دو </w:t>
+      </w:r>
+      <w:r>
+        <w:rPr>
+          <w:rFonts w:asciiTheme="majorHAnsi" w:hAnsiTheme="majorHAnsi" w:cstheme="majorHAnsi"/>
+          <w:sz w:val="28"/>
+          <w:szCs w:val="28"/>
+          <w:lang w:bidi="fa-IR"/>
+        </w:rPr>
+        <w:t>Task</w:t>
+      </w:r>
+      <w:r>
+        <w:rPr>
+          <w:rFonts w:asciiTheme="majorHAnsi" w:hAnsiTheme="majorHAnsi" w:cstheme="majorHAnsi"/>
+          <w:sz w:val="28"/>
+          <w:szCs w:val="28"/>
+          <w:rtl/>
+          <w:lang w:bidi="fa-IR"/>
+        </w:rPr>
+        <w:t xml:space="preserve"> </w:t>
+      </w:r>
+      <w:r>
+        <w:rPr>
+          <w:rFonts w:asciiTheme="majorHAnsi" w:hAnsiTheme="majorHAnsi" w:cstheme="majorHAnsi"/>
+          <w:sz w:val="28"/>
+          <w:szCs w:val="28"/>
+          <w:lang w:bidi="fa-IR"/>
+        </w:rPr>
+        <w:t>S</w:t>
+      </w:r>
+      <w:r>
+        <w:rPr>
+          <w:rFonts w:asciiTheme="majorHAnsi" w:hAnsiTheme="majorHAnsi" w:cstheme="majorHAnsi"/>
+          <w:sz w:val="28"/>
+          <w:szCs w:val="28"/>
+          <w:rtl/>
+          <w:lang w:bidi="fa-IR"/>
+        </w:rPr>
+        <w:t xml:space="preserve"> و </w:t>
+      </w:r>
+      <w:r>
+        <w:rPr>
+          <w:rFonts w:asciiTheme="majorHAnsi" w:hAnsiTheme="majorHAnsi" w:cstheme="majorHAnsi"/>
+          <w:sz w:val="28"/>
+          <w:szCs w:val="28"/>
+          <w:lang w:bidi="fa-IR"/>
+        </w:rPr>
+        <w:t>T</w:t>
+      </w:r>
+      <w:r>
+        <w:rPr>
+          <w:rFonts w:asciiTheme="majorHAnsi" w:hAnsiTheme="majorHAnsi" w:cstheme="majorHAnsi"/>
+          <w:sz w:val="28"/>
+          <w:szCs w:val="28"/>
+          <w:rtl/>
+          <w:lang w:bidi="fa-IR"/>
+        </w:rPr>
+        <w:t xml:space="preserve"> را داریم. </w:t>
+      </w:r>
+    </w:p>
+    <w:p>
+      <w:pPr>
+        <w:bidi/>
+        <w:rPr>
+          <w:rFonts w:asciiTheme="majorHAnsi" w:hAnsiTheme="majorHAnsi" w:cstheme="majorHAnsi"/>
           <w:i/>
+          <w:sz w:val="28"/>
+          <w:szCs w:val="28"/>
           <w:rtl/>
           <w:lang w:bidi="fa-IR"/>
         </w:rPr>
       </w:pPr>
       <w:r>
         <w:rPr>
-          <w:rFonts w:asciiTheme="majorHAnsi" w:hAnsiTheme="majorHAnsi" w:cstheme="majorHAnsi" w:hint="cs"/>
+          <w:rFonts w:asciiTheme="majorHAnsi" w:hAnsiTheme="majorHAnsi" w:cstheme="majorHAnsi"/>
+          <w:sz w:val="28"/>
+          <w:szCs w:val="28"/>
           <w:rtl/>
           <w:lang w:bidi="fa-IR"/>
         </w:rPr>
@@ -89,6 +1063,8 @@
               <w:rPr>
                 <w:rFonts w:ascii="Cambria Math" w:hAnsi="Cambria Math" w:cstheme="majorHAnsi"/>
                 <w:i/>
+                <w:sz w:val="28"/>
+                <w:szCs w:val="28"/>
                 <w:lang w:bidi="fa-IR"/>
               </w:rPr>
             </m:ctrlPr>
@@ -97,6 +1073,8 @@
             <m:r>
               <w:rPr>
                 <w:rFonts w:ascii="Cambria Math" w:hAnsi="Cambria Math" w:cstheme="majorHAnsi"/>
+                <w:sz w:val="28"/>
+                <w:szCs w:val="28"/>
                 <w:lang w:bidi="fa-IR"/>
               </w:rPr>
               <m:t>S</m:t>
@@ -106,6 +1084,8 @@
             <m:r>
               <w:rPr>
                 <w:rFonts w:ascii="Cambria Math" w:hAnsi="Cambria Math" w:cstheme="majorHAnsi"/>
+                <w:sz w:val="28"/>
+                <w:szCs w:val="28"/>
                 <w:lang w:bidi="fa-IR"/>
               </w:rPr>
               <m:t>1</m:t>
@@ -115,7 +1095,9 @@
       </m:oMath>
       <w:r>
         <w:rPr>
-          <w:rFonts w:asciiTheme="majorHAnsi" w:eastAsiaTheme="minorEastAsia" w:hAnsiTheme="majorHAnsi" w:cstheme="majorHAnsi" w:hint="cs"/>
+          <w:rFonts w:asciiTheme="majorHAnsi" w:eastAsiaTheme="minorEastAsia" w:hAnsiTheme="majorHAnsi" w:cstheme="majorHAnsi"/>
+          <w:sz w:val="28"/>
+          <w:szCs w:val="28"/>
           <w:rtl/>
           <w:lang w:bidi="fa-IR"/>
         </w:rPr>
@@ -128,6 +1110,8 @@
               <w:rPr>
                 <w:rFonts w:ascii="Cambria Math" w:eastAsiaTheme="minorEastAsia" w:hAnsi="Cambria Math" w:cstheme="majorHAnsi"/>
                 <w:i/>
+                <w:sz w:val="28"/>
+                <w:szCs w:val="28"/>
                 <w:lang w:bidi="fa-IR"/>
               </w:rPr>
             </m:ctrlPr>
@@ -136,6 +1120,8 @@
             <m:r>
               <w:rPr>
                 <w:rFonts w:ascii="Cambria Math" w:eastAsiaTheme="minorEastAsia" w:hAnsi="Cambria Math" w:cstheme="majorHAnsi"/>
+                <w:sz w:val="28"/>
+                <w:szCs w:val="28"/>
                 <w:lang w:bidi="fa-IR"/>
               </w:rPr>
               <m:t>T</m:t>
@@ -145,6 +1131,8 @@
             <m:r>
               <w:rPr>
                 <w:rFonts w:ascii="Cambria Math" w:eastAsiaTheme="minorEastAsia" w:hAnsi="Cambria Math" w:cstheme="majorHAnsi"/>
+                <w:sz w:val="28"/>
+                <w:szCs w:val="28"/>
                 <w:lang w:bidi="fa-IR"/>
               </w:rPr>
               <m:t>1</m:t>
@@ -157,6 +1145,8 @@
           </m:rPr>
           <w:rPr>
             <w:rFonts w:ascii="Cambria Math" w:eastAsiaTheme="minorEastAsia" w:hAnsi="Cambria Math" w:cstheme="majorHAnsi"/>
+            <w:sz w:val="28"/>
+            <w:szCs w:val="28"/>
             <w:lang w:bidi="fa-IR"/>
           </w:rPr>
           <m:t xml:space="preserve"> </m:t>
@@ -164,7 +1154,9 @@
       </m:oMath>
       <w:r>
         <w:rPr>
-          <w:rFonts w:asciiTheme="majorHAnsi" w:eastAsiaTheme="minorEastAsia" w:hAnsiTheme="majorHAnsi" w:cstheme="majorHAnsi" w:hint="cs"/>
+          <w:rFonts w:asciiTheme="majorHAnsi" w:eastAsiaTheme="minorEastAsia" w:hAnsiTheme="majorHAnsi" w:cstheme="majorHAnsi"/>
+          <w:sz w:val="28"/>
+          <w:szCs w:val="28"/>
           <w:rtl/>
           <w:lang w:bidi="fa-IR"/>
         </w:rPr>
@@ -177,6 +1169,8 @@
               <w:rPr>
                 <w:rFonts w:ascii="Cambria Math" w:eastAsiaTheme="minorEastAsia" w:hAnsi="Cambria Math" w:cstheme="majorHAnsi"/>
                 <w:i/>
+                <w:sz w:val="28"/>
+                <w:szCs w:val="28"/>
                 <w:lang w:bidi="fa-IR"/>
               </w:rPr>
             </m:ctrlPr>
@@ -188,6 +1182,8 @@
               </m:rPr>
               <w:rPr>
                 <w:rFonts w:ascii="Cambria Math" w:eastAsiaTheme="minorEastAsia" w:hAnsi="Cambria Math" w:cstheme="majorHAnsi"/>
+                <w:sz w:val="28"/>
+                <w:szCs w:val="28"/>
                 <w:lang w:bidi="fa-IR"/>
               </w:rPr>
               <m:t>Pr</m:t>
@@ -202,6 +1198,8 @@
                   <w:rPr>
                     <w:rFonts w:ascii="Cambria Math" w:eastAsiaTheme="minorEastAsia" w:hAnsi="Cambria Math" w:cstheme="majorHAnsi"/>
                     <w:i/>
+                    <w:sz w:val="28"/>
+                    <w:szCs w:val="28"/>
                     <w:lang w:bidi="fa-IR"/>
                   </w:rPr>
                 </m:ctrlPr>
@@ -210,6 +1208,8 @@
                 <m:r>
                   <w:rPr>
                     <w:rFonts w:ascii="Cambria Math" w:eastAsiaTheme="minorEastAsia" w:hAnsi="Cambria Math" w:cstheme="majorHAnsi"/>
+                    <w:sz w:val="28"/>
+                    <w:szCs w:val="28"/>
                     <w:lang w:bidi="fa-IR"/>
                   </w:rPr>
                   <m:t>S1&lt;T1</m:t>
@@ -221,6 +1221,8 @@
         <m:r>
           <w:rPr>
             <w:rFonts w:ascii="Cambria Math" w:eastAsiaTheme="minorEastAsia" w:hAnsi="Cambria Math" w:cstheme="majorHAnsi"/>
+            <w:sz w:val="28"/>
+            <w:szCs w:val="28"/>
             <w:lang w:bidi="fa-IR"/>
           </w:rPr>
           <m:t>=</m:t>
@@ -231,6 +1233,8 @@
               <w:rPr>
                 <w:rFonts w:ascii="Cambria Math" w:eastAsiaTheme="minorEastAsia" w:hAnsi="Cambria Math" w:cstheme="majorHAnsi"/>
                 <w:i/>
+                <w:sz w:val="28"/>
+                <w:szCs w:val="28"/>
                 <w:lang w:bidi="fa-IR"/>
               </w:rPr>
             </m:ctrlPr>
@@ -242,6 +1246,8 @@
               </m:rPr>
               <w:rPr>
                 <w:rFonts w:ascii="Cambria Math" w:eastAsiaTheme="minorEastAsia" w:hAnsi="Cambria Math" w:cstheme="majorHAnsi"/>
+                <w:sz w:val="28"/>
+                <w:szCs w:val="28"/>
                 <w:lang w:bidi="fa-IR"/>
               </w:rPr>
               <m:t>Pr</m:t>
@@ -256,6 +1262,8 @@
                   <w:rPr>
                     <w:rFonts w:ascii="Cambria Math" w:eastAsiaTheme="minorEastAsia" w:hAnsi="Cambria Math" w:cstheme="majorHAnsi"/>
                     <w:i/>
+                    <w:sz w:val="28"/>
+                    <w:szCs w:val="28"/>
                     <w:lang w:bidi="fa-IR"/>
                   </w:rPr>
                 </m:ctrlPr>
@@ -264,6 +1272,8 @@
                 <m:r>
                   <w:rPr>
                     <w:rFonts w:ascii="Cambria Math" w:eastAsiaTheme="minorEastAsia" w:hAnsi="Cambria Math" w:cstheme="majorHAnsi"/>
+                    <w:sz w:val="28"/>
+                    <w:szCs w:val="28"/>
                     <w:lang w:bidi="fa-IR"/>
                   </w:rPr>
                   <m:t>T1&lt;S1</m:t>
@@ -275,6 +1285,8 @@
         <m:r>
           <w:rPr>
             <w:rFonts w:ascii="Cambria Math" w:eastAsiaTheme="minorEastAsia" w:hAnsi="Cambria Math" w:cstheme="majorHAnsi"/>
+            <w:sz w:val="28"/>
+            <w:szCs w:val="28"/>
             <w:lang w:bidi="fa-IR"/>
           </w:rPr>
           <m:t>=0.5</m:t>
@@ -283,6 +1295,8 @@
       <w:r>
         <w:rPr>
           <w:rFonts w:asciiTheme="majorHAnsi" w:eastAsiaTheme="minorEastAsia" w:hAnsiTheme="majorHAnsi" w:cstheme="majorHAnsi"/>
+          <w:sz w:val="28"/>
+          <w:szCs w:val="28"/>
           <w:lang w:bidi="fa-IR"/>
         </w:rPr>
         <w:t>.</w:t>
@@ -293,13 +1307,17 @@
         <w:bidi/>
         <w:rPr>
           <w:rFonts w:asciiTheme="majorHAnsi" w:eastAsiaTheme="minorEastAsia" w:hAnsiTheme="majorHAnsi" w:cstheme="majorHAnsi"/>
+          <w:sz w:val="28"/>
+          <w:szCs w:val="28"/>
           <w:rtl/>
           <w:lang w:bidi="fa-IR"/>
         </w:rPr>
       </w:pPr>
       <w:r>
         <w:rPr>
-          <w:rFonts w:asciiTheme="majorHAnsi" w:hAnsiTheme="majorHAnsi" w:cstheme="majorHAnsi" w:hint="cs"/>
+          <w:rFonts w:asciiTheme="majorHAnsi" w:hAnsiTheme="majorHAnsi" w:cstheme="majorHAnsi"/>
+          <w:sz w:val="28"/>
+          <w:szCs w:val="28"/>
           <w:rtl/>
           <w:lang w:bidi="fa-IR"/>
         </w:rPr>
@@ -307,7 +1325,9 @@
       </w:r>
       <w:r>
         <w:rPr>
-          <w:rFonts w:asciiTheme="majorHAnsi" w:hAnsiTheme="majorHAnsi" w:cstheme="majorHAnsi" w:hint="cs"/>
+          <w:rFonts w:asciiTheme="majorHAnsi" w:hAnsiTheme="majorHAnsi" w:cstheme="majorHAnsi"/>
+          <w:sz w:val="28"/>
+          <w:szCs w:val="28"/>
           <w:rtl/>
           <w:lang w:bidi="fa-IR"/>
         </w:rPr>
@@ -320,6 +1340,8 @@
               <w:rPr>
                 <w:rFonts w:ascii="Cambria Math" w:hAnsi="Cambria Math" w:cstheme="majorHAnsi"/>
                 <w:i/>
+                <w:sz w:val="28"/>
+                <w:szCs w:val="28"/>
                 <w:lang w:bidi="fa-IR"/>
               </w:rPr>
             </m:ctrlPr>
@@ -328,6 +1350,8 @@
             <m:r>
               <w:rPr>
                 <w:rFonts w:ascii="Cambria Math" w:hAnsi="Cambria Math" w:cstheme="majorHAnsi"/>
+                <w:sz w:val="28"/>
+                <w:szCs w:val="28"/>
                 <w:lang w:bidi="fa-IR"/>
               </w:rPr>
               <m:t>S</m:t>
@@ -337,6 +1361,8 @@
             <m:r>
               <w:rPr>
                 <w:rFonts w:ascii="Cambria Math" w:hAnsi="Cambria Math" w:cstheme="majorHAnsi"/>
+                <w:sz w:val="28"/>
+                <w:szCs w:val="28"/>
                 <w:lang w:bidi="fa-IR"/>
               </w:rPr>
               <m:t>i</m:t>
@@ -346,7 +1372,9 @@
       </m:oMath>
       <w:r>
         <w:rPr>
-          <w:rFonts w:asciiTheme="majorHAnsi" w:eastAsiaTheme="minorEastAsia" w:hAnsiTheme="majorHAnsi" w:cstheme="majorHAnsi" w:hint="cs"/>
+          <w:rFonts w:asciiTheme="majorHAnsi" w:eastAsiaTheme="minorEastAsia" w:hAnsiTheme="majorHAnsi" w:cstheme="majorHAnsi"/>
+          <w:sz w:val="28"/>
+          <w:szCs w:val="28"/>
           <w:rtl/>
           <w:lang w:bidi="fa-IR"/>
         </w:rPr>
@@ -357,8 +1385,8 @@
       <w:pPr>
         <w:rPr>
           <w:rFonts w:asciiTheme="majorHAnsi" w:eastAsiaTheme="minorEastAsia" w:hAnsiTheme="majorHAnsi" w:cstheme="majorHAnsi"/>
-          <w:sz w:val="24"/>
-          <w:szCs w:val="24"/>
+          <w:sz w:val="28"/>
+          <w:szCs w:val="28"/>
           <w:lang w:bidi="fa-IR"/>
         </w:rPr>
       </w:pPr>
@@ -367,8 +1395,8 @@
           <m:r>
             <w:rPr>
               <w:rFonts w:ascii="Cambria Math" w:eastAsiaTheme="minorEastAsia" w:hAnsi="Cambria Math" w:cstheme="majorHAnsi"/>
-              <w:sz w:val="24"/>
-              <w:szCs w:val="24"/>
+              <w:sz w:val="28"/>
+              <w:szCs w:val="28"/>
               <w:lang w:bidi="fa-IR"/>
             </w:rPr>
             <m:t xml:space="preserve">Z= </m:t>
@@ -377,10 +1405,10 @@
             <m:funcPr>
               <m:ctrlPr>
                 <w:rPr>
-                  <w:rFonts w:ascii="Cambria Math" w:eastAsia="MS Gothic" w:hAnsi="Cambria Math" w:cs="MS Gothic"/>
+                  <w:rFonts w:ascii="Cambria Math" w:eastAsia="MS Gothic" w:hAnsi="Cambria Math" w:cstheme="majorHAnsi"/>
                   <w:i/>
-                  <w:sz w:val="24"/>
-                  <w:szCs w:val="24"/>
+                  <w:sz w:val="28"/>
+                  <w:szCs w:val="28"/>
                   <w:lang w:bidi="fa-IR"/>
                 </w:rPr>
               </m:ctrlPr>
@@ -390,10 +1418,10 @@
                 <m:limLowPr>
                   <m:ctrlPr>
                     <w:rPr>
-                      <w:rFonts w:ascii="Cambria Math" w:eastAsia="MS Gothic" w:hAnsi="Cambria Math" w:cs="MS Gothic"/>
+                      <w:rFonts w:ascii="Cambria Math" w:eastAsia="MS Gothic" w:hAnsi="Cambria Math" w:cstheme="majorHAnsi"/>
                       <w:i/>
-                      <w:sz w:val="24"/>
-                      <w:szCs w:val="24"/>
+                      <w:sz w:val="28"/>
+                      <w:szCs w:val="28"/>
                       <w:lang w:bidi="fa-IR"/>
                     </w:rPr>
                   </m:ctrlPr>
@@ -404,9 +1432,9 @@
                       <m:sty m:val="p"/>
                     </m:rPr>
                     <w:rPr>
-                      <w:rFonts w:ascii="Cambria Math" w:eastAsia="MS Gothic" w:hAnsi="Cambria Math" w:cs="MS Gothic"/>
-                      <w:sz w:val="24"/>
-                      <w:szCs w:val="24"/>
+                      <w:rFonts w:ascii="Cambria Math" w:eastAsia="MS Gothic" w:hAnsi="Cambria Math" w:cstheme="majorHAnsi"/>
+                      <w:sz w:val="28"/>
+                      <w:szCs w:val="28"/>
                       <w:lang w:bidi="fa-IR"/>
                     </w:rPr>
                     <m:t>lim</m:t>
@@ -415,9 +1443,9 @@
                 <m:lim>
                   <m:r>
                     <w:rPr>
-                      <w:rFonts w:ascii="Cambria Math" w:eastAsia="MS Gothic" w:hAnsi="Cambria Math" w:cs="MS Gothic"/>
-                      <w:sz w:val="24"/>
-                      <w:szCs w:val="24"/>
+                      <w:rFonts w:ascii="Cambria Math" w:eastAsia="MS Gothic" w:hAnsi="Cambria Math" w:cstheme="majorHAnsi"/>
+                      <w:sz w:val="28"/>
+                      <w:szCs w:val="28"/>
                       <w:lang w:bidi="fa-IR"/>
                     </w:rPr>
                     <m:t>m→∞</m:t>
@@ -431,10 +1459,10 @@
                   <m:degHide m:val="1"/>
                   <m:ctrlPr>
                     <w:rPr>
-                      <w:rFonts w:ascii="Cambria Math" w:eastAsia="MS Gothic" w:hAnsi="Cambria Math" w:cs="MS Gothic"/>
+                      <w:rFonts w:ascii="Cambria Math" w:eastAsia="MS Gothic" w:hAnsi="Cambria Math" w:cstheme="majorHAnsi"/>
                       <w:i/>
-                      <w:sz w:val="24"/>
-                      <w:szCs w:val="24"/>
+                      <w:sz w:val="28"/>
+                      <w:szCs w:val="28"/>
                       <w:lang w:bidi="fa-IR"/>
                     </w:rPr>
                   </m:ctrlPr>
@@ -443,9 +1471,9 @@
                 <m:e>
                   <m:r>
                     <w:rPr>
-                      <w:rFonts w:ascii="Cambria Math" w:eastAsia="MS Gothic" w:hAnsi="Cambria Math" w:cs="MS Gothic"/>
-                      <w:sz w:val="24"/>
-                      <w:szCs w:val="24"/>
+                      <w:rFonts w:ascii="Cambria Math" w:eastAsia="MS Gothic" w:hAnsi="Cambria Math" w:cstheme="majorHAnsi"/>
+                      <w:sz w:val="28"/>
+                      <w:szCs w:val="28"/>
                       <w:lang w:bidi="fa-IR"/>
                     </w:rPr>
                     <m:t>m</m:t>
@@ -458,8 +1486,8 @@
                     <w:rPr>
                       <w:rFonts w:ascii="Cambria Math" w:hAnsi="Cambria Math" w:cstheme="majorHAnsi"/>
                       <w:i/>
-                      <w:sz w:val="24"/>
-                      <w:szCs w:val="24"/>
+                      <w:sz w:val="28"/>
+                      <w:szCs w:val="28"/>
                       <w:lang w:bidi="fa-IR"/>
                     </w:rPr>
                   </m:ctrlPr>
@@ -471,8 +1499,8 @@
                         <w:rPr>
                           <w:rFonts w:ascii="Cambria Math" w:hAnsi="Cambria Math" w:cstheme="majorHAnsi"/>
                           <w:i/>
-                          <w:sz w:val="24"/>
-                          <w:szCs w:val="24"/>
+                          <w:sz w:val="28"/>
+                          <w:szCs w:val="28"/>
                           <w:lang w:bidi="fa-IR"/>
                         </w:rPr>
                       </m:ctrlPr>
@@ -486,8 +1514,8 @@
                             <w:rPr>
                               <w:rFonts w:ascii="Cambria Math" w:hAnsi="Cambria Math" w:cstheme="majorHAnsi"/>
                               <w:i/>
-                              <w:sz w:val="24"/>
-                              <w:szCs w:val="24"/>
+                              <w:sz w:val="28"/>
+                              <w:szCs w:val="28"/>
                               <w:lang w:bidi="fa-IR"/>
                             </w:rPr>
                           </m:ctrlPr>
@@ -496,8 +1524,8 @@
                           <m:r>
                             <w:rPr>
                               <w:rFonts w:ascii="Cambria Math" w:hAnsi="Cambria Math" w:cstheme="majorHAnsi"/>
-                              <w:sz w:val="24"/>
-                              <w:szCs w:val="24"/>
+                              <w:sz w:val="28"/>
+                              <w:szCs w:val="28"/>
                               <w:lang w:bidi="fa-IR"/>
                             </w:rPr>
                             <m:t>i=1</m:t>
@@ -507,8 +1535,8 @@
                           <m:r>
                             <w:rPr>
                               <w:rFonts w:ascii="Cambria Math" w:hAnsi="Cambria Math" w:cstheme="majorHAnsi"/>
-                              <w:sz w:val="24"/>
-                              <w:szCs w:val="24"/>
+                              <w:sz w:val="28"/>
+                              <w:szCs w:val="28"/>
                               <w:lang w:bidi="fa-IR"/>
                             </w:rPr>
                             <m:t>m</m:t>
@@ -521,8 +1549,8 @@
                                 <w:rPr>
                                   <w:rFonts w:ascii="Cambria Math" w:hAnsi="Cambria Math" w:cstheme="majorHAnsi"/>
                                   <w:i/>
-                                  <w:sz w:val="24"/>
-                                  <w:szCs w:val="24"/>
+                                  <w:sz w:val="28"/>
+                                  <w:szCs w:val="28"/>
                                   <w:lang w:bidi="fa-IR"/>
                                 </w:rPr>
                               </m:ctrlPr>
@@ -531,8 +1559,8 @@
                               <m:r>
                                 <w:rPr>
                                   <w:rFonts w:ascii="Cambria Math" w:hAnsi="Cambria Math" w:cstheme="majorHAnsi"/>
-                                  <w:sz w:val="24"/>
-                                  <w:szCs w:val="24"/>
+                                  <w:sz w:val="28"/>
+                                  <w:szCs w:val="28"/>
                                   <w:lang w:bidi="fa-IR"/>
                                 </w:rPr>
                                 <m:t>S</m:t>
@@ -542,8 +1570,8 @@
                               <m:r>
                                 <w:rPr>
                                   <w:rFonts w:ascii="Cambria Math" w:hAnsi="Cambria Math" w:cstheme="majorHAnsi"/>
-                                  <w:sz w:val="24"/>
-                                  <w:szCs w:val="24"/>
+                                  <w:sz w:val="28"/>
+                                  <w:szCs w:val="28"/>
                                   <w:lang w:bidi="fa-IR"/>
                                 </w:rPr>
                                 <m:t>i</m:t>
@@ -557,8 +1585,8 @@
                       <m:r>
                         <w:rPr>
                           <w:rFonts w:ascii="Cambria Math" w:hAnsi="Cambria Math" w:cstheme="majorHAnsi"/>
-                          <w:sz w:val="24"/>
-                          <w:szCs w:val="24"/>
+                          <w:sz w:val="28"/>
+                          <w:szCs w:val="28"/>
                           <w:lang w:bidi="fa-IR"/>
                         </w:rPr>
                         <m:t>m</m:t>
@@ -568,8 +1596,8 @@
                   <m:r>
                     <w:rPr>
                       <w:rFonts w:ascii="Cambria Math" w:hAnsi="Cambria Math" w:cstheme="majorHAnsi"/>
-                      <w:sz w:val="24"/>
-                      <w:szCs w:val="24"/>
+                      <w:sz w:val="28"/>
+                      <w:szCs w:val="28"/>
                       <w:lang w:bidi="fa-IR"/>
                     </w:rPr>
                     <m:t>-μ</m:t>
@@ -579,8 +1607,8 @@
                   <m:r>
                     <w:rPr>
                       <w:rFonts w:ascii="Cambria Math" w:hAnsi="Cambria Math" w:cstheme="majorHAnsi"/>
-                      <w:sz w:val="24"/>
-                      <w:szCs w:val="24"/>
+                      <w:sz w:val="28"/>
+                      <w:szCs w:val="28"/>
                       <w:lang w:bidi="fa-IR"/>
                     </w:rPr>
                     <m:t>σ</m:t>
@@ -597,17 +1625,17 @@
         <w:bidi/>
         <w:rPr>
           <w:rFonts w:asciiTheme="majorHAnsi" w:eastAsiaTheme="minorEastAsia" w:hAnsiTheme="majorHAnsi" w:cstheme="majorHAnsi"/>
-          <w:sz w:val="24"/>
-          <w:szCs w:val="24"/>
+          <w:sz w:val="28"/>
+          <w:szCs w:val="28"/>
           <w:rtl/>
           <w:lang w:bidi="fa-IR"/>
         </w:rPr>
       </w:pPr>
       <w:r>
         <w:rPr>
-          <w:rFonts w:asciiTheme="majorHAnsi" w:eastAsiaTheme="minorEastAsia" w:hAnsiTheme="majorHAnsi" w:cstheme="majorHAnsi" w:hint="cs"/>
-          <w:sz w:val="24"/>
-          <w:szCs w:val="24"/>
+          <w:rFonts w:asciiTheme="majorHAnsi" w:eastAsiaTheme="minorEastAsia" w:hAnsiTheme="majorHAnsi" w:cstheme="majorHAnsi"/>
+          <w:sz w:val="28"/>
+          <w:szCs w:val="28"/>
           <w:rtl/>
           <w:lang w:bidi="fa-IR"/>
         </w:rPr>
@@ -617,8 +1645,8 @@
         <m:r>
           <w:rPr>
             <w:rFonts w:ascii="Cambria Math" w:eastAsiaTheme="minorEastAsia" w:hAnsi="Cambria Math" w:cstheme="majorHAnsi"/>
-            <w:sz w:val="24"/>
-            <w:szCs w:val="24"/>
+            <w:sz w:val="28"/>
+            <w:szCs w:val="28"/>
             <w:lang w:bidi="fa-IR"/>
           </w:rPr>
           <m:t>μ</m:t>
@@ -626,9 +1654,9 @@
       </m:oMath>
       <w:r>
         <w:rPr>
-          <w:rFonts w:asciiTheme="majorHAnsi" w:eastAsiaTheme="minorEastAsia" w:hAnsiTheme="majorHAnsi" w:cstheme="majorHAnsi" w:hint="cs"/>
-          <w:sz w:val="24"/>
-          <w:szCs w:val="24"/>
+          <w:rFonts w:asciiTheme="majorHAnsi" w:eastAsiaTheme="minorEastAsia" w:hAnsiTheme="majorHAnsi" w:cstheme="majorHAnsi"/>
+          <w:sz w:val="28"/>
+          <w:szCs w:val="28"/>
           <w:rtl/>
           <w:lang w:bidi="fa-IR"/>
         </w:rPr>
@@ -641,8 +1669,8 @@
               <w:rPr>
                 <w:rFonts w:ascii="Cambria Math" w:eastAsiaTheme="minorEastAsia" w:hAnsi="Cambria Math" w:cstheme="majorHAnsi"/>
                 <w:i/>
-                <w:sz w:val="24"/>
-                <w:szCs w:val="24"/>
+                <w:sz w:val="28"/>
+                <w:szCs w:val="28"/>
                 <w:lang w:bidi="fa-IR"/>
               </w:rPr>
             </m:ctrlPr>
@@ -651,8 +1679,8 @@
             <m:r>
               <w:rPr>
                 <w:rFonts w:ascii="Cambria Math" w:eastAsiaTheme="minorEastAsia" w:hAnsi="Cambria Math" w:cstheme="majorHAnsi"/>
-                <w:sz w:val="24"/>
-                <w:szCs w:val="24"/>
+                <w:sz w:val="28"/>
+                <w:szCs w:val="28"/>
                 <w:lang w:bidi="fa-IR"/>
               </w:rPr>
               <m:t>S</m:t>
@@ -662,8 +1690,8 @@
             <m:r>
               <w:rPr>
                 <w:rFonts w:ascii="Cambria Math" w:eastAsiaTheme="minorEastAsia" w:hAnsi="Cambria Math" w:cstheme="majorHAnsi"/>
-                <w:sz w:val="24"/>
-                <w:szCs w:val="24"/>
+                <w:sz w:val="28"/>
+                <w:szCs w:val="28"/>
                 <w:lang w:bidi="fa-IR"/>
               </w:rPr>
               <m:t>i</m:t>
@@ -673,9 +1701,9 @@
       </m:oMath>
       <w:r>
         <w:rPr>
-          <w:rFonts w:asciiTheme="majorHAnsi" w:eastAsiaTheme="minorEastAsia" w:hAnsiTheme="majorHAnsi" w:cstheme="majorHAnsi" w:hint="cs"/>
-          <w:sz w:val="24"/>
-          <w:szCs w:val="24"/>
+          <w:rFonts w:asciiTheme="majorHAnsi" w:eastAsiaTheme="minorEastAsia" w:hAnsiTheme="majorHAnsi" w:cstheme="majorHAnsi"/>
+          <w:sz w:val="28"/>
+          <w:szCs w:val="28"/>
           <w:rtl/>
           <w:lang w:bidi="fa-IR"/>
         </w:rPr>
@@ -685,8 +1713,8 @@
         <m:r>
           <w:rPr>
             <w:rFonts w:ascii="Cambria Math" w:eastAsiaTheme="minorEastAsia" w:hAnsi="Cambria Math" w:cstheme="majorHAnsi"/>
-            <w:sz w:val="24"/>
-            <w:szCs w:val="24"/>
+            <w:sz w:val="28"/>
+            <w:szCs w:val="28"/>
             <w:lang w:bidi="fa-IR"/>
           </w:rPr>
           <m:t>σ</m:t>
@@ -694,9 +1722,9 @@
       </m:oMath>
       <w:r>
         <w:rPr>
-          <w:rFonts w:asciiTheme="majorHAnsi" w:eastAsiaTheme="minorEastAsia" w:hAnsiTheme="majorHAnsi" w:cstheme="majorHAnsi" w:hint="cs"/>
-          <w:sz w:val="24"/>
-          <w:szCs w:val="24"/>
+          <w:rFonts w:asciiTheme="majorHAnsi" w:eastAsiaTheme="minorEastAsia" w:hAnsiTheme="majorHAnsi" w:cstheme="majorHAnsi"/>
+          <w:sz w:val="28"/>
+          <w:szCs w:val="28"/>
           <w:rtl/>
           <w:lang w:bidi="fa-IR"/>
         </w:rPr>
@@ -709,8 +1737,8 @@
               <w:rPr>
                 <w:rFonts w:ascii="Cambria Math" w:eastAsiaTheme="minorEastAsia" w:hAnsi="Cambria Math" w:cstheme="majorHAnsi"/>
                 <w:i/>
-                <w:sz w:val="24"/>
-                <w:szCs w:val="24"/>
+                <w:sz w:val="28"/>
+                <w:szCs w:val="28"/>
                 <w:lang w:bidi="fa-IR"/>
               </w:rPr>
             </m:ctrlPr>
@@ -719,8 +1747,8 @@
             <m:r>
               <w:rPr>
                 <w:rFonts w:ascii="Cambria Math" w:eastAsiaTheme="minorEastAsia" w:hAnsi="Cambria Math" w:cstheme="majorHAnsi"/>
-                <w:sz w:val="24"/>
-                <w:szCs w:val="24"/>
+                <w:sz w:val="28"/>
+                <w:szCs w:val="28"/>
                 <w:lang w:bidi="fa-IR"/>
               </w:rPr>
               <m:t>S</m:t>
@@ -730,8 +1758,8 @@
             <m:r>
               <w:rPr>
                 <w:rFonts w:ascii="Cambria Math" w:eastAsiaTheme="minorEastAsia" w:hAnsi="Cambria Math" w:cstheme="majorHAnsi"/>
-                <w:sz w:val="24"/>
-                <w:szCs w:val="24"/>
+                <w:sz w:val="28"/>
+                <w:szCs w:val="28"/>
                 <w:lang w:bidi="fa-IR"/>
               </w:rPr>
               <m:t>i</m:t>
@@ -741,9 +1769,9 @@
       </m:oMath>
       <w:r>
         <w:rPr>
-          <w:rFonts w:asciiTheme="majorHAnsi" w:eastAsiaTheme="minorEastAsia" w:hAnsiTheme="majorHAnsi" w:cstheme="majorHAnsi" w:hint="cs"/>
-          <w:sz w:val="24"/>
-          <w:szCs w:val="24"/>
+          <w:rFonts w:asciiTheme="majorHAnsi" w:eastAsiaTheme="minorEastAsia" w:hAnsiTheme="majorHAnsi" w:cstheme="majorHAnsi"/>
+          <w:sz w:val="28"/>
+          <w:szCs w:val="28"/>
           <w:rtl/>
           <w:lang w:bidi="fa-IR"/>
         </w:rPr>
@@ -753,8 +1781,8 @@
         <m:r>
           <w:rPr>
             <w:rFonts w:ascii="Cambria Math" w:eastAsiaTheme="minorEastAsia" w:hAnsi="Cambria Math" w:cstheme="majorHAnsi"/>
-            <w:sz w:val="24"/>
-            <w:szCs w:val="24"/>
+            <w:sz w:val="28"/>
+            <w:szCs w:val="28"/>
             <w:lang w:bidi="fa-IR"/>
           </w:rPr>
           <m:t>m</m:t>
@@ -762,9 +1790,9 @@
       </m:oMath>
       <w:r>
         <w:rPr>
-          <w:rFonts w:asciiTheme="majorHAnsi" w:eastAsiaTheme="minorEastAsia" w:hAnsiTheme="majorHAnsi" w:cstheme="majorHAnsi" w:hint="cs"/>
-          <w:sz w:val="24"/>
-          <w:szCs w:val="24"/>
+          <w:rFonts w:asciiTheme="majorHAnsi" w:eastAsiaTheme="minorEastAsia" w:hAnsiTheme="majorHAnsi" w:cstheme="majorHAnsi"/>
+          <w:sz w:val="28"/>
+          <w:szCs w:val="28"/>
           <w:rtl/>
           <w:lang w:bidi="fa-IR"/>
         </w:rPr>
@@ -775,8 +1803,8 @@
       <w:pPr>
         <w:rPr>
           <w:rFonts w:asciiTheme="majorHAnsi" w:eastAsiaTheme="minorEastAsia" w:hAnsiTheme="majorHAnsi" w:cstheme="majorHAnsi"/>
-          <w:sz w:val="24"/>
-          <w:szCs w:val="24"/>
+          <w:sz w:val="28"/>
+          <w:szCs w:val="28"/>
           <w:lang w:bidi="fa-IR"/>
         </w:rPr>
       </w:pPr>
@@ -788,8 +1816,8 @@
                 <w:rPr>
                   <w:rFonts w:ascii="Cambria Math" w:eastAsiaTheme="minorEastAsia" w:hAnsi="Cambria Math" w:cstheme="majorHAnsi"/>
                   <w:i/>
-                  <w:sz w:val="24"/>
-                  <w:szCs w:val="24"/>
+                  <w:sz w:val="28"/>
+                  <w:szCs w:val="28"/>
                   <w:lang w:bidi="fa-IR"/>
                 </w:rPr>
               </m:ctrlPr>
@@ -798,8 +1826,8 @@
               <m:r>
                 <w:rPr>
                   <w:rFonts w:ascii="Cambria Math" w:eastAsiaTheme="minorEastAsia" w:hAnsi="Cambria Math" w:cstheme="majorHAnsi"/>
-                  <w:sz w:val="24"/>
-                  <w:szCs w:val="24"/>
+                  <w:sz w:val="28"/>
+                  <w:szCs w:val="28"/>
                   <w:lang w:bidi="fa-IR"/>
                 </w:rPr>
                 <m:t>CPUTime</m:t>
@@ -810,8 +1838,8 @@
                     <w:rPr>
                       <w:rFonts w:ascii="Cambria Math" w:eastAsiaTheme="minorEastAsia" w:hAnsi="Cambria Math" w:cstheme="majorHAnsi"/>
                       <w:i/>
-                      <w:sz w:val="24"/>
-                      <w:szCs w:val="24"/>
+                      <w:sz w:val="28"/>
+                      <w:szCs w:val="28"/>
                       <w:lang w:bidi="fa-IR"/>
                     </w:rPr>
                   </m:ctrlPr>
@@ -820,8 +1848,8 @@
                   <m:r>
                     <w:rPr>
                       <w:rFonts w:ascii="Cambria Math" w:eastAsiaTheme="minorEastAsia" w:hAnsi="Cambria Math" w:cstheme="majorHAnsi"/>
-                      <w:sz w:val="24"/>
-                      <w:szCs w:val="24"/>
+                      <w:sz w:val="28"/>
+                      <w:szCs w:val="28"/>
                       <w:lang w:bidi="fa-IR"/>
                     </w:rPr>
                     <m:t>S</m:t>
@@ -833,8 +1861,8 @@
               <m:r>
                 <w:rPr>
                   <w:rFonts w:ascii="Cambria Math" w:eastAsiaTheme="minorEastAsia" w:hAnsi="Cambria Math" w:cstheme="majorHAnsi"/>
-                  <w:sz w:val="24"/>
-                  <w:szCs w:val="24"/>
+                  <w:sz w:val="28"/>
+                  <w:szCs w:val="28"/>
                   <w:lang w:bidi="fa-IR"/>
                 </w:rPr>
                 <m:t>m</m:t>
@@ -844,8 +1872,8 @@
           <m:r>
             <w:rPr>
               <w:rFonts w:ascii="Cambria Math" w:eastAsiaTheme="minorEastAsia" w:hAnsi="Cambria Math" w:cstheme="majorHAnsi"/>
-              <w:sz w:val="24"/>
-              <w:szCs w:val="24"/>
+              <w:sz w:val="28"/>
+              <w:szCs w:val="28"/>
               <w:lang w:bidi="fa-IR"/>
             </w:rPr>
             <m:t>=N(μ,</m:t>
@@ -856,8 +1884,8 @@
                 <w:rPr>
                   <w:rFonts w:ascii="Cambria Math" w:eastAsiaTheme="minorEastAsia" w:hAnsi="Cambria Math" w:cstheme="majorHAnsi"/>
                   <w:i/>
-                  <w:sz w:val="24"/>
-                  <w:szCs w:val="24"/>
+                  <w:sz w:val="28"/>
+                  <w:szCs w:val="28"/>
                   <w:lang w:bidi="fa-IR"/>
                 </w:rPr>
               </m:ctrlPr>
@@ -869,8 +1897,8 @@
                     <w:rPr>
                       <w:rFonts w:ascii="Cambria Math" w:eastAsiaTheme="minorEastAsia" w:hAnsi="Cambria Math" w:cstheme="majorHAnsi"/>
                       <w:i/>
-                      <w:sz w:val="24"/>
-                      <w:szCs w:val="24"/>
+                      <w:sz w:val="28"/>
+                      <w:szCs w:val="28"/>
                       <w:lang w:bidi="fa-IR"/>
                     </w:rPr>
                   </m:ctrlPr>
@@ -879,8 +1907,8 @@
                   <m:r>
                     <w:rPr>
                       <w:rFonts w:ascii="Cambria Math" w:eastAsiaTheme="minorEastAsia" w:hAnsi="Cambria Math" w:cstheme="majorHAnsi"/>
-                      <w:sz w:val="24"/>
-                      <w:szCs w:val="24"/>
+                      <w:sz w:val="28"/>
+                      <w:szCs w:val="28"/>
                       <w:lang w:bidi="fa-IR"/>
                     </w:rPr>
                     <m:t>σ</m:t>
@@ -890,8 +1918,8 @@
                   <m:r>
                     <w:rPr>
                       <w:rFonts w:ascii="Cambria Math" w:eastAsiaTheme="minorEastAsia" w:hAnsi="Cambria Math" w:cstheme="majorHAnsi"/>
-                      <w:sz w:val="24"/>
-                      <w:szCs w:val="24"/>
+                      <w:sz w:val="28"/>
+                      <w:szCs w:val="28"/>
                       <w:lang w:bidi="fa-IR"/>
                     </w:rPr>
                     <m:t>2</m:t>
@@ -903,8 +1931,8 @@
               <m:r>
                 <w:rPr>
                   <w:rFonts w:ascii="Cambria Math" w:eastAsiaTheme="minorEastAsia" w:hAnsi="Cambria Math" w:cstheme="majorHAnsi"/>
-                  <w:sz w:val="24"/>
-                  <w:szCs w:val="24"/>
+                  <w:sz w:val="28"/>
+                  <w:szCs w:val="28"/>
                   <w:lang w:bidi="fa-IR"/>
                 </w:rPr>
                 <m:t>m</m:t>
@@ -914,8 +1942,8 @@
           <m:r>
             <w:rPr>
               <w:rFonts w:ascii="Cambria Math" w:eastAsiaTheme="minorEastAsia" w:hAnsi="Cambria Math" w:cstheme="majorHAnsi"/>
-              <w:sz w:val="24"/>
-              <w:szCs w:val="24"/>
+              <w:sz w:val="28"/>
+              <w:szCs w:val="28"/>
               <w:lang w:bidi="fa-IR"/>
             </w:rPr>
             <m:t>)</m:t>
@@ -928,8 +1956,8 @@
         <w:bidi/>
         <w:rPr>
           <w:rFonts w:asciiTheme="majorHAnsi" w:eastAsiaTheme="minorEastAsia" w:hAnsiTheme="majorHAnsi" w:cstheme="majorHAnsi"/>
-          <w:sz w:val="24"/>
-          <w:szCs w:val="24"/>
+          <w:sz w:val="28"/>
+          <w:szCs w:val="28"/>
           <w:rtl/>
           <w:lang w:bidi="fa-IR"/>
         </w:rPr>
@@ -937,17 +1965,17 @@
       <w:r>
         <w:rPr>
           <w:rFonts w:asciiTheme="majorHAnsi" w:eastAsiaTheme="minorEastAsia" w:hAnsiTheme="majorHAnsi" w:cstheme="majorHAnsi"/>
-          <w:sz w:val="24"/>
-          <w:szCs w:val="24"/>
+          <w:sz w:val="28"/>
+          <w:szCs w:val="28"/>
           <w:lang w:bidi="fa-IR"/>
         </w:rPr>
         <w:t xml:space="preserve"> </w:t>
       </w:r>
       <w:r>
         <w:rPr>
-          <w:rFonts w:asciiTheme="majorHAnsi" w:eastAsiaTheme="minorEastAsia" w:hAnsiTheme="majorHAnsi" w:cstheme="majorHAnsi" w:hint="cs"/>
-          <w:sz w:val="24"/>
-          <w:szCs w:val="24"/>
+          <w:rFonts w:asciiTheme="majorHAnsi" w:eastAsiaTheme="minorEastAsia" w:hAnsiTheme="majorHAnsi" w:cstheme="majorHAnsi"/>
+          <w:sz w:val="28"/>
+          <w:szCs w:val="28"/>
           <w:rtl/>
           <w:lang w:bidi="fa-IR"/>
         </w:rPr>
@@ -955,9 +1983,9 @@
       </w:r>
       <w:r>
         <w:rPr>
-          <w:rFonts w:asciiTheme="majorHAnsi" w:eastAsiaTheme="minorEastAsia" w:hAnsiTheme="majorHAnsi" w:cstheme="majorHAnsi" w:hint="cs"/>
-          <w:sz w:val="24"/>
-          <w:szCs w:val="24"/>
+          <w:rFonts w:asciiTheme="majorHAnsi" w:eastAsiaTheme="minorEastAsia" w:hAnsiTheme="majorHAnsi" w:cstheme="majorHAnsi"/>
+          <w:sz w:val="28"/>
+          <w:szCs w:val="28"/>
           <w:rtl/>
           <w:lang w:bidi="fa-IR"/>
         </w:rPr>
@@ -968,8 +1996,8 @@
       <w:pPr>
         <w:rPr>
           <w:rFonts w:asciiTheme="majorHAnsi" w:eastAsiaTheme="minorEastAsia" w:hAnsiTheme="majorHAnsi" w:cstheme="majorHAnsi"/>
-          <w:sz w:val="24"/>
-          <w:szCs w:val="24"/>
+          <w:sz w:val="28"/>
+          <w:szCs w:val="28"/>
           <w:rtl/>
           <w:lang w:bidi="fa-IR"/>
         </w:rPr>
@@ -985,8 +2013,8 @@
                 <w:rPr>
                   <w:rFonts w:ascii="Cambria Math" w:eastAsiaTheme="minorEastAsia" w:hAnsi="Cambria Math" w:cstheme="majorHAnsi"/>
                   <w:i/>
-                  <w:sz w:val="24"/>
-                  <w:szCs w:val="24"/>
+                  <w:sz w:val="28"/>
+                  <w:szCs w:val="28"/>
                   <w:lang w:bidi="fa-IR"/>
                 </w:rPr>
               </m:ctrlPr>
@@ -998,8 +2026,8 @@
                 </m:rPr>
                 <w:rPr>
                   <w:rFonts w:ascii="Cambria Math" w:eastAsiaTheme="minorEastAsia" w:hAnsi="Cambria Math" w:cstheme="majorHAnsi"/>
-                  <w:sz w:val="24"/>
-                  <w:szCs w:val="24"/>
+                  <w:sz w:val="28"/>
+                  <w:szCs w:val="28"/>
                   <w:lang w:bidi="fa-IR"/>
                 </w:rPr>
                 <m:t>Pr</m:t>
@@ -1014,8 +2042,8 @@
                     <w:rPr>
                       <w:rFonts w:ascii="Cambria Math" w:eastAsiaTheme="minorEastAsia" w:hAnsi="Cambria Math" w:cstheme="majorHAnsi"/>
                       <w:i/>
-                      <w:sz w:val="24"/>
-                      <w:szCs w:val="24"/>
+                      <w:sz w:val="28"/>
+                      <w:szCs w:val="28"/>
                       <w:lang w:bidi="fa-IR"/>
                     </w:rPr>
                   </m:ctrlPr>
@@ -1024,8 +2052,8 @@
                   <m:r>
                     <w:rPr>
                       <w:rFonts w:ascii="Cambria Math" w:eastAsiaTheme="minorEastAsia" w:hAnsi="Cambria Math" w:cstheme="majorHAnsi"/>
-                      <w:sz w:val="24"/>
-                      <w:szCs w:val="24"/>
+                      <w:sz w:val="28"/>
+                      <w:szCs w:val="28"/>
                       <w:lang w:bidi="fa-IR"/>
                     </w:rPr>
                     <m:t>α*CPUTime</m:t>
@@ -1036,8 +2064,8 @@
                         <w:rPr>
                           <w:rFonts w:ascii="Cambria Math" w:eastAsiaTheme="minorEastAsia" w:hAnsi="Cambria Math" w:cstheme="majorHAnsi"/>
                           <w:i/>
-                          <w:sz w:val="24"/>
-                          <w:szCs w:val="24"/>
+                          <w:sz w:val="28"/>
+                          <w:szCs w:val="28"/>
                           <w:lang w:bidi="fa-IR"/>
                         </w:rPr>
                       </m:ctrlPr>
@@ -1046,8 +2074,8 @@
                       <m:r>
                         <w:rPr>
                           <w:rFonts w:ascii="Cambria Math" w:eastAsiaTheme="minorEastAsia" w:hAnsi="Cambria Math" w:cstheme="majorHAnsi"/>
-                          <w:sz w:val="24"/>
-                          <w:szCs w:val="24"/>
+                          <w:sz w:val="28"/>
+                          <w:szCs w:val="28"/>
                           <w:lang w:bidi="fa-IR"/>
                         </w:rPr>
                         <m:t>S</m:t>
@@ -1057,8 +2085,8 @@
                   <m:r>
                     <w:rPr>
                       <w:rFonts w:ascii="Cambria Math" w:eastAsiaTheme="minorEastAsia" w:hAnsi="Cambria Math" w:cstheme="majorHAnsi"/>
-                      <w:sz w:val="24"/>
-                      <w:szCs w:val="24"/>
+                      <w:sz w:val="28"/>
+                      <w:szCs w:val="28"/>
                       <w:lang w:bidi="fa-IR"/>
                     </w:rPr>
                     <m:t>&lt;CPUTime</m:t>
@@ -1069,8 +2097,8 @@
                         <w:rPr>
                           <w:rFonts w:ascii="Cambria Math" w:eastAsiaTheme="minorEastAsia" w:hAnsi="Cambria Math" w:cstheme="majorHAnsi"/>
                           <w:i/>
-                          <w:sz w:val="24"/>
-                          <w:szCs w:val="24"/>
+                          <w:sz w:val="28"/>
+                          <w:szCs w:val="28"/>
                           <w:lang w:bidi="fa-IR"/>
                         </w:rPr>
                       </m:ctrlPr>
@@ -1079,8 +2107,8 @@
                       <m:r>
                         <w:rPr>
                           <w:rFonts w:ascii="Cambria Math" w:eastAsiaTheme="minorEastAsia" w:hAnsi="Cambria Math" w:cstheme="majorHAnsi"/>
-                          <w:sz w:val="24"/>
-                          <w:szCs w:val="24"/>
+                          <w:sz w:val="28"/>
+                          <w:szCs w:val="28"/>
                           <w:lang w:bidi="fa-IR"/>
                         </w:rPr>
                         <m:t>T</m:t>
@@ -1094,8 +2122,8 @@
           <m:r>
             <w:rPr>
               <w:rFonts w:ascii="Cambria Math" w:eastAsiaTheme="minorEastAsia" w:hAnsi="Cambria Math" w:cstheme="majorHAnsi"/>
-              <w:sz w:val="24"/>
-              <w:szCs w:val="24"/>
+              <w:sz w:val="28"/>
+              <w:szCs w:val="28"/>
               <w:lang w:bidi="fa-IR"/>
             </w:rPr>
             <m:t>=</m:t>
@@ -1105,8 +2133,8 @@
               <m:ctrlPr>
                 <w:rPr>
                   <w:rFonts w:ascii="Cambria Math" w:eastAsiaTheme="minorEastAsia" w:hAnsi="Cambria Math" w:cstheme="majorHAnsi"/>
-                  <w:sz w:val="24"/>
-                  <w:szCs w:val="24"/>
+                  <w:sz w:val="28"/>
+                  <w:szCs w:val="28"/>
                   <w:lang w:bidi="fa-IR"/>
                 </w:rPr>
               </m:ctrlPr>
@@ -1118,8 +2146,8 @@
                 </m:rPr>
                 <w:rPr>
                   <w:rFonts w:ascii="Cambria Math" w:eastAsiaTheme="minorEastAsia" w:hAnsi="Cambria Math" w:cstheme="majorHAnsi"/>
-                  <w:sz w:val="24"/>
-                  <w:szCs w:val="24"/>
+                  <w:sz w:val="28"/>
+                  <w:szCs w:val="28"/>
                   <w:lang w:bidi="fa-IR"/>
                 </w:rPr>
                 <m:t>Pr</m:t>
@@ -1134,8 +2162,8 @@
                     <w:rPr>
                       <w:rFonts w:ascii="Cambria Math" w:eastAsiaTheme="minorEastAsia" w:hAnsi="Cambria Math" w:cstheme="majorHAnsi"/>
                       <w:i/>
-                      <w:sz w:val="24"/>
-                      <w:szCs w:val="24"/>
+                      <w:sz w:val="28"/>
+                      <w:szCs w:val="28"/>
                       <w:lang w:bidi="fa-IR"/>
                     </w:rPr>
                   </m:ctrlPr>
@@ -1144,8 +2172,8 @@
                   <m:r>
                     <w:rPr>
                       <w:rFonts w:ascii="Cambria Math" w:eastAsiaTheme="minorEastAsia" w:hAnsi="Cambria Math" w:cstheme="majorHAnsi"/>
-                      <w:sz w:val="24"/>
-                      <w:szCs w:val="24"/>
+                      <w:sz w:val="28"/>
+                      <w:szCs w:val="28"/>
                       <w:lang w:bidi="fa-IR"/>
                     </w:rPr>
                     <m:t>α</m:t>
@@ -1156,8 +2184,8 @@
                         <w:rPr>
                           <w:rFonts w:ascii="Cambria Math" w:eastAsiaTheme="minorEastAsia" w:hAnsi="Cambria Math" w:cstheme="majorHAnsi"/>
                           <w:i/>
-                          <w:sz w:val="24"/>
-                          <w:szCs w:val="24"/>
+                          <w:sz w:val="28"/>
+                          <w:szCs w:val="28"/>
                           <w:lang w:bidi="fa-IR"/>
                         </w:rPr>
                       </m:ctrlPr>
@@ -1166,8 +2194,8 @@
                       <m:r>
                         <w:rPr>
                           <w:rFonts w:ascii="Cambria Math" w:eastAsiaTheme="minorEastAsia" w:hAnsi="Cambria Math" w:cstheme="majorHAnsi"/>
-                          <w:sz w:val="24"/>
-                          <w:szCs w:val="24"/>
+                          <w:sz w:val="28"/>
+                          <w:szCs w:val="28"/>
                           <w:lang w:bidi="fa-IR"/>
                         </w:rPr>
                         <m:t>CPUTime</m:t>
@@ -1178,8 +2206,8 @@
                             <w:rPr>
                               <w:rFonts w:ascii="Cambria Math" w:eastAsiaTheme="minorEastAsia" w:hAnsi="Cambria Math" w:cstheme="majorHAnsi"/>
                               <w:i/>
-                              <w:sz w:val="24"/>
-                              <w:szCs w:val="24"/>
+                              <w:sz w:val="28"/>
+                              <w:szCs w:val="28"/>
                               <w:lang w:bidi="fa-IR"/>
                             </w:rPr>
                           </m:ctrlPr>
@@ -1188,8 +2216,8 @@
                           <m:r>
                             <w:rPr>
                               <w:rFonts w:ascii="Cambria Math" w:eastAsiaTheme="minorEastAsia" w:hAnsi="Cambria Math" w:cstheme="majorHAnsi"/>
-                              <w:sz w:val="24"/>
-                              <w:szCs w:val="24"/>
+                              <w:sz w:val="28"/>
+                              <w:szCs w:val="28"/>
                               <w:lang w:bidi="fa-IR"/>
                             </w:rPr>
                             <m:t>S</m:t>
@@ -1201,8 +2229,8 @@
                       <m:r>
                         <w:rPr>
                           <w:rFonts w:ascii="Cambria Math" w:eastAsiaTheme="minorEastAsia" w:hAnsi="Cambria Math" w:cstheme="majorHAnsi"/>
-                          <w:sz w:val="24"/>
-                          <w:szCs w:val="24"/>
+                          <w:sz w:val="28"/>
+                          <w:szCs w:val="28"/>
                           <w:lang w:bidi="fa-IR"/>
                         </w:rPr>
                         <m:t>m</m:t>
@@ -1212,8 +2240,8 @@
                   <m:r>
                     <w:rPr>
                       <w:rFonts w:ascii="Cambria Math" w:eastAsiaTheme="minorEastAsia" w:hAnsi="Cambria Math" w:cstheme="majorHAnsi"/>
-                      <w:sz w:val="24"/>
-                      <w:szCs w:val="24"/>
+                      <w:sz w:val="28"/>
+                      <w:szCs w:val="28"/>
                       <w:lang w:bidi="fa-IR"/>
                     </w:rPr>
                     <m:t>&lt;</m:t>
@@ -1224,8 +2252,8 @@
                         <w:rPr>
                           <w:rFonts w:ascii="Cambria Math" w:eastAsiaTheme="minorEastAsia" w:hAnsi="Cambria Math" w:cstheme="majorHAnsi"/>
                           <w:i/>
-                          <w:sz w:val="24"/>
-                          <w:szCs w:val="24"/>
+                          <w:sz w:val="28"/>
+                          <w:szCs w:val="28"/>
                           <w:lang w:bidi="fa-IR"/>
                         </w:rPr>
                       </m:ctrlPr>
@@ -1234,8 +2262,8 @@
                       <m:r>
                         <w:rPr>
                           <w:rFonts w:ascii="Cambria Math" w:eastAsiaTheme="minorEastAsia" w:hAnsi="Cambria Math" w:cstheme="majorHAnsi"/>
-                          <w:sz w:val="24"/>
-                          <w:szCs w:val="24"/>
+                          <w:sz w:val="28"/>
+                          <w:szCs w:val="28"/>
                           <w:lang w:bidi="fa-IR"/>
                         </w:rPr>
                         <m:t>CPUTime</m:t>
@@ -1246,8 +2274,8 @@
                             <w:rPr>
                               <w:rFonts w:ascii="Cambria Math" w:eastAsiaTheme="minorEastAsia" w:hAnsi="Cambria Math" w:cstheme="majorHAnsi"/>
                               <w:i/>
-                              <w:sz w:val="24"/>
-                              <w:szCs w:val="24"/>
+                              <w:sz w:val="28"/>
+                              <w:szCs w:val="28"/>
                               <w:lang w:bidi="fa-IR"/>
                             </w:rPr>
                           </m:ctrlPr>
@@ -1256,8 +2284,8 @@
                           <m:r>
                             <w:rPr>
                               <w:rFonts w:ascii="Cambria Math" w:eastAsiaTheme="minorEastAsia" w:hAnsi="Cambria Math" w:cstheme="majorHAnsi"/>
-                              <w:sz w:val="24"/>
-                              <w:szCs w:val="24"/>
+                              <w:sz w:val="28"/>
+                              <w:szCs w:val="28"/>
                               <w:lang w:bidi="fa-IR"/>
                             </w:rPr>
                             <m:t>T</m:t>
@@ -1269,8 +2297,8 @@
                       <m:r>
                         <w:rPr>
                           <w:rFonts w:ascii="Cambria Math" w:eastAsiaTheme="minorEastAsia" w:hAnsi="Cambria Math" w:cstheme="majorHAnsi"/>
-                          <w:sz w:val="24"/>
-                          <w:szCs w:val="24"/>
+                          <w:sz w:val="28"/>
+                          <w:szCs w:val="28"/>
                           <w:lang w:bidi="fa-IR"/>
                         </w:rPr>
                         <m:t>m</m:t>
@@ -1284,8 +2312,8 @@
           <m:r>
             <w:rPr>
               <w:rFonts w:ascii="Cambria Math" w:eastAsiaTheme="minorEastAsia" w:hAnsi="Cambria Math" w:cstheme="majorHAnsi"/>
-              <w:sz w:val="24"/>
-              <w:szCs w:val="24"/>
+              <w:sz w:val="28"/>
+              <w:szCs w:val="28"/>
               <w:lang w:bidi="fa-IR"/>
             </w:rPr>
             <m:t>=</m:t>
@@ -1296,8 +2324,8 @@
                 <w:rPr>
                   <w:rFonts w:ascii="Cambria Math" w:eastAsiaTheme="minorEastAsia" w:hAnsi="Cambria Math" w:cstheme="majorHAnsi"/>
                   <w:i/>
-                  <w:sz w:val="24"/>
-                  <w:szCs w:val="24"/>
+                  <w:sz w:val="28"/>
+                  <w:szCs w:val="28"/>
                   <w:lang w:bidi="fa-IR"/>
                 </w:rPr>
               </m:ctrlPr>
@@ -1309,8 +2337,8 @@
                 </m:rPr>
                 <w:rPr>
                   <w:rFonts w:ascii="Cambria Math" w:eastAsiaTheme="minorEastAsia" w:hAnsi="Cambria Math" w:cstheme="majorHAnsi"/>
-                  <w:sz w:val="24"/>
-                  <w:szCs w:val="24"/>
+                  <w:sz w:val="28"/>
+                  <w:szCs w:val="28"/>
                   <w:lang w:bidi="fa-IR"/>
                 </w:rPr>
                 <m:t>Pr</m:t>
@@ -1325,8 +2353,8 @@
                     <w:rPr>
                       <w:rFonts w:ascii="Cambria Math" w:eastAsiaTheme="minorEastAsia" w:hAnsi="Cambria Math" w:cstheme="majorHAnsi"/>
                       <w:i/>
-                      <w:sz w:val="24"/>
-                      <w:szCs w:val="24"/>
+                      <w:sz w:val="28"/>
+                      <w:szCs w:val="28"/>
                       <w:lang w:bidi="fa-IR"/>
                     </w:rPr>
                   </m:ctrlPr>
@@ -1335,8 +2363,8 @@
                   <m:r>
                     <w:rPr>
                       <w:rFonts w:ascii="Cambria Math" w:eastAsiaTheme="minorEastAsia" w:hAnsi="Cambria Math" w:cstheme="majorHAnsi"/>
-                      <w:sz w:val="24"/>
-                      <w:szCs w:val="24"/>
+                      <w:sz w:val="28"/>
+                      <w:szCs w:val="28"/>
                       <w:lang w:bidi="fa-IR"/>
                     </w:rPr>
                     <m:t>N</m:t>
@@ -1347,8 +2375,8 @@
                         <w:rPr>
                           <w:rFonts w:ascii="Cambria Math" w:eastAsiaTheme="minorEastAsia" w:hAnsi="Cambria Math" w:cstheme="majorHAnsi"/>
                           <w:i/>
-                          <w:sz w:val="24"/>
-                          <w:szCs w:val="24"/>
+                          <w:sz w:val="28"/>
+                          <w:szCs w:val="28"/>
                           <w:lang w:bidi="fa-IR"/>
                         </w:rPr>
                       </m:ctrlPr>
@@ -1357,8 +2385,8 @@
                       <m:r>
                         <w:rPr>
                           <w:rFonts w:ascii="Cambria Math" w:eastAsiaTheme="minorEastAsia" w:hAnsi="Cambria Math" w:cstheme="majorHAnsi"/>
-                          <w:sz w:val="24"/>
-                          <w:szCs w:val="24"/>
+                          <w:sz w:val="28"/>
+                          <w:szCs w:val="28"/>
                           <w:lang w:bidi="fa-IR"/>
                         </w:rPr>
                         <m:t>αμ,</m:t>
@@ -1369,8 +2397,8 @@
                             <w:rPr>
                               <w:rFonts w:ascii="Cambria Math" w:eastAsiaTheme="minorEastAsia" w:hAnsi="Cambria Math" w:cstheme="majorHAnsi"/>
                               <w:i/>
-                              <w:sz w:val="24"/>
-                              <w:szCs w:val="24"/>
+                              <w:sz w:val="28"/>
+                              <w:szCs w:val="28"/>
                               <w:lang w:bidi="fa-IR"/>
                             </w:rPr>
                           </m:ctrlPr>
@@ -1382,8 +2410,8 @@
                                 <w:rPr>
                                   <w:rFonts w:ascii="Cambria Math" w:eastAsiaTheme="minorEastAsia" w:hAnsi="Cambria Math" w:cstheme="majorHAnsi"/>
                                   <w:i/>
-                                  <w:sz w:val="24"/>
-                                  <w:szCs w:val="24"/>
+                                  <w:sz w:val="28"/>
+                                  <w:szCs w:val="28"/>
                                   <w:lang w:bidi="fa-IR"/>
                                 </w:rPr>
                               </m:ctrlPr>
@@ -1392,8 +2420,8 @@
                               <m:r>
                                 <w:rPr>
                                   <w:rFonts w:ascii="Cambria Math" w:eastAsiaTheme="minorEastAsia" w:hAnsi="Cambria Math" w:cstheme="majorHAnsi"/>
-                                  <w:sz w:val="24"/>
-                                  <w:szCs w:val="24"/>
+                                  <w:sz w:val="28"/>
+                                  <w:szCs w:val="28"/>
                                   <w:lang w:bidi="fa-IR"/>
                                 </w:rPr>
                                 <m:t>α</m:t>
@@ -1403,8 +2431,8 @@
                               <m:r>
                                 <w:rPr>
                                   <w:rFonts w:ascii="Cambria Math" w:eastAsiaTheme="minorEastAsia" w:hAnsi="Cambria Math" w:cstheme="majorHAnsi"/>
-                                  <w:sz w:val="24"/>
-                                  <w:szCs w:val="24"/>
+                                  <w:sz w:val="28"/>
+                                  <w:szCs w:val="28"/>
                                   <w:lang w:bidi="fa-IR"/>
                                 </w:rPr>
                                 <m:t>2</m:t>
@@ -1417,8 +2445,8 @@
                                 <w:rPr>
                                   <w:rFonts w:ascii="Cambria Math" w:eastAsiaTheme="minorEastAsia" w:hAnsi="Cambria Math" w:cstheme="majorHAnsi"/>
                                   <w:i/>
-                                  <w:sz w:val="24"/>
-                                  <w:szCs w:val="24"/>
+                                  <w:sz w:val="28"/>
+                                  <w:szCs w:val="28"/>
                                   <w:lang w:bidi="fa-IR"/>
                                 </w:rPr>
                               </m:ctrlPr>
@@ -1427,8 +2455,8 @@
                               <m:r>
                                 <w:rPr>
                                   <w:rFonts w:ascii="Cambria Math" w:eastAsiaTheme="minorEastAsia" w:hAnsi="Cambria Math" w:cstheme="majorHAnsi"/>
-                                  <w:sz w:val="24"/>
-                                  <w:szCs w:val="24"/>
+                                  <w:sz w:val="28"/>
+                                  <w:szCs w:val="28"/>
                                   <w:lang w:bidi="fa-IR"/>
                                 </w:rPr>
                                 <m:t>σ</m:t>
@@ -1438,8 +2466,8 @@
                               <m:r>
                                 <w:rPr>
                                   <w:rFonts w:ascii="Cambria Math" w:eastAsiaTheme="minorEastAsia" w:hAnsi="Cambria Math" w:cstheme="majorHAnsi"/>
-                                  <w:sz w:val="24"/>
-                                  <w:szCs w:val="24"/>
+                                  <w:sz w:val="28"/>
+                                  <w:szCs w:val="28"/>
                                   <w:lang w:bidi="fa-IR"/>
                                 </w:rPr>
                                 <m:t>2</m:t>
@@ -1451,8 +2479,8 @@
                           <m:r>
                             <w:rPr>
                               <w:rFonts w:ascii="Cambria Math" w:eastAsiaTheme="minorEastAsia" w:hAnsi="Cambria Math" w:cstheme="majorHAnsi"/>
-                              <w:sz w:val="24"/>
-                              <w:szCs w:val="24"/>
+                              <w:sz w:val="28"/>
+                              <w:szCs w:val="28"/>
                               <w:lang w:bidi="fa-IR"/>
                             </w:rPr>
                             <m:t>m</m:t>
@@ -1464,8 +2492,8 @@
                   <m:r>
                     <w:rPr>
                       <w:rFonts w:ascii="Cambria Math" w:eastAsiaTheme="minorEastAsia" w:hAnsi="Cambria Math" w:cstheme="majorHAnsi"/>
-                      <w:sz w:val="24"/>
-                      <w:szCs w:val="24"/>
+                      <w:sz w:val="28"/>
+                      <w:szCs w:val="28"/>
                       <w:lang w:bidi="fa-IR"/>
                     </w:rPr>
                     <m:t>&lt; N</m:t>
@@ -1476,8 +2504,8 @@
                         <w:rPr>
                           <w:rFonts w:ascii="Cambria Math" w:eastAsiaTheme="minorEastAsia" w:hAnsi="Cambria Math" w:cstheme="majorHAnsi"/>
                           <w:i/>
-                          <w:sz w:val="24"/>
-                          <w:szCs w:val="24"/>
+                          <w:sz w:val="28"/>
+                          <w:szCs w:val="28"/>
                           <w:lang w:bidi="fa-IR"/>
                         </w:rPr>
                       </m:ctrlPr>
@@ -1486,8 +2514,8 @@
                       <m:r>
                         <w:rPr>
                           <w:rFonts w:ascii="Cambria Math" w:eastAsiaTheme="minorEastAsia" w:hAnsi="Cambria Math" w:cstheme="majorHAnsi"/>
-                          <w:sz w:val="24"/>
-                          <w:szCs w:val="24"/>
+                          <w:sz w:val="28"/>
+                          <w:szCs w:val="28"/>
                           <w:lang w:bidi="fa-IR"/>
                         </w:rPr>
                         <m:t>μ,</m:t>
@@ -1498,8 +2526,8 @@
                             <w:rPr>
                               <w:rFonts w:ascii="Cambria Math" w:eastAsiaTheme="minorEastAsia" w:hAnsi="Cambria Math" w:cstheme="majorHAnsi"/>
                               <w:i/>
-                              <w:sz w:val="24"/>
-                              <w:szCs w:val="24"/>
+                              <w:sz w:val="28"/>
+                              <w:szCs w:val="28"/>
                               <w:lang w:bidi="fa-IR"/>
                             </w:rPr>
                           </m:ctrlPr>
@@ -1511,8 +2539,8 @@
                                 <w:rPr>
                                   <w:rFonts w:ascii="Cambria Math" w:eastAsiaTheme="minorEastAsia" w:hAnsi="Cambria Math" w:cstheme="majorHAnsi"/>
                                   <w:i/>
-                                  <w:sz w:val="24"/>
-                                  <w:szCs w:val="24"/>
+                                  <w:sz w:val="28"/>
+                                  <w:szCs w:val="28"/>
                                   <w:lang w:bidi="fa-IR"/>
                                 </w:rPr>
                               </m:ctrlPr>
@@ -1521,8 +2549,8 @@
                               <m:r>
                                 <w:rPr>
                                   <w:rFonts w:ascii="Cambria Math" w:eastAsiaTheme="minorEastAsia" w:hAnsi="Cambria Math" w:cstheme="majorHAnsi"/>
-                                  <w:sz w:val="24"/>
-                                  <w:szCs w:val="24"/>
+                                  <w:sz w:val="28"/>
+                                  <w:szCs w:val="28"/>
                                   <w:lang w:bidi="fa-IR"/>
                                 </w:rPr>
                                 <m:t>σ</m:t>
@@ -1532,8 +2560,8 @@
                               <m:r>
                                 <w:rPr>
                                   <w:rFonts w:ascii="Cambria Math" w:eastAsiaTheme="minorEastAsia" w:hAnsi="Cambria Math" w:cstheme="majorHAnsi"/>
-                                  <w:sz w:val="24"/>
-                                  <w:szCs w:val="24"/>
+                                  <w:sz w:val="28"/>
+                                  <w:szCs w:val="28"/>
                                   <w:lang w:bidi="fa-IR"/>
                                 </w:rPr>
                                 <m:t>2</m:t>
@@ -1545,8 +2573,8 @@
                           <m:r>
                             <w:rPr>
                               <w:rFonts w:ascii="Cambria Math" w:eastAsiaTheme="minorEastAsia" w:hAnsi="Cambria Math" w:cstheme="majorHAnsi"/>
-                              <w:sz w:val="24"/>
-                              <w:szCs w:val="24"/>
+                              <w:sz w:val="28"/>
+                              <w:szCs w:val="28"/>
                               <w:lang w:bidi="fa-IR"/>
                             </w:rPr>
                             <m:t>m</m:t>
@@ -1562,8 +2590,8 @@
           <m:r>
             <w:rPr>
               <w:rFonts w:ascii="Cambria Math" w:eastAsiaTheme="minorEastAsia" w:hAnsi="Cambria Math" w:cstheme="majorHAnsi"/>
-              <w:sz w:val="24"/>
-              <w:szCs w:val="24"/>
+              <w:sz w:val="28"/>
+              <w:szCs w:val="28"/>
               <w:lang w:bidi="fa-IR"/>
             </w:rPr>
             <m:t>=</m:t>
@@ -1574,8 +2602,8 @@
                 <w:rPr>
                   <w:rFonts w:ascii="Cambria Math" w:eastAsiaTheme="minorEastAsia" w:hAnsi="Cambria Math" w:cstheme="majorHAnsi"/>
                   <w:i/>
-                  <w:sz w:val="24"/>
-                  <w:szCs w:val="24"/>
+                  <w:sz w:val="28"/>
+                  <w:szCs w:val="28"/>
                   <w:lang w:bidi="fa-IR"/>
                 </w:rPr>
               </m:ctrlPr>
@@ -1587,8 +2615,8 @@
                 </m:rPr>
                 <w:rPr>
                   <w:rFonts w:ascii="Cambria Math" w:eastAsiaTheme="minorEastAsia" w:hAnsi="Cambria Math" w:cstheme="majorHAnsi"/>
-                  <w:sz w:val="24"/>
-                  <w:szCs w:val="24"/>
+                  <w:sz w:val="28"/>
+                  <w:szCs w:val="28"/>
                   <w:lang w:bidi="fa-IR"/>
                 </w:rPr>
                 <m:t>Pr</m:t>
@@ -1603,8 +2631,8 @@
                     <w:rPr>
                       <w:rFonts w:ascii="Cambria Math" w:eastAsiaTheme="minorEastAsia" w:hAnsi="Cambria Math" w:cstheme="majorHAnsi"/>
                       <w:i/>
-                      <w:sz w:val="24"/>
-                      <w:szCs w:val="24"/>
+                      <w:sz w:val="28"/>
+                      <w:szCs w:val="28"/>
                       <w:lang w:bidi="fa-IR"/>
                     </w:rPr>
                   </m:ctrlPr>
@@ -1613,8 +2641,8 @@
                   <m:r>
                     <w:rPr>
                       <w:rFonts w:ascii="Cambria Math" w:eastAsiaTheme="minorEastAsia" w:hAnsi="Cambria Math" w:cstheme="majorHAnsi"/>
-                      <w:sz w:val="24"/>
-                      <w:szCs w:val="24"/>
+                      <w:sz w:val="28"/>
+                      <w:szCs w:val="28"/>
                       <w:lang w:bidi="fa-IR"/>
                     </w:rPr>
                     <m:t>N</m:t>
@@ -1625,8 +2653,8 @@
                         <w:rPr>
                           <w:rFonts w:ascii="Cambria Math" w:eastAsiaTheme="minorEastAsia" w:hAnsi="Cambria Math" w:cstheme="majorHAnsi"/>
                           <w:i/>
-                          <w:sz w:val="24"/>
-                          <w:szCs w:val="24"/>
+                          <w:sz w:val="28"/>
+                          <w:szCs w:val="28"/>
                           <w:lang w:bidi="fa-IR"/>
                         </w:rPr>
                       </m:ctrlPr>
@@ -1635,8 +2663,8 @@
                       <m:r>
                         <w:rPr>
                           <w:rFonts w:ascii="Cambria Math" w:eastAsiaTheme="minorEastAsia" w:hAnsi="Cambria Math" w:cstheme="majorHAnsi"/>
-                          <w:sz w:val="24"/>
-                          <w:szCs w:val="24"/>
+                          <w:sz w:val="28"/>
+                          <w:szCs w:val="28"/>
                           <w:lang w:bidi="fa-IR"/>
                         </w:rPr>
                         <m:t>αμ-μ,</m:t>
@@ -1647,8 +2675,8 @@
                             <w:rPr>
                               <w:rFonts w:ascii="Cambria Math" w:eastAsiaTheme="minorEastAsia" w:hAnsi="Cambria Math" w:cstheme="majorHAnsi"/>
                               <w:i/>
-                              <w:sz w:val="24"/>
-                              <w:szCs w:val="24"/>
+                              <w:sz w:val="28"/>
+                              <w:szCs w:val="28"/>
                               <w:lang w:bidi="fa-IR"/>
                             </w:rPr>
                           </m:ctrlPr>
@@ -1660,8 +2688,8 @@
                                 <w:rPr>
                                   <w:rFonts w:ascii="Cambria Math" w:eastAsiaTheme="minorEastAsia" w:hAnsi="Cambria Math" w:cstheme="majorHAnsi"/>
                                   <w:i/>
-                                  <w:sz w:val="24"/>
-                                  <w:szCs w:val="24"/>
+                                  <w:sz w:val="28"/>
+                                  <w:szCs w:val="28"/>
                                   <w:lang w:bidi="fa-IR"/>
                                 </w:rPr>
                               </m:ctrlPr>
@@ -1670,8 +2698,8 @@
                               <m:r>
                                 <w:rPr>
                                   <w:rFonts w:ascii="Cambria Math" w:eastAsiaTheme="minorEastAsia" w:hAnsi="Cambria Math" w:cstheme="majorHAnsi"/>
-                                  <w:sz w:val="24"/>
-                                  <w:szCs w:val="24"/>
+                                  <w:sz w:val="28"/>
+                                  <w:szCs w:val="28"/>
                                   <w:lang w:bidi="fa-IR"/>
                                 </w:rPr>
                                 <m:t>α</m:t>
@@ -1681,8 +2709,8 @@
                               <m:r>
                                 <w:rPr>
                                   <w:rFonts w:ascii="Cambria Math" w:eastAsiaTheme="minorEastAsia" w:hAnsi="Cambria Math" w:cstheme="majorHAnsi"/>
-                                  <w:sz w:val="24"/>
-                                  <w:szCs w:val="24"/>
+                                  <w:sz w:val="28"/>
+                                  <w:szCs w:val="28"/>
                                   <w:lang w:bidi="fa-IR"/>
                                 </w:rPr>
                                 <m:t>2</m:t>
@@ -1695,8 +2723,8 @@
                                 <w:rPr>
                                   <w:rFonts w:ascii="Cambria Math" w:eastAsiaTheme="minorEastAsia" w:hAnsi="Cambria Math" w:cstheme="majorHAnsi"/>
                                   <w:i/>
-                                  <w:sz w:val="24"/>
-                                  <w:szCs w:val="24"/>
+                                  <w:sz w:val="28"/>
+                                  <w:szCs w:val="28"/>
                                   <w:lang w:bidi="fa-IR"/>
                                 </w:rPr>
                               </m:ctrlPr>
@@ -1705,8 +2733,8 @@
                               <m:r>
                                 <w:rPr>
                                   <w:rFonts w:ascii="Cambria Math" w:eastAsiaTheme="minorEastAsia" w:hAnsi="Cambria Math" w:cstheme="majorHAnsi"/>
-                                  <w:sz w:val="24"/>
-                                  <w:szCs w:val="24"/>
+                                  <w:sz w:val="28"/>
+                                  <w:szCs w:val="28"/>
                                   <w:lang w:bidi="fa-IR"/>
                                 </w:rPr>
                                 <m:t>σ</m:t>
@@ -1716,8 +2744,8 @@
                               <m:r>
                                 <w:rPr>
                                   <w:rFonts w:ascii="Cambria Math" w:eastAsiaTheme="minorEastAsia" w:hAnsi="Cambria Math" w:cstheme="majorHAnsi"/>
-                                  <w:sz w:val="24"/>
-                                  <w:szCs w:val="24"/>
+                                  <w:sz w:val="28"/>
+                                  <w:szCs w:val="28"/>
                                   <w:lang w:bidi="fa-IR"/>
                                 </w:rPr>
                                 <m:t>2</m:t>
@@ -1729,8 +2757,8 @@
                           <m:r>
                             <w:rPr>
                               <w:rFonts w:ascii="Cambria Math" w:eastAsiaTheme="minorEastAsia" w:hAnsi="Cambria Math" w:cstheme="majorHAnsi"/>
-                              <w:sz w:val="24"/>
-                              <w:szCs w:val="24"/>
+                              <w:sz w:val="28"/>
+                              <w:szCs w:val="28"/>
                               <w:lang w:bidi="fa-IR"/>
                             </w:rPr>
                             <m:t>m</m:t>
@@ -1740,8 +2768,8 @@
                       <m:r>
                         <w:rPr>
                           <w:rFonts w:ascii="Cambria Math" w:eastAsiaTheme="minorEastAsia" w:hAnsi="Cambria Math" w:cstheme="majorHAnsi"/>
-                          <w:sz w:val="24"/>
-                          <w:szCs w:val="24"/>
+                          <w:sz w:val="28"/>
+                          <w:szCs w:val="28"/>
                           <w:lang w:bidi="fa-IR"/>
                         </w:rPr>
                         <m:t>+</m:t>
@@ -1752,8 +2780,8 @@
                             <w:rPr>
                               <w:rFonts w:ascii="Cambria Math" w:eastAsiaTheme="minorEastAsia" w:hAnsi="Cambria Math" w:cstheme="majorHAnsi"/>
                               <w:i/>
-                              <w:sz w:val="24"/>
-                              <w:szCs w:val="24"/>
+                              <w:sz w:val="28"/>
+                              <w:szCs w:val="28"/>
                               <w:lang w:bidi="fa-IR"/>
                             </w:rPr>
                           </m:ctrlPr>
@@ -1765,8 +2793,8 @@
                                 <w:rPr>
                                   <w:rFonts w:ascii="Cambria Math" w:eastAsiaTheme="minorEastAsia" w:hAnsi="Cambria Math" w:cstheme="majorHAnsi"/>
                                   <w:i/>
-                                  <w:sz w:val="24"/>
-                                  <w:szCs w:val="24"/>
+                                  <w:sz w:val="28"/>
+                                  <w:szCs w:val="28"/>
                                   <w:lang w:bidi="fa-IR"/>
                                 </w:rPr>
                               </m:ctrlPr>
@@ -1775,8 +2803,8 @@
                               <m:r>
                                 <w:rPr>
                                   <w:rFonts w:ascii="Cambria Math" w:eastAsiaTheme="minorEastAsia" w:hAnsi="Cambria Math" w:cstheme="majorHAnsi"/>
-                                  <w:sz w:val="24"/>
-                                  <w:szCs w:val="24"/>
+                                  <w:sz w:val="28"/>
+                                  <w:szCs w:val="28"/>
                                   <w:lang w:bidi="fa-IR"/>
                                 </w:rPr>
                                 <m:t>σ</m:t>
@@ -1786,8 +2814,8 @@
                               <m:r>
                                 <w:rPr>
                                   <w:rFonts w:ascii="Cambria Math" w:eastAsiaTheme="minorEastAsia" w:hAnsi="Cambria Math" w:cstheme="majorHAnsi"/>
-                                  <w:sz w:val="24"/>
-                                  <w:szCs w:val="24"/>
+                                  <w:sz w:val="28"/>
+                                  <w:szCs w:val="28"/>
                                   <w:lang w:bidi="fa-IR"/>
                                 </w:rPr>
                                 <m:t>2</m:t>
@@ -1799,8 +2827,8 @@
                           <m:r>
                             <w:rPr>
                               <w:rFonts w:ascii="Cambria Math" w:eastAsiaTheme="minorEastAsia" w:hAnsi="Cambria Math" w:cstheme="majorHAnsi"/>
-                              <w:sz w:val="24"/>
-                              <w:szCs w:val="24"/>
+                              <w:sz w:val="28"/>
+                              <w:szCs w:val="28"/>
                               <w:lang w:bidi="fa-IR"/>
                             </w:rPr>
                             <m:t>m</m:t>
@@ -1812,8 +2840,8 @@
                   <m:r>
                     <w:rPr>
                       <w:rFonts w:ascii="Cambria Math" w:eastAsiaTheme="minorEastAsia" w:hAnsi="Cambria Math" w:cstheme="majorHAnsi"/>
-                      <w:sz w:val="24"/>
-                      <w:szCs w:val="24"/>
+                      <w:sz w:val="28"/>
+                      <w:szCs w:val="28"/>
                       <w:lang w:bidi="fa-IR"/>
                     </w:rPr>
                     <m:t>&lt;0</m:t>
@@ -1825,8 +2853,8 @@
           <m:r>
             <w:rPr>
               <w:rFonts w:ascii="Cambria Math" w:eastAsiaTheme="minorEastAsia" w:hAnsi="Cambria Math" w:cstheme="majorHAnsi"/>
-              <w:sz w:val="24"/>
-              <w:szCs w:val="24"/>
+              <w:sz w:val="28"/>
+              <w:szCs w:val="28"/>
               <w:lang w:bidi="fa-IR"/>
             </w:rPr>
             <m:t>=</m:t>
@@ -1837,8 +2865,8 @@
                 <w:rPr>
                   <w:rFonts w:ascii="Cambria Math" w:eastAsiaTheme="minorEastAsia" w:hAnsi="Cambria Math" w:cstheme="majorHAnsi"/>
                   <w:i/>
-                  <w:sz w:val="24"/>
-                  <w:szCs w:val="24"/>
+                  <w:sz w:val="28"/>
+                  <w:szCs w:val="28"/>
                   <w:lang w:bidi="fa-IR"/>
                 </w:rPr>
               </m:ctrlPr>
@@ -1847,8 +2875,8 @@
               <m:r>
                 <w:rPr>
                   <w:rFonts w:ascii="Cambria Math" w:eastAsiaTheme="minorEastAsia" w:hAnsi="Cambria Math" w:cstheme="majorHAnsi"/>
-                  <w:sz w:val="24"/>
-                  <w:szCs w:val="24"/>
+                  <w:sz w:val="28"/>
+                  <w:szCs w:val="28"/>
                   <w:lang w:bidi="fa-IR"/>
                 </w:rPr>
                 <m:t>1</m:t>
@@ -1858,8 +2886,8 @@
               <m:r>
                 <w:rPr>
                   <w:rFonts w:ascii="Cambria Math" w:eastAsiaTheme="minorEastAsia" w:hAnsi="Cambria Math" w:cstheme="majorHAnsi"/>
-                  <w:sz w:val="24"/>
-                  <w:szCs w:val="24"/>
+                  <w:sz w:val="28"/>
+                  <w:szCs w:val="28"/>
                   <w:lang w:bidi="fa-IR"/>
                 </w:rPr>
                 <m:t>2</m:t>
@@ -1869,8 +2897,8 @@
           <m:r>
             <w:rPr>
               <w:rFonts w:ascii="Cambria Math" w:eastAsiaTheme="minorEastAsia" w:hAnsi="Cambria Math" w:cstheme="majorHAnsi"/>
-              <w:sz w:val="24"/>
-              <w:szCs w:val="24"/>
+              <w:sz w:val="28"/>
+              <w:szCs w:val="28"/>
               <w:lang w:bidi="fa-IR"/>
             </w:rPr>
             <m:t>[1+</m:t>
@@ -1881,8 +2909,8 @@
                 <w:rPr>
                   <w:rFonts w:ascii="Cambria Math" w:eastAsiaTheme="minorEastAsia" w:hAnsi="Cambria Math" w:cstheme="majorHAnsi"/>
                   <w:i/>
-                  <w:sz w:val="24"/>
-                  <w:szCs w:val="24"/>
+                  <w:sz w:val="28"/>
+                  <w:szCs w:val="28"/>
                   <w:lang w:bidi="fa-IR"/>
                 </w:rPr>
               </m:ctrlPr>
@@ -1894,8 +2922,8 @@
                 </m:rPr>
                 <w:rPr>
                   <w:rFonts w:ascii="Cambria Math" w:eastAsiaTheme="minorEastAsia" w:hAnsi="Cambria Math" w:cstheme="majorHAnsi"/>
-                  <w:sz w:val="24"/>
-                  <w:szCs w:val="24"/>
+                  <w:sz w:val="28"/>
+                  <w:szCs w:val="28"/>
                   <w:lang w:bidi="fa-IR"/>
                 </w:rPr>
                 <m:t>erf</m:t>
@@ -1908,8 +2936,8 @@
                     <w:rPr>
                       <w:rFonts w:ascii="Cambria Math" w:eastAsiaTheme="minorEastAsia" w:hAnsi="Cambria Math" w:cstheme="majorHAnsi"/>
                       <w:i/>
-                      <w:sz w:val="24"/>
-                      <w:szCs w:val="24"/>
+                      <w:sz w:val="28"/>
+                      <w:szCs w:val="28"/>
                       <w:lang w:bidi="fa-IR"/>
                     </w:rPr>
                   </m:ctrlPr>
@@ -1921,8 +2949,8 @@
                         <w:rPr>
                           <w:rFonts w:ascii="Cambria Math" w:eastAsiaTheme="minorEastAsia" w:hAnsi="Cambria Math" w:cstheme="majorHAnsi"/>
                           <w:i/>
-                          <w:sz w:val="24"/>
-                          <w:szCs w:val="24"/>
+                          <w:sz w:val="28"/>
+                          <w:szCs w:val="28"/>
                           <w:lang w:bidi="fa-IR"/>
                         </w:rPr>
                       </m:ctrlPr>
@@ -1931,8 +2959,8 @@
                       <m:r>
                         <w:rPr>
                           <w:rFonts w:ascii="Cambria Math" w:eastAsiaTheme="minorEastAsia" w:hAnsi="Cambria Math" w:cstheme="majorHAnsi"/>
-                          <w:sz w:val="24"/>
-                          <w:szCs w:val="24"/>
+                          <w:sz w:val="28"/>
+                          <w:szCs w:val="28"/>
                           <w:lang w:bidi="fa-IR"/>
                         </w:rPr>
                         <m:t>-</m:t>
@@ -1943,8 +2971,8 @@
                             <w:rPr>
                               <w:rFonts w:ascii="Cambria Math" w:eastAsiaTheme="minorEastAsia" w:hAnsi="Cambria Math" w:cstheme="majorHAnsi"/>
                               <w:i/>
-                              <w:sz w:val="24"/>
-                              <w:szCs w:val="24"/>
+                              <w:sz w:val="28"/>
+                              <w:szCs w:val="28"/>
                               <w:lang w:bidi="fa-IR"/>
                             </w:rPr>
                           </m:ctrlPr>
@@ -1953,8 +2981,8 @@
                           <m:r>
                             <w:rPr>
                               <w:rFonts w:ascii="Cambria Math" w:eastAsiaTheme="minorEastAsia" w:hAnsi="Cambria Math" w:cstheme="majorHAnsi"/>
-                              <w:sz w:val="24"/>
-                              <w:szCs w:val="24"/>
+                              <w:sz w:val="28"/>
+                              <w:szCs w:val="28"/>
                               <w:lang w:bidi="fa-IR"/>
                             </w:rPr>
                             <m:t>αμ-μ</m:t>
@@ -1970,8 +2998,8 @@
                             <w:rPr>
                               <w:rFonts w:ascii="Cambria Math" w:eastAsiaTheme="minorEastAsia" w:hAnsi="Cambria Math" w:cstheme="majorHAnsi"/>
                               <w:i/>
-                              <w:sz w:val="24"/>
-                              <w:szCs w:val="24"/>
+                              <w:sz w:val="28"/>
+                              <w:szCs w:val="28"/>
                               <w:lang w:bidi="fa-IR"/>
                             </w:rPr>
                           </m:ctrlPr>
@@ -1984,8 +3012,8 @@
                                 <w:rPr>
                                   <w:rFonts w:ascii="Cambria Math" w:eastAsiaTheme="minorEastAsia" w:hAnsi="Cambria Math" w:cstheme="majorHAnsi"/>
                                   <w:i/>
-                                  <w:sz w:val="24"/>
-                                  <w:szCs w:val="24"/>
+                                  <w:sz w:val="28"/>
+                                  <w:szCs w:val="28"/>
                                   <w:lang w:bidi="fa-IR"/>
                                 </w:rPr>
                               </m:ctrlPr>
@@ -1997,8 +3025,8 @@
                                     <w:rPr>
                                       <w:rFonts w:ascii="Cambria Math" w:eastAsiaTheme="minorEastAsia" w:hAnsi="Cambria Math" w:cstheme="majorHAnsi"/>
                                       <w:i/>
-                                      <w:sz w:val="24"/>
-                                      <w:szCs w:val="24"/>
+                                      <w:sz w:val="28"/>
+                                      <w:szCs w:val="28"/>
                                       <w:lang w:bidi="fa-IR"/>
                                     </w:rPr>
                                   </m:ctrlPr>
@@ -2007,8 +3035,8 @@
                                   <m:r>
                                     <w:rPr>
                                       <w:rFonts w:ascii="Cambria Math" w:eastAsiaTheme="minorEastAsia" w:hAnsi="Cambria Math" w:cstheme="majorHAnsi"/>
-                                      <w:sz w:val="24"/>
-                                      <w:szCs w:val="24"/>
+                                      <w:sz w:val="28"/>
+                                      <w:szCs w:val="28"/>
                                       <w:lang w:bidi="fa-IR"/>
                                     </w:rPr>
                                     <m:t>α</m:t>
@@ -2018,8 +3046,8 @@
                                   <m:r>
                                     <w:rPr>
                                       <w:rFonts w:ascii="Cambria Math" w:eastAsiaTheme="minorEastAsia" w:hAnsi="Cambria Math" w:cstheme="majorHAnsi"/>
-                                      <w:sz w:val="24"/>
-                                      <w:szCs w:val="24"/>
+                                      <w:sz w:val="28"/>
+                                      <w:szCs w:val="28"/>
                                       <w:lang w:bidi="fa-IR"/>
                                     </w:rPr>
                                     <m:t>2</m:t>
@@ -2032,8 +3060,8 @@
                                     <w:rPr>
                                       <w:rFonts w:ascii="Cambria Math" w:eastAsiaTheme="minorEastAsia" w:hAnsi="Cambria Math" w:cstheme="majorHAnsi"/>
                                       <w:i/>
-                                      <w:sz w:val="24"/>
-                                      <w:szCs w:val="24"/>
+                                      <w:sz w:val="28"/>
+                                      <w:szCs w:val="28"/>
                                       <w:lang w:bidi="fa-IR"/>
                                     </w:rPr>
                                   </m:ctrlPr>
@@ -2042,8 +3070,8 @@
                                   <m:r>
                                     <w:rPr>
                                       <w:rFonts w:ascii="Cambria Math" w:eastAsiaTheme="minorEastAsia" w:hAnsi="Cambria Math" w:cstheme="majorHAnsi"/>
-                                      <w:sz w:val="24"/>
-                                      <w:szCs w:val="24"/>
+                                      <w:sz w:val="28"/>
+                                      <w:szCs w:val="28"/>
                                       <w:lang w:bidi="fa-IR"/>
                                     </w:rPr>
                                     <m:t>σ</m:t>
@@ -2053,8 +3081,8 @@
                                   <m:r>
                                     <w:rPr>
                                       <w:rFonts w:ascii="Cambria Math" w:eastAsiaTheme="minorEastAsia" w:hAnsi="Cambria Math" w:cstheme="majorHAnsi"/>
-                                      <w:sz w:val="24"/>
-                                      <w:szCs w:val="24"/>
+                                      <w:sz w:val="28"/>
+                                      <w:szCs w:val="28"/>
                                       <w:lang w:bidi="fa-IR"/>
                                     </w:rPr>
                                     <m:t>2</m:t>
@@ -2066,8 +3094,8 @@
                               <m:r>
                                 <w:rPr>
                                   <w:rFonts w:ascii="Cambria Math" w:eastAsiaTheme="minorEastAsia" w:hAnsi="Cambria Math" w:cstheme="majorHAnsi"/>
-                                  <w:sz w:val="24"/>
-                                  <w:szCs w:val="24"/>
+                                  <w:sz w:val="28"/>
+                                  <w:szCs w:val="28"/>
                                   <w:lang w:bidi="fa-IR"/>
                                 </w:rPr>
                                 <m:t>m</m:t>
@@ -2077,8 +3105,8 @@
                           <m:r>
                             <w:rPr>
                               <w:rFonts w:ascii="Cambria Math" w:eastAsiaTheme="minorEastAsia" w:hAnsi="Cambria Math" w:cstheme="majorHAnsi"/>
-                              <w:sz w:val="24"/>
-                              <w:szCs w:val="24"/>
+                              <w:sz w:val="28"/>
+                              <w:szCs w:val="28"/>
                               <w:lang w:bidi="fa-IR"/>
                             </w:rPr>
                             <m:t>+</m:t>
@@ -2089,8 +3117,8 @@
                                 <w:rPr>
                                   <w:rFonts w:ascii="Cambria Math" w:eastAsiaTheme="minorEastAsia" w:hAnsi="Cambria Math" w:cstheme="majorHAnsi"/>
                                   <w:i/>
-                                  <w:sz w:val="24"/>
-                                  <w:szCs w:val="24"/>
+                                  <w:sz w:val="28"/>
+                                  <w:szCs w:val="28"/>
                                   <w:lang w:bidi="fa-IR"/>
                                 </w:rPr>
                               </m:ctrlPr>
@@ -2102,8 +3130,8 @@
                                     <w:rPr>
                                       <w:rFonts w:ascii="Cambria Math" w:eastAsiaTheme="minorEastAsia" w:hAnsi="Cambria Math" w:cstheme="majorHAnsi"/>
                                       <w:i/>
-                                      <w:sz w:val="24"/>
-                                      <w:szCs w:val="24"/>
+                                      <w:sz w:val="28"/>
+                                      <w:szCs w:val="28"/>
                                       <w:lang w:bidi="fa-IR"/>
                                     </w:rPr>
                                   </m:ctrlPr>
@@ -2112,8 +3140,8 @@
                                   <m:r>
                                     <w:rPr>
                                       <w:rFonts w:ascii="Cambria Math" w:eastAsiaTheme="minorEastAsia" w:hAnsi="Cambria Math" w:cstheme="majorHAnsi"/>
-                                      <w:sz w:val="24"/>
-                                      <w:szCs w:val="24"/>
+                                      <w:sz w:val="28"/>
+                                      <w:szCs w:val="28"/>
                                       <w:lang w:bidi="fa-IR"/>
                                     </w:rPr>
                                     <m:t>σ</m:t>
@@ -2123,8 +3151,8 @@
                                   <m:r>
                                     <w:rPr>
                                       <w:rFonts w:ascii="Cambria Math" w:eastAsiaTheme="minorEastAsia" w:hAnsi="Cambria Math" w:cstheme="majorHAnsi"/>
-                                      <w:sz w:val="24"/>
-                                      <w:szCs w:val="24"/>
+                                      <w:sz w:val="28"/>
+                                      <w:szCs w:val="28"/>
                                       <w:lang w:bidi="fa-IR"/>
                                     </w:rPr>
                                     <m:t>2</m:t>
@@ -2136,8 +3164,8 @@
                               <m:r>
                                 <w:rPr>
                                   <w:rFonts w:ascii="Cambria Math" w:eastAsiaTheme="minorEastAsia" w:hAnsi="Cambria Math" w:cstheme="majorHAnsi"/>
-                                  <w:sz w:val="24"/>
-                                  <w:szCs w:val="24"/>
+                                  <w:sz w:val="28"/>
+                                  <w:szCs w:val="28"/>
                                   <w:lang w:bidi="fa-IR"/>
                                 </w:rPr>
                                 <m:t>m</m:t>
@@ -2153,8 +3181,8 @@
                             <w:rPr>
                               <w:rFonts w:ascii="Cambria Math" w:eastAsiaTheme="minorEastAsia" w:hAnsi="Cambria Math" w:cstheme="majorHAnsi"/>
                               <w:i/>
-                              <w:sz w:val="24"/>
-                              <w:szCs w:val="24"/>
+                              <w:sz w:val="28"/>
+                              <w:szCs w:val="28"/>
                               <w:lang w:bidi="fa-IR"/>
                             </w:rPr>
                           </m:ctrlPr>
@@ -2164,8 +3192,8 @@
                           <m:r>
                             <w:rPr>
                               <w:rFonts w:ascii="Cambria Math" w:eastAsiaTheme="minorEastAsia" w:hAnsi="Cambria Math" w:cstheme="majorHAnsi"/>
-                              <w:sz w:val="24"/>
-                              <w:szCs w:val="24"/>
+                              <w:sz w:val="28"/>
+                              <w:szCs w:val="28"/>
                               <w:lang w:bidi="fa-IR"/>
                             </w:rPr>
                             <m:t>2</m:t>
@@ -2179,8 +3207,8 @@
               <m:r>
                 <w:rPr>
                   <w:rFonts w:ascii="Cambria Math" w:eastAsiaTheme="minorEastAsia" w:hAnsi="Cambria Math" w:cstheme="majorHAnsi"/>
-                  <w:sz w:val="24"/>
-                  <w:szCs w:val="24"/>
+                  <w:sz w:val="28"/>
+                  <w:szCs w:val="28"/>
                   <w:lang w:bidi="fa-IR"/>
                 </w:rPr>
                 <m:t>=</m:t>
@@ -2191,8 +3219,8 @@
                     <w:rPr>
                       <w:rFonts w:ascii="Cambria Math" w:eastAsiaTheme="minorEastAsia" w:hAnsi="Cambria Math" w:cstheme="majorHAnsi"/>
                       <w:i/>
-                      <w:sz w:val="24"/>
-                      <w:szCs w:val="24"/>
+                      <w:sz w:val="28"/>
+                      <w:szCs w:val="28"/>
                       <w:lang w:bidi="fa-IR"/>
                     </w:rPr>
                   </m:ctrlPr>
@@ -2201,8 +3229,8 @@
                   <m:r>
                     <w:rPr>
                       <w:rFonts w:ascii="Cambria Math" w:eastAsiaTheme="minorEastAsia" w:hAnsi="Cambria Math" w:cstheme="majorHAnsi"/>
-                      <w:sz w:val="24"/>
-                      <w:szCs w:val="24"/>
+                      <w:sz w:val="28"/>
+                      <w:szCs w:val="28"/>
                       <w:lang w:bidi="fa-IR"/>
                     </w:rPr>
                     <m:t>1</m:t>
@@ -2212,8 +3240,8 @@
                   <m:r>
                     <w:rPr>
                       <w:rFonts w:ascii="Cambria Math" w:eastAsiaTheme="minorEastAsia" w:hAnsi="Cambria Math" w:cstheme="majorHAnsi"/>
-                      <w:sz w:val="24"/>
-                      <w:szCs w:val="24"/>
+                      <w:sz w:val="28"/>
+                      <w:szCs w:val="28"/>
                       <w:lang w:bidi="fa-IR"/>
                     </w:rPr>
                     <m:t>2</m:t>
@@ -2228,8 +3256,8 @@
                     <w:rPr>
                       <w:rFonts w:ascii="Cambria Math" w:eastAsiaTheme="minorEastAsia" w:hAnsi="Cambria Math" w:cstheme="majorHAnsi"/>
                       <w:i/>
-                      <w:sz w:val="24"/>
-                      <w:szCs w:val="24"/>
+                      <w:sz w:val="28"/>
+                      <w:szCs w:val="28"/>
                       <w:lang w:bidi="fa-IR"/>
                     </w:rPr>
                   </m:ctrlPr>
@@ -2238,8 +3266,8 @@
                   <m:r>
                     <w:rPr>
                       <w:rFonts w:ascii="Cambria Math" w:eastAsiaTheme="minorEastAsia" w:hAnsi="Cambria Math" w:cstheme="majorHAnsi"/>
-                      <w:sz w:val="24"/>
-                      <w:szCs w:val="24"/>
+                      <w:sz w:val="28"/>
+                      <w:szCs w:val="28"/>
                       <w:lang w:bidi="fa-IR"/>
                     </w:rPr>
                     <m:t>1+</m:t>
@@ -2249,8 +3277,8 @@
                       <m:ctrlPr>
                         <w:rPr>
                           <w:rFonts w:ascii="Cambria Math" w:eastAsiaTheme="minorEastAsia" w:hAnsi="Cambria Math" w:cstheme="majorHAnsi"/>
-                          <w:sz w:val="24"/>
-                          <w:szCs w:val="24"/>
+                          <w:sz w:val="28"/>
+                          <w:szCs w:val="28"/>
                           <w:lang w:bidi="fa-IR"/>
                         </w:rPr>
                       </m:ctrlPr>
@@ -2262,8 +3290,8 @@
                         </m:rPr>
                         <w:rPr>
                           <w:rFonts w:ascii="Cambria Math" w:eastAsiaTheme="minorEastAsia" w:hAnsi="Cambria Math" w:cstheme="majorHAnsi"/>
-                          <w:sz w:val="24"/>
-                          <w:szCs w:val="24"/>
+                          <w:sz w:val="28"/>
+                          <w:szCs w:val="28"/>
                           <w:lang w:bidi="fa-IR"/>
                         </w:rPr>
                         <m:t>erf</m:t>
@@ -2272,8 +3300,8 @@
                         <w:rPr>
                           <w:rFonts w:ascii="Cambria Math" w:eastAsiaTheme="minorEastAsia" w:hAnsi="Cambria Math" w:cstheme="majorHAnsi"/>
                           <w:i/>
-                          <w:sz w:val="24"/>
-                          <w:szCs w:val="24"/>
+                          <w:sz w:val="28"/>
+                          <w:szCs w:val="28"/>
                           <w:lang w:bidi="fa-IR"/>
                         </w:rPr>
                       </m:ctrlPr>
@@ -2285,8 +3313,8 @@
                             <w:rPr>
                               <w:rFonts w:ascii="Cambria Math" w:eastAsiaTheme="minorEastAsia" w:hAnsi="Cambria Math" w:cstheme="majorHAnsi"/>
                               <w:i/>
-                              <w:sz w:val="24"/>
-                              <w:szCs w:val="24"/>
+                              <w:sz w:val="28"/>
+                              <w:szCs w:val="28"/>
                               <w:lang w:bidi="fa-IR"/>
                             </w:rPr>
                           </m:ctrlPr>
@@ -2298,8 +3326,8 @@
                                 <w:rPr>
                                   <w:rFonts w:ascii="Cambria Math" w:eastAsiaTheme="minorEastAsia" w:hAnsi="Cambria Math" w:cstheme="majorHAnsi"/>
                                   <w:i/>
-                                  <w:sz w:val="24"/>
-                                  <w:szCs w:val="24"/>
+                                  <w:sz w:val="28"/>
+                                  <w:szCs w:val="28"/>
                                   <w:lang w:bidi="fa-IR"/>
                                 </w:rPr>
                               </m:ctrlPr>
@@ -2311,8 +3339,8 @@
                                     <w:rPr>
                                       <w:rFonts w:ascii="Cambria Math" w:eastAsiaTheme="minorEastAsia" w:hAnsi="Cambria Math" w:cstheme="majorHAnsi"/>
                                       <w:i/>
-                                      <w:sz w:val="24"/>
-                                      <w:szCs w:val="24"/>
+                                      <w:sz w:val="28"/>
+                                      <w:szCs w:val="28"/>
                                       <w:lang w:bidi="fa-IR"/>
                                     </w:rPr>
                                   </m:ctrlPr>
@@ -2321,8 +3349,8 @@
                                   <m:r>
                                     <w:rPr>
                                       <w:rFonts w:ascii="Cambria Math" w:eastAsiaTheme="minorEastAsia" w:hAnsi="Cambria Math" w:cstheme="majorHAnsi"/>
-                                      <w:sz w:val="24"/>
-                                      <w:szCs w:val="24"/>
+                                      <w:sz w:val="28"/>
+                                      <w:szCs w:val="28"/>
                                       <w:lang w:bidi="fa-IR"/>
                                     </w:rPr>
                                     <m:t>-</m:t>
@@ -2333,8 +3361,8 @@
                                         <w:rPr>
                                           <w:rFonts w:ascii="Cambria Math" w:eastAsiaTheme="minorEastAsia" w:hAnsi="Cambria Math" w:cstheme="majorHAnsi"/>
                                           <w:i/>
-                                          <w:sz w:val="24"/>
-                                          <w:szCs w:val="24"/>
+                                          <w:sz w:val="28"/>
+                                          <w:szCs w:val="28"/>
                                           <w:lang w:bidi="fa-IR"/>
                                         </w:rPr>
                                       </m:ctrlPr>
@@ -2343,8 +3371,8 @@
                                       <m:r>
                                         <w:rPr>
                                           <w:rFonts w:ascii="Cambria Math" w:eastAsiaTheme="minorEastAsia" w:hAnsi="Cambria Math" w:cstheme="majorHAnsi"/>
-                                          <w:sz w:val="24"/>
-                                          <w:szCs w:val="24"/>
+                                          <w:sz w:val="28"/>
+                                          <w:szCs w:val="28"/>
                                           <w:lang w:bidi="fa-IR"/>
                                         </w:rPr>
                                         <m:t>αμ-μ</m:t>
@@ -2356,8 +3384,8 @@
                                   <m:r>
                                     <w:rPr>
                                       <w:rFonts w:ascii="Cambria Math" w:eastAsiaTheme="minorEastAsia" w:hAnsi="Cambria Math" w:cstheme="majorHAnsi"/>
-                                      <w:sz w:val="24"/>
-                                      <w:szCs w:val="24"/>
+                                      <w:sz w:val="28"/>
+                                      <w:szCs w:val="28"/>
                                       <w:lang w:bidi="fa-IR"/>
                                     </w:rPr>
                                     <m:t>σ</m:t>
@@ -2369,8 +3397,8 @@
                                         <w:rPr>
                                           <w:rFonts w:ascii="Cambria Math" w:eastAsiaTheme="minorEastAsia" w:hAnsi="Cambria Math" w:cstheme="majorHAnsi"/>
                                           <w:i/>
-                                          <w:sz w:val="24"/>
-                                          <w:szCs w:val="24"/>
+                                          <w:sz w:val="28"/>
+                                          <w:szCs w:val="28"/>
                                           <w:lang w:bidi="fa-IR"/>
                                         </w:rPr>
                                       </m:ctrlPr>
@@ -2383,8 +3411,8 @@
                                             <w:rPr>
                                               <w:rFonts w:ascii="Cambria Math" w:eastAsiaTheme="minorEastAsia" w:hAnsi="Cambria Math" w:cstheme="majorHAnsi"/>
                                               <w:i/>
-                                              <w:sz w:val="24"/>
-                                              <w:szCs w:val="24"/>
+                                              <w:sz w:val="28"/>
+                                              <w:szCs w:val="28"/>
                                               <w:lang w:bidi="fa-IR"/>
                                             </w:rPr>
                                           </m:ctrlPr>
@@ -2396,8 +3424,8 @@
                                                 <w:rPr>
                                                   <w:rFonts w:ascii="Cambria Math" w:eastAsiaTheme="minorEastAsia" w:hAnsi="Cambria Math" w:cstheme="majorHAnsi"/>
                                                   <w:i/>
-                                                  <w:sz w:val="24"/>
-                                                  <w:szCs w:val="24"/>
+                                                  <w:sz w:val="28"/>
+                                                  <w:szCs w:val="28"/>
                                                   <w:lang w:bidi="fa-IR"/>
                                                 </w:rPr>
                                               </m:ctrlPr>
@@ -2406,8 +3434,8 @@
                                               <m:r>
                                                 <w:rPr>
                                                   <w:rFonts w:ascii="Cambria Math" w:eastAsiaTheme="minorEastAsia" w:hAnsi="Cambria Math" w:cstheme="majorHAnsi"/>
-                                                  <w:sz w:val="24"/>
-                                                  <w:szCs w:val="24"/>
+                                                  <w:sz w:val="28"/>
+                                                  <w:szCs w:val="28"/>
                                                   <w:lang w:bidi="fa-IR"/>
                                                 </w:rPr>
                                                 <m:t>α</m:t>
@@ -2417,8 +3445,8 @@
                                               <m:r>
                                                 <w:rPr>
                                                   <w:rFonts w:ascii="Cambria Math" w:eastAsiaTheme="minorEastAsia" w:hAnsi="Cambria Math" w:cstheme="majorHAnsi"/>
-                                                  <w:sz w:val="24"/>
-                                                  <w:szCs w:val="24"/>
+                                                  <w:sz w:val="28"/>
+                                                  <w:szCs w:val="28"/>
                                                   <w:lang w:bidi="fa-IR"/>
                                                 </w:rPr>
                                                 <m:t>2</m:t>
@@ -2431,8 +3459,8 @@
                                                 <w:rPr>
                                                   <w:rFonts w:ascii="Cambria Math" w:eastAsiaTheme="minorEastAsia" w:hAnsi="Cambria Math" w:cstheme="majorHAnsi"/>
                                                   <w:i/>
-                                                  <w:sz w:val="24"/>
-                                                  <w:szCs w:val="24"/>
+                                                  <w:sz w:val="28"/>
+                                                  <w:szCs w:val="28"/>
                                                   <w:lang w:bidi="fa-IR"/>
                                                 </w:rPr>
                                               </m:ctrlPr>
@@ -2441,8 +3469,8 @@
                                               <m:r>
                                                 <w:rPr>
                                                   <w:rFonts w:ascii="Cambria Math" w:eastAsiaTheme="minorEastAsia" w:hAnsi="Cambria Math" w:cstheme="majorHAnsi"/>
-                                                  <w:sz w:val="24"/>
-                                                  <w:szCs w:val="24"/>
+                                                  <w:sz w:val="28"/>
+                                                  <w:szCs w:val="28"/>
                                                   <w:lang w:bidi="fa-IR"/>
                                                 </w:rPr>
                                                 <m:t>σ</m:t>
@@ -2452,8 +3480,8 @@
                                               <m:r>
                                                 <w:rPr>
                                                   <w:rFonts w:ascii="Cambria Math" w:eastAsiaTheme="minorEastAsia" w:hAnsi="Cambria Math" w:cstheme="majorHAnsi"/>
-                                                  <w:sz w:val="24"/>
-                                                  <w:szCs w:val="24"/>
+                                                  <w:sz w:val="28"/>
+                                                  <w:szCs w:val="28"/>
                                                   <w:lang w:bidi="fa-IR"/>
                                                 </w:rPr>
                                                 <m:t>2</m:t>
@@ -2465,8 +3493,8 @@
                                           <m:r>
                                             <w:rPr>
                                               <w:rFonts w:ascii="Cambria Math" w:eastAsiaTheme="minorEastAsia" w:hAnsi="Cambria Math" w:cstheme="majorHAnsi"/>
-                                              <w:sz w:val="24"/>
-                                              <w:szCs w:val="24"/>
+                                              <w:sz w:val="28"/>
+                                              <w:szCs w:val="28"/>
                                               <w:lang w:bidi="fa-IR"/>
                                             </w:rPr>
                                             <m:t>m</m:t>
@@ -2476,8 +3504,8 @@
                                       <m:r>
                                         <w:rPr>
                                           <w:rFonts w:ascii="Cambria Math" w:eastAsiaTheme="minorEastAsia" w:hAnsi="Cambria Math" w:cstheme="majorHAnsi"/>
-                                          <w:sz w:val="24"/>
-                                          <w:szCs w:val="24"/>
+                                          <w:sz w:val="28"/>
+                                          <w:szCs w:val="28"/>
                                           <w:lang w:bidi="fa-IR"/>
                                         </w:rPr>
                                         <m:t>+</m:t>
@@ -2488,8 +3516,8 @@
                                             <w:rPr>
                                               <w:rFonts w:ascii="Cambria Math" w:eastAsiaTheme="minorEastAsia" w:hAnsi="Cambria Math" w:cstheme="majorHAnsi"/>
                                               <w:i/>
-                                              <w:sz w:val="24"/>
-                                              <w:szCs w:val="24"/>
+                                              <w:sz w:val="28"/>
+                                              <w:szCs w:val="28"/>
                                               <w:lang w:bidi="fa-IR"/>
                                             </w:rPr>
                                           </m:ctrlPr>
@@ -2501,8 +3529,8 @@
                                                 <w:rPr>
                                                   <w:rFonts w:ascii="Cambria Math" w:eastAsiaTheme="minorEastAsia" w:hAnsi="Cambria Math" w:cstheme="majorHAnsi"/>
                                                   <w:i/>
-                                                  <w:sz w:val="24"/>
-                                                  <w:szCs w:val="24"/>
+                                                  <w:sz w:val="28"/>
+                                                  <w:szCs w:val="28"/>
                                                   <w:lang w:bidi="fa-IR"/>
                                                 </w:rPr>
                                               </m:ctrlPr>
@@ -2511,8 +3539,8 @@
                                               <m:r>
                                                 <w:rPr>
                                                   <w:rFonts w:ascii="Cambria Math" w:eastAsiaTheme="minorEastAsia" w:hAnsi="Cambria Math" w:cstheme="majorHAnsi"/>
-                                                  <w:sz w:val="24"/>
-                                                  <w:szCs w:val="24"/>
+                                                  <w:sz w:val="28"/>
+                                                  <w:szCs w:val="28"/>
                                                   <w:lang w:bidi="fa-IR"/>
                                                 </w:rPr>
                                                 <m:t>σ</m:t>
@@ -2522,8 +3550,8 @@
                                               <m:r>
                                                 <w:rPr>
                                                   <w:rFonts w:ascii="Cambria Math" w:eastAsiaTheme="minorEastAsia" w:hAnsi="Cambria Math" w:cstheme="majorHAnsi"/>
-                                                  <w:sz w:val="24"/>
-                                                  <w:szCs w:val="24"/>
+                                                  <w:sz w:val="28"/>
+                                                  <w:szCs w:val="28"/>
                                                   <w:lang w:bidi="fa-IR"/>
                                                 </w:rPr>
                                                 <m:t>2</m:t>
@@ -2535,8 +3563,8 @@
                                           <m:r>
                                             <w:rPr>
                                               <w:rFonts w:ascii="Cambria Math" w:eastAsiaTheme="minorEastAsia" w:hAnsi="Cambria Math" w:cstheme="majorHAnsi"/>
-                                              <w:sz w:val="24"/>
-                                              <w:szCs w:val="24"/>
+                                              <w:sz w:val="28"/>
+                                              <w:szCs w:val="28"/>
                                               <w:lang w:bidi="fa-IR"/>
                                             </w:rPr>
                                             <m:t>m</m:t>
@@ -2556,8 +3584,8 @@
                                     <w:rPr>
                                       <w:rFonts w:ascii="Cambria Math" w:eastAsiaTheme="minorEastAsia" w:hAnsi="Cambria Math" w:cstheme="majorHAnsi"/>
                                       <w:i/>
-                                      <w:sz w:val="24"/>
-                                      <w:szCs w:val="24"/>
+                                      <w:sz w:val="28"/>
+                                      <w:szCs w:val="28"/>
                                       <w:lang w:bidi="fa-IR"/>
                                     </w:rPr>
                                   </m:ctrlPr>
@@ -2567,8 +3595,8 @@
                                   <m:r>
                                     <w:rPr>
                                       <w:rFonts w:ascii="Cambria Math" w:eastAsiaTheme="minorEastAsia" w:hAnsi="Cambria Math" w:cstheme="majorHAnsi"/>
-                                      <w:sz w:val="24"/>
-                                      <w:szCs w:val="24"/>
+                                      <w:sz w:val="28"/>
+                                      <w:szCs w:val="28"/>
                                       <w:lang w:bidi="fa-IR"/>
                                     </w:rPr>
                                     <m:t>2</m:t>
@@ -2588,8 +3616,8 @@
           <m:r>
             <w:rPr>
               <w:rFonts w:ascii="Cambria Math" w:eastAsiaTheme="minorEastAsia" w:hAnsi="Cambria Math" w:cstheme="majorHAnsi"/>
-              <w:sz w:val="24"/>
-              <w:szCs w:val="24"/>
+              <w:sz w:val="28"/>
+              <w:szCs w:val="28"/>
               <w:lang w:bidi="fa-IR"/>
             </w:rPr>
             <m:t>=ϕ</m:t>
@@ -2600,8 +3628,8 @@
                 <w:rPr>
                   <w:rFonts w:ascii="Cambria Math" w:eastAsiaTheme="minorEastAsia" w:hAnsi="Cambria Math" w:cstheme="majorHAnsi"/>
                   <w:i/>
-                  <w:sz w:val="24"/>
-                  <w:szCs w:val="24"/>
+                  <w:sz w:val="28"/>
+                  <w:szCs w:val="28"/>
                   <w:lang w:bidi="fa-IR"/>
                 </w:rPr>
               </m:ctrlPr>
@@ -2613,8 +3641,8 @@
                     <w:rPr>
                       <w:rFonts w:ascii="Cambria Math" w:eastAsiaTheme="minorEastAsia" w:hAnsi="Cambria Math" w:cstheme="majorHAnsi"/>
                       <w:i/>
-                      <w:sz w:val="24"/>
-                      <w:szCs w:val="24"/>
+                      <w:sz w:val="28"/>
+                      <w:szCs w:val="28"/>
                       <w:lang w:bidi="fa-IR"/>
                     </w:rPr>
                   </m:ctrlPr>
@@ -2623,8 +3651,8 @@
                   <m:r>
                     <w:rPr>
                       <w:rFonts w:ascii="Cambria Math" w:eastAsiaTheme="minorEastAsia" w:hAnsi="Cambria Math" w:cstheme="majorHAnsi"/>
-                      <w:sz w:val="24"/>
-                      <w:szCs w:val="24"/>
+                      <w:sz w:val="28"/>
+                      <w:szCs w:val="28"/>
                       <w:lang w:bidi="fa-IR"/>
                     </w:rPr>
                     <m:t>-</m:t>
@@ -2635,8 +3663,8 @@
                         <w:rPr>
                           <w:rFonts w:ascii="Cambria Math" w:eastAsiaTheme="minorEastAsia" w:hAnsi="Cambria Math" w:cstheme="majorHAnsi"/>
                           <w:i/>
-                          <w:sz w:val="24"/>
-                          <w:szCs w:val="24"/>
+                          <w:sz w:val="28"/>
+                          <w:szCs w:val="28"/>
                           <w:lang w:bidi="fa-IR"/>
                         </w:rPr>
                       </m:ctrlPr>
@@ -2645,8 +3673,8 @@
                       <m:r>
                         <w:rPr>
                           <w:rFonts w:ascii="Cambria Math" w:eastAsiaTheme="minorEastAsia" w:hAnsi="Cambria Math" w:cstheme="majorHAnsi"/>
-                          <w:sz w:val="24"/>
-                          <w:szCs w:val="24"/>
+                          <w:sz w:val="28"/>
+                          <w:szCs w:val="28"/>
                           <w:lang w:bidi="fa-IR"/>
                         </w:rPr>
                         <m:t>αμ-μ</m:t>
@@ -2662,8 +3690,8 @@
                         <w:rPr>
                           <w:rFonts w:ascii="Cambria Math" w:eastAsiaTheme="minorEastAsia" w:hAnsi="Cambria Math" w:cstheme="majorHAnsi"/>
                           <w:i/>
-                          <w:sz w:val="24"/>
-                          <w:szCs w:val="24"/>
+                          <w:sz w:val="28"/>
+                          <w:szCs w:val="28"/>
                           <w:lang w:bidi="fa-IR"/>
                         </w:rPr>
                       </m:ctrlPr>
@@ -2676,8 +3704,8 @@
                             <w:rPr>
                               <w:rFonts w:ascii="Cambria Math" w:eastAsiaTheme="minorEastAsia" w:hAnsi="Cambria Math" w:cstheme="majorHAnsi"/>
                               <w:i/>
-                              <w:sz w:val="24"/>
-                              <w:szCs w:val="24"/>
+                              <w:sz w:val="28"/>
+                              <w:szCs w:val="28"/>
                               <w:lang w:bidi="fa-IR"/>
                             </w:rPr>
                           </m:ctrlPr>
@@ -2689,8 +3717,8 @@
                                 <w:rPr>
                                   <w:rFonts w:ascii="Cambria Math" w:eastAsiaTheme="minorEastAsia" w:hAnsi="Cambria Math" w:cstheme="majorHAnsi"/>
                                   <w:i/>
-                                  <w:sz w:val="24"/>
-                                  <w:szCs w:val="24"/>
+                                  <w:sz w:val="28"/>
+                                  <w:szCs w:val="28"/>
                                   <w:lang w:bidi="fa-IR"/>
                                 </w:rPr>
                               </m:ctrlPr>
@@ -2699,8 +3727,8 @@
                               <m:r>
                                 <w:rPr>
                                   <w:rFonts w:ascii="Cambria Math" w:eastAsiaTheme="minorEastAsia" w:hAnsi="Cambria Math" w:cstheme="majorHAnsi"/>
-                                  <w:sz w:val="24"/>
-                                  <w:szCs w:val="24"/>
+                                  <w:sz w:val="28"/>
+                                  <w:szCs w:val="28"/>
                                   <w:lang w:bidi="fa-IR"/>
                                 </w:rPr>
                                 <m:t>α</m:t>
@@ -2710,8 +3738,8 @@
                               <m:r>
                                 <w:rPr>
                                   <w:rFonts w:ascii="Cambria Math" w:eastAsiaTheme="minorEastAsia" w:hAnsi="Cambria Math" w:cstheme="majorHAnsi"/>
-                                  <w:sz w:val="24"/>
-                                  <w:szCs w:val="24"/>
+                                  <w:sz w:val="28"/>
+                                  <w:szCs w:val="28"/>
                                   <w:lang w:bidi="fa-IR"/>
                                 </w:rPr>
                                 <m:t>2</m:t>
@@ -2724,8 +3752,8 @@
                                 <w:rPr>
                                   <w:rFonts w:ascii="Cambria Math" w:eastAsiaTheme="minorEastAsia" w:hAnsi="Cambria Math" w:cstheme="majorHAnsi"/>
                                   <w:i/>
-                                  <w:sz w:val="24"/>
-                                  <w:szCs w:val="24"/>
+                                  <w:sz w:val="28"/>
+                                  <w:szCs w:val="28"/>
                                   <w:lang w:bidi="fa-IR"/>
                                 </w:rPr>
                               </m:ctrlPr>
@@ -2734,8 +3762,8 @@
                               <m:r>
                                 <w:rPr>
                                   <w:rFonts w:ascii="Cambria Math" w:eastAsiaTheme="minorEastAsia" w:hAnsi="Cambria Math" w:cstheme="majorHAnsi"/>
-                                  <w:sz w:val="24"/>
-                                  <w:szCs w:val="24"/>
+                                  <w:sz w:val="28"/>
+                                  <w:szCs w:val="28"/>
                                   <w:lang w:bidi="fa-IR"/>
                                 </w:rPr>
                                 <m:t>σ</m:t>
@@ -2745,8 +3773,8 @@
                               <m:r>
                                 <w:rPr>
                                   <w:rFonts w:ascii="Cambria Math" w:eastAsiaTheme="minorEastAsia" w:hAnsi="Cambria Math" w:cstheme="majorHAnsi"/>
-                                  <w:sz w:val="24"/>
-                                  <w:szCs w:val="24"/>
+                                  <w:sz w:val="28"/>
+                                  <w:szCs w:val="28"/>
                                   <w:lang w:bidi="fa-IR"/>
                                 </w:rPr>
                                 <m:t>2</m:t>
@@ -2758,8 +3786,8 @@
                           <m:r>
                             <w:rPr>
                               <w:rFonts w:ascii="Cambria Math" w:eastAsiaTheme="minorEastAsia" w:hAnsi="Cambria Math" w:cstheme="majorHAnsi"/>
-                              <w:sz w:val="24"/>
-                              <w:szCs w:val="24"/>
+                              <w:sz w:val="28"/>
+                              <w:szCs w:val="28"/>
                               <w:lang w:bidi="fa-IR"/>
                             </w:rPr>
                             <m:t>m</m:t>
@@ -2769,8 +3797,8 @@
                       <m:r>
                         <w:rPr>
                           <w:rFonts w:ascii="Cambria Math" w:eastAsiaTheme="minorEastAsia" w:hAnsi="Cambria Math" w:cstheme="majorHAnsi"/>
-                          <w:sz w:val="24"/>
-                          <w:szCs w:val="24"/>
+                          <w:sz w:val="28"/>
+                          <w:szCs w:val="28"/>
                           <w:lang w:bidi="fa-IR"/>
                         </w:rPr>
                         <m:t>+</m:t>
@@ -2781,8 +3809,8 @@
                             <w:rPr>
                               <w:rFonts w:ascii="Cambria Math" w:eastAsiaTheme="minorEastAsia" w:hAnsi="Cambria Math" w:cstheme="majorHAnsi"/>
                               <w:i/>
-                              <w:sz w:val="24"/>
-                              <w:szCs w:val="24"/>
+                              <w:sz w:val="28"/>
+                              <w:szCs w:val="28"/>
                               <w:lang w:bidi="fa-IR"/>
                             </w:rPr>
                           </m:ctrlPr>
@@ -2794,8 +3822,8 @@
                                 <w:rPr>
                                   <w:rFonts w:ascii="Cambria Math" w:eastAsiaTheme="minorEastAsia" w:hAnsi="Cambria Math" w:cstheme="majorHAnsi"/>
                                   <w:i/>
-                                  <w:sz w:val="24"/>
-                                  <w:szCs w:val="24"/>
+                                  <w:sz w:val="28"/>
+                                  <w:szCs w:val="28"/>
                                   <w:lang w:bidi="fa-IR"/>
                                 </w:rPr>
                               </m:ctrlPr>
@@ -2804,8 +3832,8 @@
                               <m:r>
                                 <w:rPr>
                                   <w:rFonts w:ascii="Cambria Math" w:eastAsiaTheme="minorEastAsia" w:hAnsi="Cambria Math" w:cstheme="majorHAnsi"/>
-                                  <w:sz w:val="24"/>
-                                  <w:szCs w:val="24"/>
+                                  <w:sz w:val="28"/>
+                                  <w:szCs w:val="28"/>
                                   <w:lang w:bidi="fa-IR"/>
                                 </w:rPr>
                                 <m:t>σ</m:t>
@@ -2815,8 +3843,8 @@
                               <m:r>
                                 <w:rPr>
                                   <w:rFonts w:ascii="Cambria Math" w:eastAsiaTheme="minorEastAsia" w:hAnsi="Cambria Math" w:cstheme="majorHAnsi"/>
-                                  <w:sz w:val="24"/>
-                                  <w:szCs w:val="24"/>
+                                  <w:sz w:val="28"/>
+                                  <w:szCs w:val="28"/>
                                   <w:lang w:bidi="fa-IR"/>
                                 </w:rPr>
                                 <m:t>2</m:t>
@@ -2828,8 +3856,8 @@
                           <m:r>
                             <w:rPr>
                               <w:rFonts w:ascii="Cambria Math" w:eastAsiaTheme="minorEastAsia" w:hAnsi="Cambria Math" w:cstheme="majorHAnsi"/>
-                              <w:sz w:val="24"/>
-                              <w:szCs w:val="24"/>
+                              <w:sz w:val="28"/>
+                              <w:szCs w:val="28"/>
                               <w:lang w:bidi="fa-IR"/>
                             </w:rPr>
                             <m:t>m</m:t>
@@ -2845,8 +3873,8 @@
           <m:r>
             <w:rPr>
               <w:rFonts w:ascii="Cambria Math" w:eastAsiaTheme="minorEastAsia" w:hAnsi="Cambria Math" w:cstheme="majorHAnsi"/>
-              <w:sz w:val="24"/>
-              <w:szCs w:val="24"/>
+              <w:sz w:val="28"/>
+              <w:szCs w:val="28"/>
               <w:lang w:bidi="fa-IR"/>
             </w:rPr>
             <m:t>=ϕ</m:t>
@@ -2857,8 +3885,8 @@
                 <w:rPr>
                   <w:rFonts w:ascii="Cambria Math" w:eastAsiaTheme="minorEastAsia" w:hAnsi="Cambria Math" w:cstheme="majorHAnsi"/>
                   <w:i/>
-                  <w:sz w:val="24"/>
-                  <w:szCs w:val="24"/>
+                  <w:sz w:val="28"/>
+                  <w:szCs w:val="28"/>
                   <w:lang w:bidi="fa-IR"/>
                 </w:rPr>
               </m:ctrlPr>
@@ -2870,8 +3898,8 @@
                     <w:rPr>
                       <w:rFonts w:ascii="Cambria Math" w:eastAsiaTheme="minorEastAsia" w:hAnsi="Cambria Math" w:cstheme="majorHAnsi"/>
                       <w:i/>
-                      <w:sz w:val="24"/>
-                      <w:szCs w:val="24"/>
+                      <w:sz w:val="28"/>
+                      <w:szCs w:val="28"/>
                       <w:lang w:bidi="fa-IR"/>
                     </w:rPr>
                   </m:ctrlPr>
@@ -2880,8 +3908,8 @@
                   <m:r>
                     <w:rPr>
                       <w:rFonts w:ascii="Cambria Math" w:eastAsiaTheme="minorEastAsia" w:hAnsi="Cambria Math" w:cstheme="majorHAnsi"/>
-                      <w:sz w:val="24"/>
-                      <w:szCs w:val="24"/>
+                      <w:sz w:val="28"/>
+                      <w:szCs w:val="28"/>
                       <w:lang w:bidi="fa-IR"/>
                     </w:rPr>
                     <m:t>-μ</m:t>
@@ -2892,8 +3920,8 @@
                         <w:rPr>
                           <w:rFonts w:ascii="Cambria Math" w:eastAsiaTheme="minorEastAsia" w:hAnsi="Cambria Math" w:cstheme="majorHAnsi"/>
                           <w:i/>
-                          <w:sz w:val="24"/>
-                          <w:szCs w:val="24"/>
+                          <w:sz w:val="28"/>
+                          <w:szCs w:val="28"/>
                           <w:lang w:bidi="fa-IR"/>
                         </w:rPr>
                       </m:ctrlPr>
@@ -2902,8 +3930,8 @@
                       <m:r>
                         <w:rPr>
                           <w:rFonts w:ascii="Cambria Math" w:eastAsiaTheme="minorEastAsia" w:hAnsi="Cambria Math" w:cstheme="majorHAnsi"/>
-                          <w:sz w:val="24"/>
-                          <w:szCs w:val="24"/>
+                          <w:sz w:val="28"/>
+                          <w:szCs w:val="28"/>
                           <w:lang w:bidi="fa-IR"/>
                         </w:rPr>
                         <m:t>α-1</m:t>
@@ -2915,8 +3943,8 @@
                   <m:r>
                     <w:rPr>
                       <w:rFonts w:ascii="Cambria Math" w:eastAsiaTheme="minorEastAsia" w:hAnsi="Cambria Math" w:cstheme="majorHAnsi"/>
-                      <w:sz w:val="24"/>
-                      <w:szCs w:val="24"/>
+                      <w:sz w:val="28"/>
+                      <w:szCs w:val="28"/>
                       <w:lang w:bidi="fa-IR"/>
                     </w:rPr>
                     <m:t>σ</m:t>
@@ -2928,8 +3956,8 @@
                         <w:rPr>
                           <w:rFonts w:ascii="Cambria Math" w:eastAsiaTheme="minorEastAsia" w:hAnsi="Cambria Math" w:cstheme="majorHAnsi"/>
                           <w:i/>
-                          <w:sz w:val="24"/>
-                          <w:szCs w:val="24"/>
+                          <w:sz w:val="28"/>
+                          <w:szCs w:val="28"/>
                           <w:lang w:bidi="fa-IR"/>
                         </w:rPr>
                       </m:ctrlPr>
@@ -2942,8 +3970,8 @@
                             <w:rPr>
                               <w:rFonts w:ascii="Cambria Math" w:eastAsiaTheme="minorEastAsia" w:hAnsi="Cambria Math" w:cstheme="majorHAnsi"/>
                               <w:i/>
-                              <w:sz w:val="24"/>
-                              <w:szCs w:val="24"/>
+                              <w:sz w:val="28"/>
+                              <w:szCs w:val="28"/>
                               <w:lang w:bidi="fa-IR"/>
                             </w:rPr>
                           </m:ctrlPr>
@@ -2955,8 +3983,8 @@
                                 <w:rPr>
                                   <w:rFonts w:ascii="Cambria Math" w:eastAsiaTheme="minorEastAsia" w:hAnsi="Cambria Math" w:cstheme="majorHAnsi"/>
                                   <w:i/>
-                                  <w:sz w:val="24"/>
-                                  <w:szCs w:val="24"/>
+                                  <w:sz w:val="28"/>
+                                  <w:szCs w:val="28"/>
                                   <w:lang w:bidi="fa-IR"/>
                                 </w:rPr>
                               </m:ctrlPr>
@@ -2965,8 +3993,8 @@
                               <m:r>
                                 <w:rPr>
                                   <w:rFonts w:ascii="Cambria Math" w:eastAsiaTheme="minorEastAsia" w:hAnsi="Cambria Math" w:cstheme="majorHAnsi"/>
-                                  <w:sz w:val="24"/>
-                                  <w:szCs w:val="24"/>
+                                  <w:sz w:val="28"/>
+                                  <w:szCs w:val="28"/>
                                   <w:lang w:bidi="fa-IR"/>
                                 </w:rPr>
                                 <m:t>α</m:t>
@@ -2976,8 +4004,8 @@
                               <m:r>
                                 <w:rPr>
                                   <w:rFonts w:ascii="Cambria Math" w:eastAsiaTheme="minorEastAsia" w:hAnsi="Cambria Math" w:cstheme="majorHAnsi"/>
-                                  <w:sz w:val="24"/>
-                                  <w:szCs w:val="24"/>
+                                  <w:sz w:val="28"/>
+                                  <w:szCs w:val="28"/>
                                   <w:lang w:bidi="fa-IR"/>
                                 </w:rPr>
                                 <m:t>2</m:t>
@@ -2987,8 +4015,8 @@
                           <m:r>
                             <w:rPr>
                               <w:rFonts w:ascii="Cambria Math" w:eastAsiaTheme="minorEastAsia" w:hAnsi="Cambria Math" w:cstheme="majorHAnsi"/>
-                              <w:sz w:val="24"/>
-                              <w:szCs w:val="24"/>
+                              <w:sz w:val="28"/>
+                              <w:szCs w:val="28"/>
                               <w:lang w:bidi="fa-IR"/>
                             </w:rPr>
                             <m:t>+1</m:t>
@@ -2998,8 +4026,8 @@
                           <m:r>
                             <w:rPr>
                               <w:rFonts w:ascii="Cambria Math" w:eastAsiaTheme="minorEastAsia" w:hAnsi="Cambria Math" w:cstheme="majorHAnsi"/>
-                              <w:sz w:val="24"/>
-                              <w:szCs w:val="24"/>
+                              <w:sz w:val="28"/>
+                              <w:szCs w:val="28"/>
                               <w:lang w:bidi="fa-IR"/>
                             </w:rPr>
                             <m:t>m</m:t>
@@ -3020,17 +4048,17 @@
         <w:bidi/>
         <w:rPr>
           <w:rFonts w:asciiTheme="majorHAnsi" w:eastAsiaTheme="minorEastAsia" w:hAnsiTheme="majorHAnsi" w:cstheme="majorHAnsi"/>
-          <w:sz w:val="24"/>
-          <w:szCs w:val="24"/>
+          <w:sz w:val="28"/>
+          <w:szCs w:val="28"/>
           <w:rtl/>
           <w:lang w:bidi="fa-IR"/>
         </w:rPr>
       </w:pPr>
       <w:r>
         <w:rPr>
-          <w:rFonts w:asciiTheme="majorHAnsi" w:eastAsiaTheme="minorEastAsia" w:hAnsiTheme="majorHAnsi" w:cstheme="majorHAnsi" w:hint="cs"/>
-          <w:sz w:val="24"/>
-          <w:szCs w:val="24"/>
+          <w:rFonts w:asciiTheme="majorHAnsi" w:eastAsiaTheme="minorEastAsia" w:hAnsiTheme="majorHAnsi" w:cstheme="majorHAnsi"/>
+          <w:sz w:val="28"/>
+          <w:szCs w:val="28"/>
           <w:rtl/>
           <w:lang w:bidi="fa-IR"/>
         </w:rPr>
@@ -3040,8 +4068,8 @@
         <m:r>
           <w:rPr>
             <w:rFonts w:ascii="Cambria Math" w:eastAsiaTheme="minorEastAsia" w:hAnsi="Cambria Math" w:cstheme="majorHAnsi"/>
-            <w:sz w:val="24"/>
-            <w:szCs w:val="24"/>
+            <w:sz w:val="28"/>
+            <w:szCs w:val="28"/>
             <w:lang w:bidi="fa-IR"/>
           </w:rPr>
           <m:t>σ=μ</m:t>
@@ -3052,8 +4080,8 @@
           </m:rPr>
           <w:rPr>
             <w:rFonts w:ascii="Cambria Math" w:eastAsiaTheme="minorEastAsia" w:hAnsi="Cambria Math" w:cstheme="majorHAnsi"/>
-            <w:sz w:val="24"/>
-            <w:szCs w:val="24"/>
+            <w:sz w:val="28"/>
+            <w:szCs w:val="28"/>
             <w:lang w:bidi="fa-IR"/>
           </w:rPr>
           <m:t xml:space="preserve"> </m:t>
@@ -3061,9 +4089,9 @@
       </m:oMath>
       <w:r>
         <w:rPr>
-          <w:rFonts w:asciiTheme="majorHAnsi" w:eastAsiaTheme="minorEastAsia" w:hAnsiTheme="majorHAnsi" w:cstheme="majorHAnsi" w:hint="cs"/>
-          <w:sz w:val="24"/>
-          <w:szCs w:val="24"/>
+          <w:rFonts w:asciiTheme="majorHAnsi" w:eastAsiaTheme="minorEastAsia" w:hAnsiTheme="majorHAnsi" w:cstheme="majorHAnsi"/>
+          <w:sz w:val="28"/>
+          <w:szCs w:val="28"/>
           <w:rtl/>
           <w:lang w:bidi="fa-IR"/>
         </w:rPr>
@@ -3075,8 +4103,8 @@
         <w:bidi/>
         <w:rPr>
           <w:rFonts w:asciiTheme="majorHAnsi" w:eastAsiaTheme="minorEastAsia" w:hAnsiTheme="majorHAnsi" w:cstheme="majorHAnsi"/>
-          <w:sz w:val="24"/>
-          <w:szCs w:val="24"/>
+          <w:sz w:val="28"/>
+          <w:szCs w:val="28"/>
           <w:rtl/>
           <w:lang w:bidi="fa-IR"/>
         </w:rPr>
@@ -3086,8 +4114,8 @@
       <w:pPr>
         <w:rPr>
           <w:rFonts w:asciiTheme="majorHAnsi" w:eastAsiaTheme="minorEastAsia" w:hAnsiTheme="majorHAnsi" w:cstheme="majorHAnsi"/>
-          <w:sz w:val="24"/>
-          <w:szCs w:val="24"/>
+          <w:sz w:val="28"/>
+          <w:szCs w:val="28"/>
           <w:lang w:bidi="fa-IR"/>
         </w:rPr>
       </w:pPr>
@@ -3102,8 +4130,8 @@
                 <w:rPr>
                   <w:rFonts w:ascii="Cambria Math" w:eastAsiaTheme="minorEastAsia" w:hAnsi="Cambria Math" w:cstheme="majorHAnsi"/>
                   <w:i/>
-                  <w:sz w:val="24"/>
-                  <w:szCs w:val="24"/>
+                  <w:sz w:val="28"/>
+                  <w:szCs w:val="28"/>
                   <w:lang w:bidi="fa-IR"/>
                 </w:rPr>
               </m:ctrlPr>
@@ -3115,8 +4143,8 @@
                 </m:rPr>
                 <w:rPr>
                   <w:rFonts w:ascii="Cambria Math" w:eastAsiaTheme="minorEastAsia" w:hAnsi="Cambria Math" w:cstheme="majorHAnsi"/>
-                  <w:sz w:val="24"/>
-                  <w:szCs w:val="24"/>
+                  <w:sz w:val="28"/>
+                  <w:szCs w:val="28"/>
                   <w:lang w:bidi="fa-IR"/>
                 </w:rPr>
                 <m:t>Pr</m:t>
@@ -3131,8 +4159,8 @@
                     <w:rPr>
                       <w:rFonts w:ascii="Cambria Math" w:eastAsiaTheme="minorEastAsia" w:hAnsi="Cambria Math" w:cstheme="majorHAnsi"/>
                       <w:i/>
-                      <w:sz w:val="24"/>
-                      <w:szCs w:val="24"/>
+                      <w:sz w:val="28"/>
+                      <w:szCs w:val="28"/>
                       <w:lang w:bidi="fa-IR"/>
                     </w:rPr>
                   </m:ctrlPr>
@@ -3141,8 +4169,8 @@
                   <m:r>
                     <w:rPr>
                       <w:rFonts w:ascii="Cambria Math" w:eastAsiaTheme="minorEastAsia" w:hAnsi="Cambria Math" w:cstheme="majorHAnsi"/>
-                      <w:sz w:val="24"/>
-                      <w:szCs w:val="24"/>
+                      <w:sz w:val="28"/>
+                      <w:szCs w:val="28"/>
                       <w:lang w:bidi="fa-IR"/>
                     </w:rPr>
                     <m:t>α*CPUTime</m:t>
@@ -3153,8 +4181,8 @@
                         <w:rPr>
                           <w:rFonts w:ascii="Cambria Math" w:eastAsiaTheme="minorEastAsia" w:hAnsi="Cambria Math" w:cstheme="majorHAnsi"/>
                           <w:i/>
-                          <w:sz w:val="24"/>
-                          <w:szCs w:val="24"/>
+                          <w:sz w:val="28"/>
+                          <w:szCs w:val="28"/>
                           <w:lang w:bidi="fa-IR"/>
                         </w:rPr>
                       </m:ctrlPr>
@@ -3163,8 +4191,8 @@
                       <m:r>
                         <w:rPr>
                           <w:rFonts w:ascii="Cambria Math" w:eastAsiaTheme="minorEastAsia" w:hAnsi="Cambria Math" w:cstheme="majorHAnsi"/>
-                          <w:sz w:val="24"/>
-                          <w:szCs w:val="24"/>
+                          <w:sz w:val="28"/>
+                          <w:szCs w:val="28"/>
                           <w:lang w:bidi="fa-IR"/>
                         </w:rPr>
                         <m:t>S</m:t>
@@ -3174,8 +4202,8 @@
                   <m:r>
                     <w:rPr>
                       <w:rFonts w:ascii="Cambria Math" w:eastAsiaTheme="minorEastAsia" w:hAnsi="Cambria Math" w:cstheme="majorHAnsi"/>
-                      <w:sz w:val="24"/>
-                      <w:szCs w:val="24"/>
+                      <w:sz w:val="28"/>
+                      <w:szCs w:val="28"/>
                       <w:lang w:bidi="fa-IR"/>
                     </w:rPr>
                     <m:t>&lt;CPUTime</m:t>
@@ -3186,8 +4214,8 @@
                         <w:rPr>
                           <w:rFonts w:ascii="Cambria Math" w:eastAsiaTheme="minorEastAsia" w:hAnsi="Cambria Math" w:cstheme="majorHAnsi"/>
                           <w:i/>
-                          <w:sz w:val="24"/>
-                          <w:szCs w:val="24"/>
+                          <w:sz w:val="28"/>
+                          <w:szCs w:val="28"/>
                           <w:lang w:bidi="fa-IR"/>
                         </w:rPr>
                       </m:ctrlPr>
@@ -3196,8 +4224,8 @@
                       <m:r>
                         <w:rPr>
                           <w:rFonts w:ascii="Cambria Math" w:eastAsiaTheme="minorEastAsia" w:hAnsi="Cambria Math" w:cstheme="majorHAnsi"/>
-                          <w:sz w:val="24"/>
-                          <w:szCs w:val="24"/>
+                          <w:sz w:val="28"/>
+                          <w:szCs w:val="28"/>
                           <w:lang w:bidi="fa-IR"/>
                         </w:rPr>
                         <m:t>T</m:t>
@@ -3211,8 +4239,8 @@
           <m:r>
             <w:rPr>
               <w:rFonts w:ascii="Cambria Math" w:eastAsiaTheme="minorEastAsia" w:hAnsi="Cambria Math" w:cstheme="majorHAnsi"/>
-              <w:sz w:val="24"/>
-              <w:szCs w:val="24"/>
+              <w:sz w:val="28"/>
+              <w:szCs w:val="28"/>
               <w:lang w:bidi="fa-IR"/>
             </w:rPr>
             <m:t>=ϕ(</m:t>
@@ -3223,8 +4251,8 @@
                 <w:rPr>
                   <w:rFonts w:ascii="Cambria Math" w:eastAsiaTheme="minorEastAsia" w:hAnsi="Cambria Math" w:cstheme="majorHAnsi"/>
                   <w:i/>
-                  <w:sz w:val="24"/>
-                  <w:szCs w:val="24"/>
+                  <w:sz w:val="28"/>
+                  <w:szCs w:val="28"/>
                   <w:lang w:bidi="fa-IR"/>
                 </w:rPr>
               </m:ctrlPr>
@@ -3233,8 +4261,8 @@
               <m:r>
                 <w:rPr>
                   <w:rFonts w:ascii="Cambria Math" w:eastAsiaTheme="minorEastAsia" w:hAnsi="Cambria Math" w:cstheme="majorHAnsi"/>
-                  <w:sz w:val="24"/>
-                  <w:szCs w:val="24"/>
+                  <w:sz w:val="28"/>
+                  <w:szCs w:val="28"/>
                   <w:lang w:bidi="fa-IR"/>
                 </w:rPr>
                 <m:t>1-α</m:t>
@@ -3248,8 +4276,8 @@
                     <w:rPr>
                       <w:rFonts w:ascii="Cambria Math" w:eastAsiaTheme="minorEastAsia" w:hAnsi="Cambria Math" w:cstheme="majorHAnsi"/>
                       <w:i/>
-                      <w:sz w:val="24"/>
-                      <w:szCs w:val="24"/>
+                      <w:sz w:val="28"/>
+                      <w:szCs w:val="28"/>
                       <w:lang w:bidi="fa-IR"/>
                     </w:rPr>
                   </m:ctrlPr>
@@ -3262,8 +4290,8 @@
                         <w:rPr>
                           <w:rFonts w:ascii="Cambria Math" w:eastAsiaTheme="minorEastAsia" w:hAnsi="Cambria Math" w:cstheme="majorHAnsi"/>
                           <w:i/>
-                          <w:sz w:val="24"/>
-                          <w:szCs w:val="24"/>
+                          <w:sz w:val="28"/>
+                          <w:szCs w:val="28"/>
                           <w:lang w:bidi="fa-IR"/>
                         </w:rPr>
                       </m:ctrlPr>
@@ -3275,8 +4303,8 @@
                             <w:rPr>
                               <w:rFonts w:ascii="Cambria Math" w:eastAsiaTheme="minorEastAsia" w:hAnsi="Cambria Math" w:cstheme="majorHAnsi"/>
                               <w:i/>
-                              <w:sz w:val="24"/>
-                              <w:szCs w:val="24"/>
+                              <w:sz w:val="28"/>
+                              <w:szCs w:val="28"/>
                               <w:lang w:bidi="fa-IR"/>
                             </w:rPr>
                           </m:ctrlPr>
@@ -3285,8 +4313,8 @@
                           <m:r>
                             <w:rPr>
                               <w:rFonts w:ascii="Cambria Math" w:eastAsiaTheme="minorEastAsia" w:hAnsi="Cambria Math" w:cstheme="majorHAnsi"/>
-                              <w:sz w:val="24"/>
-                              <w:szCs w:val="24"/>
+                              <w:sz w:val="28"/>
+                              <w:szCs w:val="28"/>
                               <w:lang w:bidi="fa-IR"/>
                             </w:rPr>
                             <m:t>α</m:t>
@@ -3296,8 +4324,8 @@
                           <m:r>
                             <w:rPr>
                               <w:rFonts w:ascii="Cambria Math" w:eastAsiaTheme="minorEastAsia" w:hAnsi="Cambria Math" w:cstheme="majorHAnsi"/>
-                              <w:sz w:val="24"/>
-                              <w:szCs w:val="24"/>
+                              <w:sz w:val="28"/>
+                              <w:szCs w:val="28"/>
                               <w:lang w:bidi="fa-IR"/>
                             </w:rPr>
                             <m:t>2</m:t>
@@ -3307,8 +4335,8 @@
                       <m:r>
                         <w:rPr>
                           <w:rFonts w:ascii="Cambria Math" w:eastAsiaTheme="minorEastAsia" w:hAnsi="Cambria Math" w:cstheme="majorHAnsi"/>
-                          <w:sz w:val="24"/>
-                          <w:szCs w:val="24"/>
+                          <w:sz w:val="28"/>
+                          <w:szCs w:val="28"/>
                           <w:lang w:bidi="fa-IR"/>
                         </w:rPr>
                         <m:t>+1</m:t>
@@ -3318,8 +4346,8 @@
                       <m:r>
                         <w:rPr>
                           <w:rFonts w:ascii="Cambria Math" w:eastAsiaTheme="minorEastAsia" w:hAnsi="Cambria Math" w:cstheme="majorHAnsi"/>
-                          <w:sz w:val="24"/>
-                          <w:szCs w:val="24"/>
+                          <w:sz w:val="28"/>
+                          <w:szCs w:val="28"/>
                           <w:lang w:bidi="fa-IR"/>
                         </w:rPr>
                         <m:t>m</m:t>
@@ -3333,8 +4361,8 @@
           <m:r>
             <w:rPr>
               <w:rFonts w:ascii="Cambria Math" w:eastAsiaTheme="minorEastAsia" w:hAnsi="Cambria Math" w:cstheme="majorHAnsi"/>
-              <w:sz w:val="24"/>
-              <w:szCs w:val="24"/>
+              <w:sz w:val="28"/>
+              <w:szCs w:val="28"/>
               <w:lang w:bidi="fa-IR"/>
             </w:rPr>
             <m:t>)</m:t>
@@ -3346,8 +4374,8 @@
       <w:pPr>
         <w:rPr>
           <w:rFonts w:asciiTheme="majorHAnsi" w:eastAsiaTheme="minorEastAsia" w:hAnsiTheme="majorHAnsi" w:cstheme="majorHAnsi"/>
-          <w:sz w:val="24"/>
-          <w:szCs w:val="24"/>
+          <w:sz w:val="28"/>
+          <w:szCs w:val="28"/>
           <w:lang w:bidi="fa-IR"/>
         </w:rPr>
       </w:pPr>
@@ -3357,17 +4385,17 @@
         <w:bidi/>
         <w:rPr>
           <w:rFonts w:asciiTheme="majorHAnsi" w:eastAsiaTheme="minorEastAsia" w:hAnsiTheme="majorHAnsi" w:cstheme="majorHAnsi"/>
-          <w:sz w:val="24"/>
-          <w:szCs w:val="24"/>
+          <w:sz w:val="28"/>
+          <w:szCs w:val="28"/>
           <w:rtl/>
           <w:lang w:bidi="fa-IR"/>
         </w:rPr>
       </w:pPr>
       <w:r>
         <w:rPr>
-          <w:rFonts w:asciiTheme="majorHAnsi" w:eastAsiaTheme="minorEastAsia" w:hAnsiTheme="majorHAnsi" w:cstheme="majorHAnsi" w:hint="cs"/>
-          <w:sz w:val="24"/>
-          <w:szCs w:val="24"/>
+          <w:rFonts w:asciiTheme="majorHAnsi" w:eastAsiaTheme="minorEastAsia" w:hAnsiTheme="majorHAnsi" w:cstheme="majorHAnsi"/>
+          <w:sz w:val="28"/>
+          <w:szCs w:val="28"/>
           <w:rtl/>
           <w:lang w:bidi="fa-IR"/>
         </w:rPr>
@@ -3376,8 +4404,8 @@
       <w:r>
         <w:rPr>
           <w:rFonts w:asciiTheme="majorHAnsi" w:eastAsiaTheme="minorEastAsia" w:hAnsiTheme="majorHAnsi" w:cstheme="majorHAnsi"/>
-          <w:sz w:val="24"/>
-          <w:szCs w:val="24"/>
+          <w:sz w:val="28"/>
+          <w:szCs w:val="28"/>
           <w:lang w:bidi="fa-IR"/>
         </w:rPr>
         <w:t xml:space="preserve"> </w:t>
@@ -3386,20 +4414,11 @@
         <m:r>
           <w:rPr>
             <w:rFonts w:ascii="Cambria Math" w:eastAsiaTheme="minorEastAsia" w:hAnsi="Cambria Math" w:cstheme="majorHAnsi"/>
-            <w:sz w:val="24"/>
-            <w:szCs w:val="24"/>
+            <w:sz w:val="28"/>
+            <w:szCs w:val="28"/>
             <w:lang w:bidi="fa-IR"/>
           </w:rPr>
-          <m:t>α</m:t>
-        </m:r>
-        <m:r>
-          <w:rPr>
-            <w:rFonts w:ascii="Cambria Math" w:eastAsiaTheme="minorEastAsia" w:hAnsi="Cambria Math" w:cstheme="majorHAnsi"/>
-            <w:sz w:val="24"/>
-            <w:szCs w:val="24"/>
-            <w:lang w:bidi="fa-IR"/>
-          </w:rPr>
-          <m:t>=1.</m:t>
+          <m:t>α=1.</m:t>
         </m:r>
         <m:r>
           <m:rPr>
@@ -3407,8 +4426,8 @@
           </m:rPr>
           <w:rPr>
             <w:rFonts w:ascii="Cambria Math" w:eastAsiaTheme="minorEastAsia" w:hAnsi="Cambria Math" w:cstheme="majorHAnsi"/>
-            <w:sz w:val="24"/>
-            <w:szCs w:val="24"/>
+            <w:sz w:val="28"/>
+            <w:szCs w:val="28"/>
             <w:lang w:bidi="fa-IR"/>
           </w:rPr>
           <m:t>1</m:t>
@@ -3416,8 +4435,8 @@
         <m:r>
           <w:rPr>
             <w:rFonts w:ascii="Cambria Math" w:eastAsiaTheme="minorEastAsia" w:hAnsi="Cambria Math" w:cstheme="majorHAnsi"/>
-            <w:sz w:val="24"/>
-            <w:szCs w:val="24"/>
+            <w:sz w:val="28"/>
+            <w:szCs w:val="28"/>
             <w:lang w:bidi="fa-IR"/>
           </w:rPr>
           <m:t xml:space="preserve"> </m:t>
@@ -3425,9 +4444,9 @@
       </m:oMath>
       <w:r>
         <w:rPr>
-          <w:rFonts w:asciiTheme="majorHAnsi" w:eastAsiaTheme="minorEastAsia" w:hAnsiTheme="majorHAnsi" w:cstheme="majorHAnsi" w:hint="cs"/>
-          <w:sz w:val="24"/>
-          <w:szCs w:val="24"/>
+          <w:rFonts w:asciiTheme="majorHAnsi" w:eastAsiaTheme="minorEastAsia" w:hAnsiTheme="majorHAnsi" w:cstheme="majorHAnsi"/>
+          <w:sz w:val="28"/>
+          <w:szCs w:val="28"/>
           <w:rtl/>
           <w:lang w:bidi="fa-IR"/>
         </w:rPr>
@@ -3437,8 +4456,8 @@
         <m:r>
           <w:rPr>
             <w:rFonts w:ascii="Cambria Math" w:eastAsiaTheme="minorEastAsia" w:hAnsi="Cambria Math" w:cstheme="majorHAnsi"/>
-            <w:sz w:val="24"/>
-            <w:szCs w:val="24"/>
+            <w:sz w:val="28"/>
+            <w:szCs w:val="28"/>
             <w:lang w:bidi="fa-IR"/>
           </w:rPr>
           <m:t>m=100</m:t>
@@ -3446,9 +4465,9 @@
       </m:oMath>
       <w:r>
         <w:rPr>
-          <w:rFonts w:asciiTheme="majorHAnsi" w:eastAsiaTheme="minorEastAsia" w:hAnsiTheme="majorHAnsi" w:cstheme="majorHAnsi" w:hint="cs"/>
-          <w:sz w:val="24"/>
-          <w:szCs w:val="24"/>
+          <w:rFonts w:asciiTheme="majorHAnsi" w:eastAsiaTheme="minorEastAsia" w:hAnsiTheme="majorHAnsi" w:cstheme="majorHAnsi"/>
+          <w:sz w:val="28"/>
+          <w:szCs w:val="28"/>
           <w:rtl/>
           <w:lang w:bidi="fa-IR"/>
         </w:rPr>
@@ -3461,8 +4480,8 @@
         <w:jc w:val="right"/>
         <w:rPr>
           <w:rFonts w:asciiTheme="majorHAnsi" w:eastAsiaTheme="minorEastAsia" w:hAnsiTheme="majorHAnsi" w:cstheme="majorHAnsi"/>
-          <w:sz w:val="24"/>
-          <w:szCs w:val="24"/>
+          <w:sz w:val="28"/>
+          <w:szCs w:val="28"/>
           <w:lang w:bidi="fa-IR"/>
         </w:rPr>
       </w:pPr>
@@ -3474,8 +4493,8 @@
           <m:r>
             <w:rPr>
               <w:rFonts w:ascii="Cambria Math" w:eastAsiaTheme="minorEastAsia" w:hAnsi="Cambria Math" w:cstheme="majorHAnsi"/>
-              <w:sz w:val="24"/>
-              <w:szCs w:val="24"/>
+              <w:sz w:val="28"/>
+              <w:szCs w:val="28"/>
               <w:lang w:bidi="fa-IR"/>
             </w:rPr>
             <m:t>ϕ</m:t>
@@ -3486,8 +4505,8 @@
                 <w:rPr>
                   <w:rFonts w:ascii="Cambria Math" w:eastAsiaTheme="minorEastAsia" w:hAnsi="Cambria Math" w:cstheme="majorHAnsi"/>
                   <w:i/>
-                  <w:sz w:val="24"/>
-                  <w:szCs w:val="24"/>
+                  <w:sz w:val="28"/>
+                  <w:szCs w:val="28"/>
                   <w:lang w:bidi="fa-IR"/>
                 </w:rPr>
               </m:ctrlPr>
@@ -3496,8 +4515,8 @@
               <m:r>
                 <w:rPr>
                   <w:rFonts w:ascii="Cambria Math" w:eastAsiaTheme="minorEastAsia" w:hAnsi="Cambria Math" w:cstheme="majorHAnsi"/>
-                  <w:sz w:val="24"/>
-                  <w:szCs w:val="24"/>
+                  <w:sz w:val="28"/>
+                  <w:szCs w:val="28"/>
                   <w:lang w:bidi="fa-IR"/>
                 </w:rPr>
                 <m:t>-0.6726727939963131</m:t>
@@ -3507,20 +4526,11 @@
           <m:r>
             <w:rPr>
               <w:rFonts w:ascii="Cambria Math" w:eastAsiaTheme="minorEastAsia" w:hAnsi="Cambria Math" w:cstheme="majorHAnsi"/>
-              <w:sz w:val="24"/>
-              <w:szCs w:val="24"/>
+              <w:sz w:val="28"/>
+              <w:szCs w:val="28"/>
               <w:lang w:bidi="fa-IR"/>
             </w:rPr>
-            <m:t xml:space="preserve">= </m:t>
-          </m:r>
-          <m:r>
-            <w:rPr>
-              <w:rFonts w:ascii="Cambria Math" w:eastAsiaTheme="minorEastAsia" w:hAnsi="Cambria Math" w:cstheme="majorHAnsi"/>
-              <w:sz w:val="24"/>
-              <w:szCs w:val="24"/>
-              <w:lang w:bidi="fa-IR"/>
-            </w:rPr>
-            <m:t>0.2506</m:t>
+            <m:t>= 0.2506</m:t>
           </m:r>
         </m:oMath>
       </m:oMathPara>
@@ -3530,17 +4540,17 @@
         <w:bidi/>
         <w:rPr>
           <w:rFonts w:asciiTheme="majorHAnsi" w:eastAsiaTheme="minorEastAsia" w:hAnsiTheme="majorHAnsi" w:cstheme="majorHAnsi"/>
-          <w:sz w:val="24"/>
-          <w:szCs w:val="24"/>
+          <w:sz w:val="28"/>
+          <w:szCs w:val="28"/>
           <w:rtl/>
           <w:lang w:bidi="fa-IR"/>
         </w:rPr>
       </w:pPr>
       <w:r>
         <w:rPr>
-          <w:rFonts w:asciiTheme="majorHAnsi" w:eastAsiaTheme="minorEastAsia" w:hAnsiTheme="majorHAnsi" w:cstheme="majorHAnsi" w:hint="cs"/>
-          <w:sz w:val="24"/>
-          <w:szCs w:val="24"/>
+          <w:rFonts w:asciiTheme="majorHAnsi" w:eastAsiaTheme="minorEastAsia" w:hAnsiTheme="majorHAnsi" w:cstheme="majorHAnsi"/>
+          <w:sz w:val="28"/>
+          <w:szCs w:val="28"/>
           <w:rtl/>
           <w:lang w:bidi="fa-IR"/>
         </w:rPr>
@@ -3549,8 +4559,8 @@
       <w:r>
         <w:rPr>
           <w:rFonts w:asciiTheme="majorHAnsi" w:eastAsiaTheme="minorEastAsia" w:hAnsiTheme="majorHAnsi" w:cstheme="majorHAnsi"/>
-          <w:sz w:val="24"/>
-          <w:szCs w:val="24"/>
+          <w:sz w:val="28"/>
+          <w:szCs w:val="28"/>
           <w:lang w:bidi="fa-IR"/>
         </w:rPr>
         <w:t xml:space="preserve"> </w:t>
@@ -3559,57 +4569,57 @@
         <m:r>
           <w:rPr>
             <w:rFonts w:ascii="Cambria Math" w:eastAsiaTheme="minorEastAsia" w:hAnsi="Cambria Math" w:cstheme="majorHAnsi"/>
-            <w:sz w:val="24"/>
-            <w:szCs w:val="24"/>
+            <w:sz w:val="28"/>
+            <w:szCs w:val="28"/>
             <w:lang w:bidi="fa-IR"/>
           </w:rPr>
-          <m:t>α</m:t>
+          <m:t xml:space="preserve">α=1.1 </m:t>
+        </m:r>
+      </m:oMath>
+      <w:r>
+        <w:rPr>
+          <w:rFonts w:asciiTheme="majorHAnsi" w:eastAsiaTheme="minorEastAsia" w:hAnsiTheme="majorHAnsi" w:cstheme="majorHAnsi"/>
+          <w:sz w:val="28"/>
+          <w:szCs w:val="28"/>
+          <w:rtl/>
+          <w:lang w:bidi="fa-IR"/>
+        </w:rPr>
+        <w:t xml:space="preserve">و </w:t>
+      </w:r>
+      <m:oMath>
+        <m:r>
+          <w:rPr>
+            <w:rFonts w:ascii="Cambria Math" w:eastAsiaTheme="minorEastAsia" w:hAnsi="Cambria Math" w:cstheme="majorHAnsi"/>
+            <w:sz w:val="28"/>
+            <w:szCs w:val="28"/>
+            <w:lang w:bidi="fa-IR"/>
+          </w:rPr>
+          <m:t>m=10</m:t>
         </m:r>
         <m:r>
           <w:rPr>
             <w:rFonts w:ascii="Cambria Math" w:eastAsiaTheme="minorEastAsia" w:hAnsi="Cambria Math" w:cstheme="majorHAnsi"/>
-            <w:sz w:val="24"/>
-            <w:szCs w:val="24"/>
+            <w:sz w:val="28"/>
+            <w:szCs w:val="28"/>
             <w:lang w:bidi="fa-IR"/>
           </w:rPr>
-          <m:t>=1.1</m:t>
+          <m:t>00</m:t>
         </m:r>
         <m:r>
           <w:rPr>
             <w:rFonts w:ascii="Cambria Math" w:eastAsiaTheme="minorEastAsia" w:hAnsi="Cambria Math" w:cstheme="majorHAnsi"/>
-            <w:sz w:val="24"/>
-            <w:szCs w:val="24"/>
+            <w:sz w:val="28"/>
+            <w:szCs w:val="28"/>
             <w:lang w:bidi="fa-IR"/>
           </w:rPr>
-          <m:t xml:space="preserve"> </m:t>
+          <m:t>0</m:t>
         </m:r>
       </m:oMath>
       <w:r>
         <w:rPr>
-          <w:rFonts w:asciiTheme="majorHAnsi" w:eastAsiaTheme="minorEastAsia" w:hAnsiTheme="majorHAnsi" w:cstheme="majorHAnsi" w:hint="cs"/>
-          <w:sz w:val="24"/>
-          <w:szCs w:val="24"/>
-          <w:rtl/>
-          <w:lang w:bidi="fa-IR"/>
-        </w:rPr>
-        <w:t xml:space="preserve">و </w:t>
-      </w:r>
-      <m:oMath>
-        <m:r>
-          <w:rPr>
-            <w:rFonts w:ascii="Cambria Math" w:eastAsiaTheme="minorEastAsia" w:hAnsi="Cambria Math" w:cstheme="majorHAnsi"/>
-            <w:sz w:val="24"/>
-            <w:szCs w:val="24"/>
-            <w:lang w:bidi="fa-IR"/>
-          </w:rPr>
-          <m:t>m=100</m:t>
-        </m:r>
-      </m:oMath>
-      <w:r>
-        <w:rPr>
-          <w:rFonts w:asciiTheme="majorHAnsi" w:eastAsiaTheme="minorEastAsia" w:hAnsiTheme="majorHAnsi" w:cstheme="majorHAnsi" w:hint="cs"/>
-          <w:sz w:val="24"/>
-          <w:szCs w:val="24"/>
+          <w:rFonts w:asciiTheme="majorHAnsi" w:eastAsiaTheme="minorEastAsia" w:hAnsiTheme="majorHAnsi" w:cstheme="majorHAnsi"/>
+          <w:sz w:val="28"/>
+          <w:szCs w:val="28"/>
           <w:rtl/>
           <w:lang w:bidi="fa-IR"/>
         </w:rPr>
@@ -3621,8 +4631,8 @@
         <w:jc w:val="right"/>
         <w:rPr>
           <w:rFonts w:asciiTheme="majorHAnsi" w:eastAsiaTheme="minorEastAsia" w:hAnsiTheme="majorHAnsi" w:cstheme="majorHAnsi"/>
-          <w:sz w:val="24"/>
-          <w:szCs w:val="24"/>
+          <w:sz w:val="28"/>
+          <w:szCs w:val="28"/>
           <w:lang w:bidi="fa-IR"/>
         </w:rPr>
       </w:pPr>
@@ -3634,8 +4644,8 @@
           <m:r>
             <w:rPr>
               <w:rFonts w:ascii="Cambria Math" w:eastAsiaTheme="minorEastAsia" w:hAnsi="Cambria Math" w:cstheme="majorHAnsi"/>
-              <w:sz w:val="24"/>
-              <w:szCs w:val="24"/>
+              <w:sz w:val="28"/>
+              <w:szCs w:val="28"/>
               <w:lang w:bidi="fa-IR"/>
             </w:rPr>
             <m:t>ϕ</m:t>
@@ -3646,8 +4656,8 @@
                 <w:rPr>
                   <w:rFonts w:ascii="Cambria Math" w:eastAsiaTheme="minorEastAsia" w:hAnsi="Cambria Math" w:cstheme="majorHAnsi"/>
                   <w:i/>
-                  <w:sz w:val="24"/>
-                  <w:szCs w:val="24"/>
+                  <w:sz w:val="28"/>
+                  <w:szCs w:val="28"/>
                   <w:lang w:bidi="fa-IR"/>
                 </w:rPr>
               </m:ctrlPr>
@@ -3656,37 +4666,19 @@
               <m:r>
                 <w:rPr>
                   <w:rFonts w:ascii="Cambria Math" w:eastAsiaTheme="minorEastAsia" w:hAnsi="Cambria Math" w:cstheme="majorHAnsi"/>
-                  <w:sz w:val="24"/>
-                  <w:szCs w:val="24"/>
+                  <w:sz w:val="28"/>
+                  <w:szCs w:val="28"/>
                   <w:lang w:bidi="fa-IR"/>
                 </w:rPr>
-                <m:t>-6</m:t>
-              </m:r>
-              <m:r>
-                <w:rPr>
-                  <w:rFonts w:ascii="Cambria Math" w:eastAsiaTheme="minorEastAsia" w:hAnsi="Cambria Math" w:cstheme="majorHAnsi"/>
-                  <w:sz w:val="24"/>
-                  <w:szCs w:val="24"/>
-                  <w:lang w:bidi="fa-IR"/>
-                </w:rPr>
-                <m:t>.</m:t>
-              </m:r>
-              <m:r>
-                <w:rPr>
-                  <w:rFonts w:ascii="Cambria Math" w:eastAsiaTheme="minorEastAsia" w:hAnsi="Cambria Math" w:cstheme="majorHAnsi"/>
-                  <w:sz w:val="24"/>
-                  <w:szCs w:val="24"/>
-                  <w:lang w:bidi="fa-IR"/>
-                </w:rPr>
-                <m:t>726727939963131</m:t>
+                <m:t>-6.726727939963131</m:t>
               </m:r>
             </m:e>
           </m:d>
           <m:r>
             <w:rPr>
               <w:rFonts w:ascii="Cambria Math" w:eastAsiaTheme="minorEastAsia" w:hAnsi="Cambria Math" w:cstheme="majorHAnsi"/>
-              <w:sz w:val="24"/>
-              <w:szCs w:val="24"/>
+              <w:sz w:val="28"/>
+              <w:szCs w:val="28"/>
               <w:lang w:bidi="fa-IR"/>
             </w:rPr>
             <m:t>= 0</m:t>
@@ -3699,72 +4691,148 @@
         <w:bidi/>
         <w:rPr>
           <w:rFonts w:asciiTheme="majorHAnsi" w:eastAsiaTheme="minorEastAsia" w:hAnsiTheme="majorHAnsi" w:cstheme="majorHAnsi"/>
-          <w:sz w:val="24"/>
-          <w:szCs w:val="24"/>
+          <w:sz w:val="28"/>
+          <w:szCs w:val="28"/>
           <w:rtl/>
           <w:lang w:bidi="fa-IR"/>
         </w:rPr>
       </w:pPr>
       <w:r>
         <w:rPr>
+          <w:rFonts w:asciiTheme="majorHAnsi" w:eastAsiaTheme="minorEastAsia" w:hAnsiTheme="majorHAnsi" w:cstheme="majorHAnsi"/>
+          <w:sz w:val="28"/>
+          <w:szCs w:val="28"/>
+          <w:rtl/>
+          <w:lang w:bidi="fa-IR"/>
+        </w:rPr>
+        <w:t xml:space="preserve">این اعداد بیانگر این است که به چه احتمالی پردازه اول بیشتر از پردازه دوم پردازنده را در اختیار میگیرد. پس لازم است این اعداد را در دو ضرب کنیم. نتیجه کلی این است که در </w:t>
+      </w:r>
+      <w:r>
+        <w:rPr>
+          <w:rFonts w:asciiTheme="majorHAnsi" w:eastAsiaTheme="minorEastAsia" w:hAnsiTheme="majorHAnsi" w:cstheme="majorHAnsi"/>
+          <w:sz w:val="28"/>
+          <w:szCs w:val="28"/>
+          <w:lang w:bidi="fa-IR"/>
+        </w:rPr>
+        <w:t>m</w:t>
+      </w:r>
+      <w:r>
+        <w:rPr>
+          <w:rFonts w:asciiTheme="majorHAnsi" w:eastAsiaTheme="minorEastAsia" w:hAnsiTheme="majorHAnsi" w:cstheme="majorHAnsi"/>
+          <w:sz w:val="28"/>
+          <w:szCs w:val="28"/>
+          <w:rtl/>
+          <w:lang w:bidi="fa-IR"/>
+        </w:rPr>
+        <w:t xml:space="preserve"> های کوچک، به احتمال بالایی یکی از پردازنده های سهم بیشتری از پردازنده میگیرد ولی با افزایش </w:t>
+      </w:r>
+      <w:r>
+        <w:rPr>
+          <w:rFonts w:asciiTheme="majorHAnsi" w:eastAsiaTheme="minorEastAsia" w:hAnsiTheme="majorHAnsi" w:cstheme="majorHAnsi"/>
+          <w:sz w:val="28"/>
+          <w:szCs w:val="28"/>
+          <w:lang w:bidi="fa-IR"/>
+        </w:rPr>
+        <w:t>m</w:t>
+      </w:r>
+      <w:r>
+        <w:rPr>
+          <w:rFonts w:asciiTheme="majorHAnsi" w:eastAsiaTheme="minorEastAsia" w:hAnsiTheme="majorHAnsi" w:cstheme="majorHAnsi"/>
+          <w:sz w:val="28"/>
+          <w:szCs w:val="28"/>
+          <w:rtl/>
+          <w:lang w:bidi="fa-IR"/>
+        </w:rPr>
+        <w:t xml:space="preserve"> به اندازه کافی، این احتمال به صفر میرسد.</w:t>
+      </w:r>
+    </w:p>
+    <w:p>
+      <w:pPr>
+        <w:bidi/>
+        <w:rPr>
+          <w:rFonts w:asciiTheme="majorHAnsi" w:eastAsiaTheme="minorEastAsia" w:hAnsiTheme="majorHAnsi" w:cstheme="majorHAnsi"/>
+          <w:sz w:val="28"/>
+          <w:szCs w:val="28"/>
+          <w:rtl/>
+          <w:lang w:bidi="fa-IR"/>
+        </w:rPr>
+      </w:pPr>
+    </w:p>
+    <w:p>
+      <w:pPr>
+        <w:bidi/>
+        <w:rPr>
           <w:rFonts w:asciiTheme="majorHAnsi" w:eastAsiaTheme="minorEastAsia" w:hAnsiTheme="majorHAnsi" w:cstheme="majorHAnsi" w:hint="cs"/>
-          <w:sz w:val="24"/>
-          <w:szCs w:val="24"/>
+          <w:sz w:val="28"/>
+          <w:szCs w:val="28"/>
+          <w:rtl/>
+          <w:lang w:bidi="fa-IR"/>
+        </w:rPr>
+      </w:pPr>
+      <w:r>
+        <w:rPr>
+          <w:rFonts w:asciiTheme="majorHAnsi" w:eastAsiaTheme="minorEastAsia" w:hAnsiTheme="majorHAnsi" w:cstheme="majorHAnsi" w:hint="cs"/>
+          <w:sz w:val="28"/>
+          <w:szCs w:val="28"/>
           <w:rtl/>
           <w:lang w:bidi="fa-IR"/>
         </w:rPr>
         <w:lastRenderedPageBreak/>
-        <w:t>این اعداد بیانگر این است که به چه احتمالی پردازه اول بیشتر از پردا</w:t>
-      </w:r>
-      <w:bookmarkStart w:id="0" w:name="_GoBack"/>
-      <w:bookmarkEnd w:id="0"/>
+        <w:t xml:space="preserve">و) در قسمت شبیه‌ سازی هم اعداد 0.5 و 0 به ترتیب برای </w:t>
+      </w:r>
+      <m:oMath>
+        <m:r>
+          <w:rPr>
+            <w:rFonts w:ascii="Cambria Math" w:eastAsiaTheme="minorEastAsia" w:hAnsi="Cambria Math" w:cstheme="majorHAnsi"/>
+            <w:sz w:val="28"/>
+            <w:szCs w:val="28"/>
+            <w:lang w:bidi="fa-IR"/>
+          </w:rPr>
+          <m:t>m=100</m:t>
+        </m:r>
+        <m:r>
+          <m:rPr>
+            <m:sty m:val="p"/>
+          </m:rPr>
+          <w:rPr>
+            <w:rFonts w:ascii="Cambria Math" w:eastAsiaTheme="minorEastAsia" w:hAnsi="Cambria Math" w:cstheme="majorHAnsi"/>
+            <w:sz w:val="28"/>
+            <w:szCs w:val="28"/>
+            <w:lang w:bidi="fa-IR"/>
+          </w:rPr>
+          <m:t xml:space="preserve"> </m:t>
+        </m:r>
+      </m:oMath>
       <w:r>
         <w:rPr>
           <w:rFonts w:asciiTheme="majorHAnsi" w:eastAsiaTheme="minorEastAsia" w:hAnsiTheme="majorHAnsi" w:cstheme="majorHAnsi" w:hint="cs"/>
-          <w:sz w:val="24"/>
-          <w:szCs w:val="24"/>
-          <w:rtl/>
-          <w:lang w:bidi="fa-IR"/>
-        </w:rPr>
-        <w:t xml:space="preserve">زه دوم پردازنده را در اختیار میگیرد. پس لازم است این اعداد را در دو ضرب کنیم. نتیجه کلی این است که در </w:t>
-      </w:r>
-      <w:r>
-        <w:rPr>
-          <w:rFonts w:asciiTheme="majorHAnsi" w:eastAsiaTheme="minorEastAsia" w:hAnsiTheme="majorHAnsi" w:cstheme="majorHAnsi"/>
-          <w:sz w:val="24"/>
-          <w:szCs w:val="24"/>
-          <w:lang w:bidi="fa-IR"/>
-        </w:rPr>
-        <w:t>m</w:t>
-      </w:r>
+          <w:sz w:val="28"/>
+          <w:szCs w:val="28"/>
+          <w:rtl/>
+          <w:lang w:bidi="fa-IR"/>
+        </w:rPr>
+        <w:t xml:space="preserve"> و </w:t>
+      </w:r>
+      <m:oMath>
+        <m:r>
+          <w:rPr>
+            <w:rFonts w:ascii="Cambria Math" w:eastAsiaTheme="minorEastAsia" w:hAnsi="Cambria Math" w:cstheme="majorHAnsi"/>
+            <w:sz w:val="28"/>
+            <w:szCs w:val="28"/>
+            <w:lang w:bidi="fa-IR"/>
+          </w:rPr>
+          <m:t>m=10000</m:t>
+        </m:r>
+      </m:oMath>
       <w:r>
         <w:rPr>
           <w:rFonts w:asciiTheme="majorHAnsi" w:eastAsiaTheme="minorEastAsia" w:hAnsiTheme="majorHAnsi" w:cstheme="majorHAnsi" w:hint="cs"/>
-          <w:sz w:val="24"/>
-          <w:szCs w:val="24"/>
-          <w:rtl/>
-          <w:lang w:bidi="fa-IR"/>
-        </w:rPr>
-        <w:t xml:space="preserve"> های کوچک، به احتمال بالایی یکی از پردازنده های سهم بیشتری از پردازنده میگیرد ولی با افزایش </w:t>
-      </w:r>
-      <w:r>
-        <w:rPr>
-          <w:rFonts w:asciiTheme="majorHAnsi" w:eastAsiaTheme="minorEastAsia" w:hAnsiTheme="majorHAnsi" w:cstheme="majorHAnsi"/>
-          <w:sz w:val="24"/>
-          <w:szCs w:val="24"/>
-          <w:lang w:bidi="fa-IR"/>
-        </w:rPr>
-        <w:t>m</w:t>
-      </w:r>
-      <w:r>
-        <w:rPr>
-          <w:rFonts w:asciiTheme="majorHAnsi" w:eastAsiaTheme="minorEastAsia" w:hAnsiTheme="majorHAnsi" w:cstheme="majorHAnsi" w:hint="cs"/>
-          <w:sz w:val="24"/>
-          <w:szCs w:val="24"/>
-          <w:rtl/>
-          <w:lang w:bidi="fa-IR"/>
-        </w:rPr>
-        <w:t xml:space="preserve"> به اندازه کافی، این احتمال به صفر میرسد.</w:t>
+          <w:sz w:val="28"/>
+          <w:szCs w:val="28"/>
+          <w:rtl/>
+          <w:lang w:bidi="fa-IR"/>
+        </w:rPr>
+        <w:t xml:space="preserve"> بدست آمد که تایید کننده اعداد قسمت ه است.</w:t>
       </w:r>
     </w:p>
     <w:sectPr>
@@ -4208,6 +5276,19 @@
       <w:color w:val="808080"/>
     </w:rPr>
   </w:style>
+  <w:style w:type="paragraph" w:customStyle="1" w:styleId="code-line">
+    <w:name w:val="code-line"/>
+    <w:basedOn w:val="Normal"/>
+    <w:rsid w:val="00E11DBD"/>
+    <w:pPr>
+      <w:spacing w:before="100" w:beforeAutospacing="1" w:after="100" w:afterAutospacing="1" w:line="240" w:lineRule="auto"/>
+    </w:pPr>
+    <w:rPr>
+      <w:rFonts w:ascii="Times New Roman" w:eastAsia="Times New Roman" w:hAnsi="Times New Roman" w:cs="Times New Roman"/>
+      <w:sz w:val="24"/>
+      <w:szCs w:val="24"/>
+    </w:rPr>
+  </w:style>
 </w:styles>
 </file>
 

</xml_diff>

<commit_message>
Q3 report doc added
</commit_message>
<xml_diff>
--- a/report/problem 3 .3 project 2.docx
+++ b/report/problem 3 .3 project 2.docx
@@ -1,6 +1,6 @@
 
 <file path=word/document.xml><?xml version="1.0" encoding="utf-8"?>
-<w:document xmlns:wpc="http://schemas.microsoft.com/office/word/2010/wordprocessingCanvas" xmlns:cx="http://schemas.microsoft.com/office/drawing/2014/chartex" xmlns:mc="http://schemas.openxmlformats.org/markup-compatibility/2006" xmlns:o="urn:schemas-microsoft-com:office:office" xmlns:r="http://schemas.openxmlformats.org/officeDocument/2006/relationships" xmlns:m="http://schemas.openxmlformats.org/officeDocument/2006/math" xmlns:v="urn:schemas-microsoft-com:vml" xmlns:wp14="http://schemas.microsoft.com/office/word/2010/wordprocessingDrawing" xmlns:wp="http://schemas.openxmlformats.org/drawingml/2006/wordprocessingDrawing" xmlns:w10="urn:schemas-microsoft-com:office:word" xmlns:w="http://schemas.openxmlformats.org/wordprocessingml/2006/main" xmlns:w14="http://schemas.microsoft.com/office/word/2010/wordml" xmlns:w15="http://schemas.microsoft.com/office/word/2012/wordml" xmlns:w16se="http://schemas.microsoft.com/office/word/2015/wordml/symex" xmlns:wpg="http://schemas.microsoft.com/office/word/2010/wordprocessingGroup" xmlns:wpi="http://schemas.microsoft.com/office/word/2010/wordprocessingInk" xmlns:wne="http://schemas.microsoft.com/office/word/2006/wordml" xmlns:wps="http://schemas.microsoft.com/office/word/2010/wordprocessingShape" mc:Ignorable="w14 w15 w16se wp14">
+<w:document xmlns:wpc="http://schemas.microsoft.com/office/word/2010/wordprocessingCanvas" xmlns:cx="http://schemas.microsoft.com/office/drawing/2014/chartex" xmlns:cx1="http://schemas.microsoft.com/office/drawing/2015/9/8/chartex" xmlns:mc="http://schemas.openxmlformats.org/markup-compatibility/2006" xmlns:o="urn:schemas-microsoft-com:office:office" xmlns:r="http://schemas.openxmlformats.org/officeDocument/2006/relationships" xmlns:m="http://schemas.openxmlformats.org/officeDocument/2006/math" xmlns:v="urn:schemas-microsoft-com:vml" xmlns:wp14="http://schemas.microsoft.com/office/word/2010/wordprocessingDrawing" xmlns:wp="http://schemas.openxmlformats.org/drawingml/2006/wordprocessingDrawing" xmlns:w10="urn:schemas-microsoft-com:office:word" xmlns:w="http://schemas.openxmlformats.org/wordprocessingml/2006/main" xmlns:w14="http://schemas.microsoft.com/office/word/2010/wordml" xmlns:w15="http://schemas.microsoft.com/office/word/2012/wordml" xmlns:w16se="http://schemas.microsoft.com/office/word/2015/wordml/symex" xmlns:wpg="http://schemas.microsoft.com/office/word/2010/wordprocessingGroup" xmlns:wpi="http://schemas.microsoft.com/office/word/2010/wordprocessingInk" xmlns:wne="http://schemas.microsoft.com/office/word/2006/wordml" xmlns:wps="http://schemas.microsoft.com/office/word/2010/wordprocessingShape" mc:Ignorable="w14 w15 w16se wp14">
   <w:body>
     <w:p>
       <w:pPr>
@@ -9,17 +9,1115 @@
           <w:rFonts w:asciiTheme="majorHAnsi" w:hAnsiTheme="majorHAnsi" w:cstheme="majorHAnsi"/>
           <w:sz w:val="28"/>
           <w:szCs w:val="28"/>
-          <w:lang w:bidi="fa-IR"/>
-        </w:rPr>
-      </w:pPr>
-      <w:r>
-        <w:rPr>
-          <w:rFonts w:asciiTheme="majorHAnsi" w:hAnsiTheme="majorHAnsi" w:cstheme="majorHAnsi"/>
-          <w:color w:val="D4D4D4"/>
+          <w:rtl/>
+        </w:rPr>
+      </w:pPr>
+      <w:r>
+        <w:rPr>
+          <w:rFonts w:asciiTheme="majorHAnsi" w:hAnsiTheme="majorHAnsi" w:cs="Calibri Light"/>
+          <w:sz w:val="28"/>
+          <w:szCs w:val="28"/>
+          <w:rtl/>
+          <w:lang w:bidi="fa-IR"/>
+        </w:rPr>
+        <w:t>۱</w:t>
+      </w:r>
+      <w:r>
+        <w:rPr>
+          <w:rFonts w:asciiTheme="majorHAnsi" w:hAnsiTheme="majorHAnsi" w:cstheme="majorHAnsi"/>
+          <w:sz w:val="28"/>
+          <w:szCs w:val="28"/>
+        </w:rPr>
+        <w:t xml:space="preserve">- </w:t>
+      </w:r>
+    </w:p>
+    <w:p>
+      <w:pPr>
+        <w:bidi/>
+        <w:rPr>
+          <w:rFonts w:asciiTheme="majorHAnsi" w:hAnsiTheme="majorHAnsi" w:cstheme="majorHAnsi"/>
+          <w:sz w:val="28"/>
+          <w:szCs w:val="28"/>
+          <w:rtl/>
+        </w:rPr>
+      </w:pPr>
+      <w:r>
+        <w:rPr>
+          <w:rFonts w:asciiTheme="majorHAnsi" w:hAnsiTheme="majorHAnsi" w:cs="Calibri Light"/>
+          <w:sz w:val="28"/>
+          <w:szCs w:val="28"/>
+          <w:rtl/>
+        </w:rPr>
+        <w:t xml:space="preserve">الف) کلاس </w:t>
+      </w:r>
+      <w:proofErr w:type="spellStart"/>
+      <w:r>
+        <w:rPr>
+          <w:rFonts w:asciiTheme="majorHAnsi" w:hAnsiTheme="majorHAnsi" w:cstheme="majorHAnsi"/>
+          <w:sz w:val="28"/>
+          <w:szCs w:val="28"/>
+        </w:rPr>
+        <w:t>SRTFQueue</w:t>
+      </w:r>
+      <w:proofErr w:type="spellEnd"/>
+      <w:r>
+        <w:rPr>
+          <w:rFonts w:asciiTheme="majorHAnsi" w:hAnsiTheme="majorHAnsi" w:cs="Calibri Light"/>
+          <w:sz w:val="28"/>
+          <w:szCs w:val="28"/>
+          <w:rtl/>
+        </w:rPr>
+        <w:t xml:space="preserve"> را دار</w:t>
+      </w:r>
+      <w:r>
+        <w:rPr>
+          <w:rFonts w:asciiTheme="majorHAnsi" w:hAnsiTheme="majorHAnsi" w:cs="Calibri Light" w:hint="cs"/>
+          <w:sz w:val="28"/>
+          <w:szCs w:val="28"/>
+          <w:rtl/>
+        </w:rPr>
+        <w:t>ی</w:t>
+      </w:r>
+      <w:r>
+        <w:rPr>
+          <w:rFonts w:asciiTheme="majorHAnsi" w:hAnsiTheme="majorHAnsi" w:cs="Calibri Light" w:hint="eastAsia"/>
+          <w:sz w:val="28"/>
+          <w:szCs w:val="28"/>
+          <w:rtl/>
+        </w:rPr>
+        <w:t>م</w:t>
+      </w:r>
+      <w:r>
+        <w:rPr>
+          <w:rFonts w:asciiTheme="majorHAnsi" w:hAnsiTheme="majorHAnsi" w:cs="Calibri Light"/>
+          <w:sz w:val="28"/>
+          <w:szCs w:val="28"/>
+          <w:rtl/>
+        </w:rPr>
+        <w:t xml:space="preserve"> که </w:t>
+      </w:r>
+      <w:r>
+        <w:rPr>
+          <w:rFonts w:asciiTheme="majorHAnsi" w:hAnsiTheme="majorHAnsi" w:cs="Calibri Light" w:hint="cs"/>
+          <w:sz w:val="28"/>
+          <w:szCs w:val="28"/>
+          <w:rtl/>
+        </w:rPr>
+        <w:t>ی</w:t>
+      </w:r>
+      <w:r>
+        <w:rPr>
+          <w:rFonts w:asciiTheme="majorHAnsi" w:hAnsiTheme="majorHAnsi" w:cs="Calibri Light" w:hint="eastAsia"/>
+          <w:sz w:val="28"/>
+          <w:szCs w:val="28"/>
+          <w:rtl/>
+        </w:rPr>
+        <w:t>ک</w:t>
+      </w:r>
+      <w:r>
+        <w:rPr>
+          <w:rFonts w:asciiTheme="majorHAnsi" w:hAnsiTheme="majorHAnsi" w:cs="Calibri Light"/>
+          <w:sz w:val="28"/>
+          <w:szCs w:val="28"/>
+          <w:rtl/>
+        </w:rPr>
+        <w:t xml:space="preserve"> تابع </w:t>
+      </w:r>
+      <w:r>
+        <w:rPr>
+          <w:rFonts w:asciiTheme="majorHAnsi" w:hAnsiTheme="majorHAnsi" w:cstheme="majorHAnsi"/>
+          <w:sz w:val="28"/>
+          <w:szCs w:val="28"/>
+        </w:rPr>
+        <w:t>dequeuer</w:t>
+      </w:r>
+      <w:r>
+        <w:rPr>
+          <w:rFonts w:asciiTheme="majorHAnsi" w:hAnsiTheme="majorHAnsi" w:cs="Calibri Light"/>
+          <w:sz w:val="28"/>
+          <w:szCs w:val="28"/>
+          <w:rtl/>
+        </w:rPr>
+        <w:t xml:space="preserve"> دارد. ا</w:t>
+      </w:r>
+      <w:r>
+        <w:rPr>
+          <w:rFonts w:asciiTheme="majorHAnsi" w:hAnsiTheme="majorHAnsi" w:cs="Calibri Light" w:hint="cs"/>
+          <w:sz w:val="28"/>
+          <w:szCs w:val="28"/>
+          <w:rtl/>
+        </w:rPr>
+        <w:t>ی</w:t>
+      </w:r>
+      <w:r>
+        <w:rPr>
+          <w:rFonts w:asciiTheme="majorHAnsi" w:hAnsiTheme="majorHAnsi" w:cs="Calibri Light" w:hint="eastAsia"/>
+          <w:sz w:val="28"/>
+          <w:szCs w:val="28"/>
+          <w:rtl/>
+        </w:rPr>
+        <w:t>ن</w:t>
+      </w:r>
+      <w:r>
+        <w:rPr>
+          <w:rFonts w:asciiTheme="majorHAnsi" w:hAnsiTheme="majorHAnsi" w:cs="Calibri Light"/>
+          <w:sz w:val="28"/>
+          <w:szCs w:val="28"/>
+          <w:rtl/>
+        </w:rPr>
+        <w:t xml:space="preserve"> تابع با پ</w:t>
+      </w:r>
+      <w:r>
+        <w:rPr>
+          <w:rFonts w:asciiTheme="majorHAnsi" w:hAnsiTheme="majorHAnsi" w:cs="Calibri Light" w:hint="cs"/>
+          <w:sz w:val="28"/>
+          <w:szCs w:val="28"/>
+          <w:rtl/>
+        </w:rPr>
+        <w:t>ی</w:t>
+      </w:r>
+      <w:r>
+        <w:rPr>
+          <w:rFonts w:asciiTheme="majorHAnsi" w:hAnsiTheme="majorHAnsi" w:cs="Calibri Light" w:hint="eastAsia"/>
+          <w:sz w:val="28"/>
+          <w:szCs w:val="28"/>
+          <w:rtl/>
+        </w:rPr>
+        <w:t>دا</w:t>
+      </w:r>
+      <w:r>
+        <w:rPr>
+          <w:rFonts w:asciiTheme="majorHAnsi" w:hAnsiTheme="majorHAnsi" w:cs="Calibri Light"/>
+          <w:sz w:val="28"/>
+          <w:szCs w:val="28"/>
+          <w:rtl/>
+        </w:rPr>
+        <w:t xml:space="preserve"> کردن ترد</w:t>
+      </w:r>
+      <w:r>
+        <w:rPr>
+          <w:rFonts w:asciiTheme="majorHAnsi" w:hAnsiTheme="majorHAnsi" w:cs="Calibri Light" w:hint="cs"/>
+          <w:sz w:val="28"/>
+          <w:szCs w:val="28"/>
+          <w:rtl/>
+        </w:rPr>
+        <w:t>ی</w:t>
+      </w:r>
+      <w:r>
+        <w:rPr>
+          <w:rFonts w:asciiTheme="majorHAnsi" w:hAnsiTheme="majorHAnsi" w:cs="Calibri Light"/>
+          <w:sz w:val="28"/>
+          <w:szCs w:val="28"/>
+          <w:rtl/>
+        </w:rPr>
+        <w:t xml:space="preserve"> که زمان مورد ن</w:t>
+      </w:r>
+      <w:r>
+        <w:rPr>
+          <w:rFonts w:asciiTheme="majorHAnsi" w:hAnsiTheme="majorHAnsi" w:cs="Calibri Light" w:hint="cs"/>
+          <w:sz w:val="28"/>
+          <w:szCs w:val="28"/>
+          <w:rtl/>
+        </w:rPr>
+        <w:t>ی</w:t>
+      </w:r>
+      <w:r>
+        <w:rPr>
+          <w:rFonts w:asciiTheme="majorHAnsi" w:hAnsiTheme="majorHAnsi" w:cs="Calibri Light" w:hint="eastAsia"/>
+          <w:sz w:val="28"/>
+          <w:szCs w:val="28"/>
+          <w:rtl/>
+        </w:rPr>
+        <w:t>از</w:t>
+      </w:r>
+      <w:r>
+        <w:rPr>
+          <w:rFonts w:asciiTheme="majorHAnsi" w:hAnsiTheme="majorHAnsi" w:cs="Calibri Light"/>
+          <w:sz w:val="28"/>
+          <w:szCs w:val="28"/>
+          <w:rtl/>
+        </w:rPr>
+        <w:t xml:space="preserve"> برا</w:t>
+      </w:r>
+      <w:r>
+        <w:rPr>
+          <w:rFonts w:asciiTheme="majorHAnsi" w:hAnsiTheme="majorHAnsi" w:cs="Calibri Light" w:hint="cs"/>
+          <w:sz w:val="28"/>
+          <w:szCs w:val="28"/>
+          <w:rtl/>
+        </w:rPr>
+        <w:t>ی</w:t>
+      </w:r>
+      <w:r>
+        <w:rPr>
+          <w:rFonts w:asciiTheme="majorHAnsi" w:hAnsiTheme="majorHAnsi" w:cs="Calibri Light"/>
+          <w:sz w:val="28"/>
+          <w:szCs w:val="28"/>
+          <w:rtl/>
+        </w:rPr>
+        <w:t xml:space="preserve"> اتمام‌ش از همه کمتر باشد را خروج</w:t>
+      </w:r>
+      <w:r>
+        <w:rPr>
+          <w:rFonts w:asciiTheme="majorHAnsi" w:hAnsiTheme="majorHAnsi" w:cs="Calibri Light" w:hint="cs"/>
+          <w:sz w:val="28"/>
+          <w:szCs w:val="28"/>
+          <w:rtl/>
+        </w:rPr>
+        <w:t>ی</w:t>
+      </w:r>
+      <w:r>
+        <w:rPr>
+          <w:rFonts w:asciiTheme="majorHAnsi" w:hAnsiTheme="majorHAnsi" w:cs="Calibri Light"/>
+          <w:sz w:val="28"/>
+          <w:szCs w:val="28"/>
+          <w:rtl/>
+        </w:rPr>
+        <w:t xml:space="preserve"> م</w:t>
+      </w:r>
+      <w:r>
+        <w:rPr>
+          <w:rFonts w:asciiTheme="majorHAnsi" w:hAnsiTheme="majorHAnsi" w:cs="Calibri Light" w:hint="cs"/>
+          <w:sz w:val="28"/>
+          <w:szCs w:val="28"/>
+          <w:rtl/>
+        </w:rPr>
+        <w:t>ی‌</w:t>
+      </w:r>
+      <w:r>
+        <w:rPr>
+          <w:rFonts w:asciiTheme="majorHAnsi" w:hAnsiTheme="majorHAnsi" w:cs="Calibri Light" w:hint="eastAsia"/>
+          <w:sz w:val="28"/>
+          <w:szCs w:val="28"/>
+          <w:rtl/>
+        </w:rPr>
+        <w:t>دهد</w:t>
+      </w:r>
+      <w:r>
+        <w:rPr>
+          <w:rFonts w:asciiTheme="majorHAnsi" w:hAnsiTheme="majorHAnsi" w:cs="Calibri Light"/>
+          <w:sz w:val="28"/>
+          <w:szCs w:val="28"/>
+          <w:rtl/>
+        </w:rPr>
+        <w:t>.</w:t>
+      </w:r>
+      <w:r>
+        <w:rPr>
+          <w:rFonts w:asciiTheme="majorHAnsi" w:hAnsiTheme="majorHAnsi" w:cstheme="majorHAnsi"/>
           <w:sz w:val="28"/>
           <w:szCs w:val="28"/>
         </w:rPr>
         <w:t> </w:t>
+      </w:r>
+    </w:p>
+    <w:p>
+      <w:pPr>
+        <w:bidi/>
+        <w:rPr>
+          <w:rFonts w:asciiTheme="majorHAnsi" w:hAnsiTheme="majorHAnsi" w:cstheme="majorHAnsi"/>
+          <w:sz w:val="28"/>
+          <w:szCs w:val="28"/>
+          <w:rtl/>
+          <w:lang w:bidi="fa-IR"/>
+        </w:rPr>
+      </w:pPr>
+      <w:r>
+        <w:rPr>
+          <w:rFonts w:asciiTheme="majorHAnsi" w:hAnsiTheme="majorHAnsi" w:cstheme="majorHAnsi" w:hint="cs"/>
+          <w:sz w:val="28"/>
+          <w:szCs w:val="28"/>
+          <w:rtl/>
+        </w:rPr>
+        <w:t xml:space="preserve">خروجی زمان‌بند روی </w:t>
+      </w:r>
+      <w:r>
+        <w:rPr>
+          <w:rFonts w:asciiTheme="majorHAnsi" w:hAnsiTheme="majorHAnsi" w:cstheme="majorHAnsi"/>
+          <w:sz w:val="28"/>
+          <w:szCs w:val="28"/>
+        </w:rPr>
+        <w:t>workload3</w:t>
+      </w:r>
+      <w:r>
+        <w:rPr>
+          <w:rFonts w:asciiTheme="majorHAnsi" w:hAnsiTheme="majorHAnsi" w:cstheme="majorHAnsi" w:hint="cs"/>
+          <w:sz w:val="28"/>
+          <w:szCs w:val="28"/>
+          <w:rtl/>
+          <w:lang w:bidi="fa-IR"/>
+        </w:rPr>
+        <w:t>:</w:t>
+      </w:r>
+    </w:p>
+    <w:p>
+      <w:pPr>
+        <w:rPr>
+          <w:rFonts w:asciiTheme="majorHAnsi" w:hAnsiTheme="majorHAnsi" w:cstheme="majorHAnsi"/>
+          <w:sz w:val="28"/>
+          <w:szCs w:val="28"/>
+          <w:lang w:bidi="fa-IR"/>
+        </w:rPr>
+      </w:pPr>
+      <w:r>
+        <w:rPr>
+          <w:rFonts w:asciiTheme="majorHAnsi" w:hAnsiTheme="majorHAnsi" w:cstheme="majorHAnsi"/>
+          <w:sz w:val="28"/>
+          <w:szCs w:val="28"/>
+          <w:lang w:bidi="fa-IR"/>
+        </w:rPr>
+        <w:t>0: Arrival of Task 12 (ready queue length = 1)</w:t>
+      </w:r>
+    </w:p>
+    <w:p>
+      <w:pPr>
+        <w:rPr>
+          <w:rFonts w:asciiTheme="majorHAnsi" w:hAnsiTheme="majorHAnsi" w:cstheme="majorHAnsi"/>
+          <w:sz w:val="28"/>
+          <w:szCs w:val="28"/>
+          <w:lang w:bidi="fa-IR"/>
+        </w:rPr>
+      </w:pPr>
+      <w:r>
+        <w:rPr>
+          <w:rFonts w:asciiTheme="majorHAnsi" w:hAnsiTheme="majorHAnsi" w:cstheme="majorHAnsi"/>
+          <w:sz w:val="28"/>
+          <w:szCs w:val="28"/>
+          <w:lang w:bidi="fa-IR"/>
+        </w:rPr>
+        <w:t>0: Run Task 12 for duration 2 (ready queue length = 0)</w:t>
+      </w:r>
+    </w:p>
+    <w:p>
+      <w:pPr>
+        <w:rPr>
+          <w:rFonts w:asciiTheme="majorHAnsi" w:hAnsiTheme="majorHAnsi" w:cstheme="majorHAnsi"/>
+          <w:sz w:val="28"/>
+          <w:szCs w:val="28"/>
+          <w:lang w:bidi="fa-IR"/>
+        </w:rPr>
+      </w:pPr>
+      <w:r>
+        <w:rPr>
+          <w:rFonts w:asciiTheme="majorHAnsi" w:hAnsiTheme="majorHAnsi" w:cstheme="majorHAnsi"/>
+          <w:sz w:val="28"/>
+          <w:szCs w:val="28"/>
+          <w:lang w:bidi="fa-IR"/>
+        </w:rPr>
+        <w:t>1: Arrival of Task 13 (ready queue length = 1)</w:t>
+      </w:r>
+    </w:p>
+    <w:p>
+      <w:pPr>
+        <w:rPr>
+          <w:rFonts w:asciiTheme="majorHAnsi" w:hAnsiTheme="majorHAnsi" w:cstheme="majorHAnsi"/>
+          <w:sz w:val="28"/>
+          <w:szCs w:val="28"/>
+          <w:lang w:bidi="fa-IR"/>
+        </w:rPr>
+      </w:pPr>
+      <w:r>
+        <w:rPr>
+          <w:rFonts w:asciiTheme="majorHAnsi" w:hAnsiTheme="majorHAnsi" w:cstheme="majorHAnsi"/>
+          <w:sz w:val="28"/>
+          <w:szCs w:val="28"/>
+          <w:lang w:bidi="fa-IR"/>
+        </w:rPr>
+        <w:t>2: Arrival of Task 14 (ready queue length = 2)</w:t>
+      </w:r>
+    </w:p>
+    <w:p>
+      <w:pPr>
+        <w:rPr>
+          <w:rFonts w:asciiTheme="majorHAnsi" w:hAnsiTheme="majorHAnsi" w:cstheme="majorHAnsi"/>
+          <w:sz w:val="28"/>
+          <w:szCs w:val="28"/>
+          <w:lang w:bidi="fa-IR"/>
+        </w:rPr>
+      </w:pPr>
+      <w:r>
+        <w:rPr>
+          <w:rFonts w:asciiTheme="majorHAnsi" w:hAnsiTheme="majorHAnsi" w:cstheme="majorHAnsi"/>
+          <w:sz w:val="28"/>
+          <w:szCs w:val="28"/>
+          <w:lang w:bidi="fa-IR"/>
+        </w:rPr>
+        <w:t>2: IO wait for Task 12 for duration 1</w:t>
+      </w:r>
+    </w:p>
+    <w:p>
+      <w:pPr>
+        <w:rPr>
+          <w:rFonts w:asciiTheme="majorHAnsi" w:hAnsiTheme="majorHAnsi" w:cstheme="majorHAnsi"/>
+          <w:sz w:val="28"/>
+          <w:szCs w:val="28"/>
+          <w:lang w:bidi="fa-IR"/>
+        </w:rPr>
+      </w:pPr>
+      <w:r>
+        <w:rPr>
+          <w:rFonts w:asciiTheme="majorHAnsi" w:hAnsiTheme="majorHAnsi" w:cstheme="majorHAnsi"/>
+          <w:sz w:val="28"/>
+          <w:szCs w:val="28"/>
+          <w:lang w:bidi="fa-IR"/>
+        </w:rPr>
+        <w:t>2: Run Task 14 for duration 1 (ready queue length = 1)</w:t>
+      </w:r>
+    </w:p>
+    <w:p>
+      <w:pPr>
+        <w:rPr>
+          <w:rFonts w:asciiTheme="majorHAnsi" w:hAnsiTheme="majorHAnsi" w:cstheme="majorHAnsi"/>
+          <w:sz w:val="28"/>
+          <w:szCs w:val="28"/>
+          <w:lang w:bidi="fa-IR"/>
+        </w:rPr>
+      </w:pPr>
+      <w:r>
+        <w:rPr>
+          <w:rFonts w:asciiTheme="majorHAnsi" w:hAnsiTheme="majorHAnsi" w:cstheme="majorHAnsi"/>
+          <w:sz w:val="28"/>
+          <w:szCs w:val="28"/>
+          <w:lang w:bidi="fa-IR"/>
+        </w:rPr>
+        <w:t>3: Arrival of Task 15 (ready queue length = 2)</w:t>
+      </w:r>
+    </w:p>
+    <w:p>
+      <w:pPr>
+        <w:rPr>
+          <w:rFonts w:asciiTheme="majorHAnsi" w:hAnsiTheme="majorHAnsi" w:cstheme="majorHAnsi"/>
+          <w:sz w:val="28"/>
+          <w:szCs w:val="28"/>
+          <w:lang w:bidi="fa-IR"/>
+        </w:rPr>
+      </w:pPr>
+      <w:r>
+        <w:rPr>
+          <w:rFonts w:asciiTheme="majorHAnsi" w:hAnsiTheme="majorHAnsi" w:cstheme="majorHAnsi"/>
+          <w:sz w:val="28"/>
+          <w:szCs w:val="28"/>
+          <w:lang w:bidi="fa-IR"/>
+        </w:rPr>
+        <w:t>3: Wakeup of Task 12 (ready queue length = 3)</w:t>
+      </w:r>
+    </w:p>
+    <w:p>
+      <w:pPr>
+        <w:rPr>
+          <w:rFonts w:asciiTheme="majorHAnsi" w:hAnsiTheme="majorHAnsi" w:cstheme="majorHAnsi"/>
+          <w:sz w:val="28"/>
+          <w:szCs w:val="28"/>
+          <w:lang w:bidi="fa-IR"/>
+        </w:rPr>
+      </w:pPr>
+      <w:r>
+        <w:rPr>
+          <w:rFonts w:asciiTheme="majorHAnsi" w:hAnsiTheme="majorHAnsi" w:cstheme="majorHAnsi"/>
+          <w:sz w:val="28"/>
+          <w:szCs w:val="28"/>
+          <w:lang w:bidi="fa-IR"/>
+        </w:rPr>
+        <w:t>3: IO wait for Task 14 for duration 2</w:t>
+      </w:r>
+    </w:p>
+    <w:p>
+      <w:pPr>
+        <w:rPr>
+          <w:rFonts w:asciiTheme="majorHAnsi" w:hAnsiTheme="majorHAnsi" w:cstheme="majorHAnsi"/>
+          <w:sz w:val="28"/>
+          <w:szCs w:val="28"/>
+          <w:lang w:bidi="fa-IR"/>
+        </w:rPr>
+      </w:pPr>
+      <w:r>
+        <w:rPr>
+          <w:rFonts w:asciiTheme="majorHAnsi" w:hAnsiTheme="majorHAnsi" w:cstheme="majorHAnsi"/>
+          <w:sz w:val="28"/>
+          <w:szCs w:val="28"/>
+          <w:lang w:bidi="fa-IR"/>
+        </w:rPr>
+        <w:t>3: Run Task 12 for duration 2 (ready queue length = 2)</w:t>
+      </w:r>
+    </w:p>
+    <w:p>
+      <w:pPr>
+        <w:rPr>
+          <w:rFonts w:asciiTheme="majorHAnsi" w:hAnsiTheme="majorHAnsi" w:cstheme="majorHAnsi"/>
+          <w:sz w:val="28"/>
+          <w:szCs w:val="28"/>
+          <w:lang w:bidi="fa-IR"/>
+        </w:rPr>
+      </w:pPr>
+      <w:r>
+        <w:rPr>
+          <w:rFonts w:asciiTheme="majorHAnsi" w:hAnsiTheme="majorHAnsi" w:cstheme="majorHAnsi"/>
+          <w:sz w:val="28"/>
+          <w:szCs w:val="28"/>
+          <w:lang w:bidi="fa-IR"/>
+        </w:rPr>
+        <w:t>5: Wakeup of Task 14 (ready queue length = 3)</w:t>
+      </w:r>
+    </w:p>
+    <w:p>
+      <w:pPr>
+        <w:rPr>
+          <w:rFonts w:asciiTheme="majorHAnsi" w:hAnsiTheme="majorHAnsi" w:cstheme="majorHAnsi"/>
+          <w:sz w:val="28"/>
+          <w:szCs w:val="28"/>
+          <w:lang w:bidi="fa-IR"/>
+        </w:rPr>
+      </w:pPr>
+      <w:r>
+        <w:rPr>
+          <w:rFonts w:asciiTheme="majorHAnsi" w:hAnsiTheme="majorHAnsi" w:cstheme="majorHAnsi"/>
+          <w:sz w:val="28"/>
+          <w:szCs w:val="28"/>
+          <w:lang w:bidi="fa-IR"/>
+        </w:rPr>
+        <w:t>5: Run Task 14 for duration 1 (ready queue length = 2)</w:t>
+      </w:r>
+    </w:p>
+    <w:p>
+      <w:pPr>
+        <w:rPr>
+          <w:rFonts w:asciiTheme="majorHAnsi" w:hAnsiTheme="majorHAnsi" w:cstheme="majorHAnsi"/>
+          <w:sz w:val="28"/>
+          <w:szCs w:val="28"/>
+          <w:lang w:bidi="fa-IR"/>
+        </w:rPr>
+      </w:pPr>
+      <w:r>
+        <w:rPr>
+          <w:rFonts w:asciiTheme="majorHAnsi" w:hAnsiTheme="majorHAnsi" w:cstheme="majorHAnsi"/>
+          <w:sz w:val="28"/>
+          <w:szCs w:val="28"/>
+          <w:lang w:bidi="fa-IR"/>
+        </w:rPr>
+        <w:t>6: Run Task 15 for duration 2 (ready queue length = 1)</w:t>
+      </w:r>
+    </w:p>
+    <w:p>
+      <w:pPr>
+        <w:rPr>
+          <w:rFonts w:asciiTheme="majorHAnsi" w:hAnsiTheme="majorHAnsi" w:cstheme="majorHAnsi"/>
+          <w:sz w:val="28"/>
+          <w:szCs w:val="28"/>
+          <w:lang w:bidi="fa-IR"/>
+        </w:rPr>
+      </w:pPr>
+      <w:r>
+        <w:rPr>
+          <w:rFonts w:asciiTheme="majorHAnsi" w:hAnsiTheme="majorHAnsi" w:cstheme="majorHAnsi"/>
+          <w:sz w:val="28"/>
+          <w:szCs w:val="28"/>
+          <w:lang w:bidi="fa-IR"/>
+        </w:rPr>
+        <w:t>8: Run Task 15 for duration 1 (ready queue length = 1)</w:t>
+      </w:r>
+    </w:p>
+    <w:p>
+      <w:pPr>
+        <w:rPr>
+          <w:rFonts w:asciiTheme="majorHAnsi" w:hAnsiTheme="majorHAnsi" w:cstheme="majorHAnsi"/>
+          <w:sz w:val="28"/>
+          <w:szCs w:val="28"/>
+          <w:lang w:bidi="fa-IR"/>
+        </w:rPr>
+      </w:pPr>
+      <w:r>
+        <w:rPr>
+          <w:rFonts w:asciiTheme="majorHAnsi" w:hAnsiTheme="majorHAnsi" w:cstheme="majorHAnsi"/>
+          <w:sz w:val="28"/>
+          <w:szCs w:val="28"/>
+          <w:lang w:bidi="fa-IR"/>
+        </w:rPr>
+        <w:t>9: Run Task 13 for duration 2 (ready queue length = 0)</w:t>
+      </w:r>
+    </w:p>
+    <w:p>
+      <w:pPr>
+        <w:rPr>
+          <w:rFonts w:asciiTheme="majorHAnsi" w:hAnsiTheme="majorHAnsi" w:cstheme="majorHAnsi"/>
+          <w:sz w:val="28"/>
+          <w:szCs w:val="28"/>
+          <w:lang w:bidi="fa-IR"/>
+        </w:rPr>
+      </w:pPr>
+      <w:r>
+        <w:rPr>
+          <w:rFonts w:asciiTheme="majorHAnsi" w:hAnsiTheme="majorHAnsi" w:cstheme="majorHAnsi"/>
+          <w:sz w:val="28"/>
+          <w:szCs w:val="28"/>
+          <w:lang w:bidi="fa-IR"/>
+        </w:rPr>
+        <w:t>11: Run Task 13 for duration 2 (ready queue length = 0)</w:t>
+      </w:r>
+    </w:p>
+    <w:p>
+      <w:pPr>
+        <w:rPr>
+          <w:rFonts w:asciiTheme="majorHAnsi" w:hAnsiTheme="majorHAnsi" w:cstheme="majorHAnsi"/>
+          <w:sz w:val="28"/>
+          <w:szCs w:val="28"/>
+          <w:lang w:bidi="fa-IR"/>
+        </w:rPr>
+      </w:pPr>
+      <w:r>
+        <w:rPr>
+          <w:rFonts w:asciiTheme="majorHAnsi" w:hAnsiTheme="majorHAnsi" w:cstheme="majorHAnsi"/>
+          <w:sz w:val="28"/>
+          <w:szCs w:val="28"/>
+          <w:lang w:bidi="fa-IR"/>
+        </w:rPr>
+        <w:t>13: Run Task 13 for duration 2 (ready queue length = 0)</w:t>
+      </w:r>
+    </w:p>
+    <w:p>
+      <w:pPr>
+        <w:rPr>
+          <w:rFonts w:asciiTheme="majorHAnsi" w:hAnsiTheme="majorHAnsi" w:cstheme="majorHAnsi"/>
+          <w:sz w:val="28"/>
+          <w:szCs w:val="28"/>
+          <w:lang w:bidi="fa-IR"/>
+        </w:rPr>
+      </w:pPr>
+      <w:r>
+        <w:rPr>
+          <w:rFonts w:asciiTheme="majorHAnsi" w:hAnsiTheme="majorHAnsi" w:cstheme="majorHAnsi"/>
+          <w:sz w:val="28"/>
+          <w:szCs w:val="28"/>
+          <w:lang w:bidi="fa-IR"/>
+        </w:rPr>
+        <w:t>15: Run Task 13 for duration 1 (ready queue length = 0)</w:t>
+      </w:r>
+    </w:p>
+    <w:p>
+      <w:pPr>
+        <w:rPr>
+          <w:rFonts w:asciiTheme="majorHAnsi" w:hAnsiTheme="majorHAnsi" w:cstheme="majorHAnsi"/>
+          <w:sz w:val="28"/>
+          <w:szCs w:val="28"/>
+          <w:rtl/>
+          <w:lang w:bidi="fa-IR"/>
+        </w:rPr>
+      </w:pPr>
+      <w:r>
+        <w:rPr>
+          <w:rFonts w:asciiTheme="majorHAnsi" w:hAnsiTheme="majorHAnsi" w:cstheme="majorHAnsi"/>
+          <w:sz w:val="28"/>
+          <w:szCs w:val="28"/>
+          <w:lang w:bidi="fa-IR"/>
+        </w:rPr>
+        <w:t>16: Stop</w:t>
+      </w:r>
+    </w:p>
+    <w:p>
+      <w:pPr>
+        <w:bidi/>
+        <w:rPr>
+          <w:rFonts w:asciiTheme="majorHAnsi" w:hAnsiTheme="majorHAnsi" w:cstheme="majorHAnsi"/>
+          <w:sz w:val="28"/>
+          <w:szCs w:val="28"/>
+          <w:rtl/>
+          <w:lang w:bidi="fa-IR"/>
+        </w:rPr>
+      </w:pPr>
+      <w:r>
+        <w:rPr>
+          <w:rFonts w:asciiTheme="majorHAnsi" w:hAnsiTheme="majorHAnsi" w:cstheme="majorHAnsi" w:hint="cs"/>
+          <w:sz w:val="28"/>
+          <w:szCs w:val="28"/>
+          <w:rtl/>
+          <w:lang w:bidi="fa-IR"/>
+        </w:rPr>
+        <w:t>ب)</w:t>
+      </w:r>
+    </w:p>
+    <w:p>
+      <w:pPr>
+        <w:rPr>
+          <w:rFonts w:asciiTheme="majorHAnsi" w:hAnsiTheme="majorHAnsi" w:cstheme="majorHAnsi"/>
+          <w:sz w:val="28"/>
+          <w:szCs w:val="28"/>
+          <w:lang w:bidi="fa-IR"/>
+        </w:rPr>
+      </w:pPr>
+      <w:r>
+        <w:rPr>
+          <w:rFonts w:asciiTheme="majorHAnsi" w:hAnsiTheme="majorHAnsi" w:cstheme="majorHAnsi"/>
+          <w:sz w:val="28"/>
+          <w:szCs w:val="28"/>
+          <w:lang w:bidi="fa-IR"/>
+        </w:rPr>
+        <w:t>0: Arrival of Task 12 (ready queue length = 1)</w:t>
+      </w:r>
+    </w:p>
+    <w:p>
+      <w:pPr>
+        <w:rPr>
+          <w:rFonts w:asciiTheme="majorHAnsi" w:hAnsiTheme="majorHAnsi" w:cstheme="majorHAnsi"/>
+          <w:sz w:val="28"/>
+          <w:szCs w:val="28"/>
+          <w:lang w:bidi="fa-IR"/>
+        </w:rPr>
+      </w:pPr>
+      <w:r>
+        <w:rPr>
+          <w:rFonts w:asciiTheme="majorHAnsi" w:hAnsiTheme="majorHAnsi" w:cstheme="majorHAnsi"/>
+          <w:sz w:val="28"/>
+          <w:szCs w:val="28"/>
+          <w:lang w:bidi="fa-IR"/>
+        </w:rPr>
+        <w:t>0: Run Task 12 for duration 2 (ready queue length = 0)</w:t>
+      </w:r>
+    </w:p>
+    <w:p>
+      <w:pPr>
+        <w:rPr>
+          <w:rFonts w:asciiTheme="majorHAnsi" w:hAnsiTheme="majorHAnsi" w:cstheme="majorHAnsi"/>
+          <w:sz w:val="28"/>
+          <w:szCs w:val="28"/>
+          <w:lang w:bidi="fa-IR"/>
+        </w:rPr>
+      </w:pPr>
+      <w:r>
+        <w:rPr>
+          <w:rFonts w:asciiTheme="majorHAnsi" w:hAnsiTheme="majorHAnsi" w:cstheme="majorHAnsi"/>
+          <w:sz w:val="28"/>
+          <w:szCs w:val="28"/>
+          <w:lang w:bidi="fa-IR"/>
+        </w:rPr>
+        <w:t>1: Arrival of Task 13 (ready queue length = 1)</w:t>
+      </w:r>
+    </w:p>
+    <w:p>
+      <w:pPr>
+        <w:rPr>
+          <w:rFonts w:asciiTheme="majorHAnsi" w:hAnsiTheme="majorHAnsi" w:cstheme="majorHAnsi"/>
+          <w:sz w:val="28"/>
+          <w:szCs w:val="28"/>
+          <w:lang w:bidi="fa-IR"/>
+        </w:rPr>
+      </w:pPr>
+      <w:r>
+        <w:rPr>
+          <w:rFonts w:asciiTheme="majorHAnsi" w:hAnsiTheme="majorHAnsi" w:cstheme="majorHAnsi"/>
+          <w:sz w:val="28"/>
+          <w:szCs w:val="28"/>
+          <w:lang w:bidi="fa-IR"/>
+        </w:rPr>
+        <w:t>2: Arrival of Task 14 (ready queue length = 2)</w:t>
+      </w:r>
+    </w:p>
+    <w:p>
+      <w:pPr>
+        <w:rPr>
+          <w:rFonts w:asciiTheme="majorHAnsi" w:hAnsiTheme="majorHAnsi" w:cstheme="majorHAnsi"/>
+          <w:sz w:val="28"/>
+          <w:szCs w:val="28"/>
+          <w:lang w:bidi="fa-IR"/>
+        </w:rPr>
+      </w:pPr>
+      <w:r>
+        <w:rPr>
+          <w:rFonts w:asciiTheme="majorHAnsi" w:hAnsiTheme="majorHAnsi" w:cstheme="majorHAnsi"/>
+          <w:sz w:val="28"/>
+          <w:szCs w:val="28"/>
+          <w:lang w:bidi="fa-IR"/>
+        </w:rPr>
+        <w:t>2: IO wait for Task 12 for duration 1</w:t>
+      </w:r>
+    </w:p>
+    <w:p>
+      <w:pPr>
+        <w:rPr>
+          <w:rFonts w:asciiTheme="majorHAnsi" w:hAnsiTheme="majorHAnsi" w:cstheme="majorHAnsi"/>
+          <w:sz w:val="28"/>
+          <w:szCs w:val="28"/>
+          <w:lang w:bidi="fa-IR"/>
+        </w:rPr>
+      </w:pPr>
+      <w:r>
+        <w:rPr>
+          <w:rFonts w:asciiTheme="majorHAnsi" w:hAnsiTheme="majorHAnsi" w:cstheme="majorHAnsi"/>
+          <w:sz w:val="28"/>
+          <w:szCs w:val="28"/>
+          <w:lang w:bidi="fa-IR"/>
+        </w:rPr>
+        <w:t>2: Run Task 13 for duration 2 (ready queue length = 1)</w:t>
+      </w:r>
+    </w:p>
+    <w:p>
+      <w:pPr>
+        <w:rPr>
+          <w:rFonts w:asciiTheme="majorHAnsi" w:hAnsiTheme="majorHAnsi" w:cstheme="majorHAnsi"/>
+          <w:sz w:val="28"/>
+          <w:szCs w:val="28"/>
+          <w:lang w:bidi="fa-IR"/>
+        </w:rPr>
+      </w:pPr>
+      <w:r>
+        <w:rPr>
+          <w:rFonts w:asciiTheme="majorHAnsi" w:hAnsiTheme="majorHAnsi" w:cstheme="majorHAnsi"/>
+          <w:sz w:val="28"/>
+          <w:szCs w:val="28"/>
+          <w:lang w:bidi="fa-IR"/>
+        </w:rPr>
+        <w:t>3: Arrival of Task 15 (ready queue length = 2)</w:t>
+      </w:r>
+    </w:p>
+    <w:p>
+      <w:pPr>
+        <w:rPr>
+          <w:rFonts w:asciiTheme="majorHAnsi" w:hAnsiTheme="majorHAnsi" w:cstheme="majorHAnsi"/>
+          <w:sz w:val="28"/>
+          <w:szCs w:val="28"/>
+          <w:lang w:bidi="fa-IR"/>
+        </w:rPr>
+      </w:pPr>
+      <w:r>
+        <w:rPr>
+          <w:rFonts w:asciiTheme="majorHAnsi" w:hAnsiTheme="majorHAnsi" w:cstheme="majorHAnsi"/>
+          <w:sz w:val="28"/>
+          <w:szCs w:val="28"/>
+          <w:lang w:bidi="fa-IR"/>
+        </w:rPr>
+        <w:t>3: Wakeup of Task 12 (ready queue length = 3)</w:t>
+      </w:r>
+    </w:p>
+    <w:p>
+      <w:pPr>
+        <w:rPr>
+          <w:rFonts w:asciiTheme="majorHAnsi" w:hAnsiTheme="majorHAnsi" w:cstheme="majorHAnsi"/>
+          <w:sz w:val="28"/>
+          <w:szCs w:val="28"/>
+          <w:lang w:bidi="fa-IR"/>
+        </w:rPr>
+      </w:pPr>
+      <w:r>
+        <w:rPr>
+          <w:rFonts w:asciiTheme="majorHAnsi" w:hAnsiTheme="majorHAnsi" w:cstheme="majorHAnsi"/>
+          <w:sz w:val="28"/>
+          <w:szCs w:val="28"/>
+          <w:lang w:bidi="fa-IR"/>
+        </w:rPr>
+        <w:t>4: Run Task 14 for duration 1 (ready queue length = 3)</w:t>
+      </w:r>
+    </w:p>
+    <w:p>
+      <w:pPr>
+        <w:rPr>
+          <w:rFonts w:asciiTheme="majorHAnsi" w:hAnsiTheme="majorHAnsi" w:cstheme="majorHAnsi"/>
+          <w:sz w:val="28"/>
+          <w:szCs w:val="28"/>
+          <w:lang w:bidi="fa-IR"/>
+        </w:rPr>
+      </w:pPr>
+      <w:r>
+        <w:rPr>
+          <w:rFonts w:asciiTheme="majorHAnsi" w:hAnsiTheme="majorHAnsi" w:cstheme="majorHAnsi"/>
+          <w:sz w:val="28"/>
+          <w:szCs w:val="28"/>
+          <w:lang w:bidi="fa-IR"/>
+        </w:rPr>
+        <w:t>5: IO wait for Task 14 for duration 2</w:t>
+      </w:r>
+    </w:p>
+    <w:p>
+      <w:pPr>
+        <w:rPr>
+          <w:rFonts w:asciiTheme="majorHAnsi" w:hAnsiTheme="majorHAnsi" w:cstheme="majorHAnsi"/>
+          <w:sz w:val="28"/>
+          <w:szCs w:val="28"/>
+          <w:lang w:bidi="fa-IR"/>
+        </w:rPr>
+      </w:pPr>
+      <w:r>
+        <w:rPr>
+          <w:rFonts w:asciiTheme="majorHAnsi" w:hAnsiTheme="majorHAnsi" w:cstheme="majorHAnsi"/>
+          <w:sz w:val="28"/>
+          <w:szCs w:val="28"/>
+          <w:lang w:bidi="fa-IR"/>
+        </w:rPr>
+        <w:t>5: Run Task 15 for duration 2 (ready queue length = 2)</w:t>
+      </w:r>
+    </w:p>
+    <w:p>
+      <w:pPr>
+        <w:rPr>
+          <w:rFonts w:asciiTheme="majorHAnsi" w:hAnsiTheme="majorHAnsi" w:cstheme="majorHAnsi"/>
+          <w:sz w:val="28"/>
+          <w:szCs w:val="28"/>
+          <w:lang w:bidi="fa-IR"/>
+        </w:rPr>
+      </w:pPr>
+      <w:r>
+        <w:rPr>
+          <w:rFonts w:asciiTheme="majorHAnsi" w:hAnsiTheme="majorHAnsi" w:cstheme="majorHAnsi"/>
+          <w:sz w:val="28"/>
+          <w:szCs w:val="28"/>
+          <w:lang w:bidi="fa-IR"/>
+        </w:rPr>
+        <w:t>7: Wakeup of Task 14 (ready queue length = 3)</w:t>
+      </w:r>
+    </w:p>
+    <w:p>
+      <w:pPr>
+        <w:rPr>
+          <w:rFonts w:asciiTheme="majorHAnsi" w:hAnsiTheme="majorHAnsi" w:cstheme="majorHAnsi"/>
+          <w:sz w:val="28"/>
+          <w:szCs w:val="28"/>
+          <w:lang w:bidi="fa-IR"/>
+        </w:rPr>
+      </w:pPr>
+      <w:r>
+        <w:rPr>
+          <w:rFonts w:asciiTheme="majorHAnsi" w:hAnsiTheme="majorHAnsi" w:cstheme="majorHAnsi"/>
+          <w:sz w:val="28"/>
+          <w:szCs w:val="28"/>
+          <w:lang w:bidi="fa-IR"/>
+        </w:rPr>
+        <w:t>7: Run Task 12 for duration 2 (ready queue length = 3)</w:t>
+      </w:r>
+    </w:p>
+    <w:p>
+      <w:pPr>
+        <w:rPr>
+          <w:rFonts w:asciiTheme="majorHAnsi" w:hAnsiTheme="majorHAnsi" w:cstheme="majorHAnsi"/>
+          <w:sz w:val="28"/>
+          <w:szCs w:val="28"/>
+          <w:lang w:bidi="fa-IR"/>
+        </w:rPr>
+      </w:pPr>
+      <w:r>
+        <w:rPr>
+          <w:rFonts w:asciiTheme="majorHAnsi" w:hAnsiTheme="majorHAnsi" w:cstheme="majorHAnsi"/>
+          <w:sz w:val="28"/>
+          <w:szCs w:val="28"/>
+          <w:lang w:bidi="fa-IR"/>
+        </w:rPr>
+        <w:t>9: Run Task 14 for duration 1 (ready queue length = 2)</w:t>
+      </w:r>
+    </w:p>
+    <w:p>
+      <w:pPr>
+        <w:rPr>
+          <w:rFonts w:asciiTheme="majorHAnsi" w:hAnsiTheme="majorHAnsi" w:cstheme="majorHAnsi"/>
+          <w:sz w:val="28"/>
+          <w:szCs w:val="28"/>
+          <w:lang w:bidi="fa-IR"/>
+        </w:rPr>
+      </w:pPr>
+      <w:r>
+        <w:rPr>
+          <w:rFonts w:asciiTheme="majorHAnsi" w:hAnsiTheme="majorHAnsi" w:cstheme="majorHAnsi"/>
+          <w:sz w:val="28"/>
+          <w:szCs w:val="28"/>
+          <w:lang w:bidi="fa-IR"/>
+        </w:rPr>
+        <w:t>10: Run Task 13 for duration 4 (ready queue length = 1)</w:t>
+      </w:r>
+    </w:p>
+    <w:p>
+      <w:pPr>
+        <w:rPr>
+          <w:rFonts w:asciiTheme="majorHAnsi" w:hAnsiTheme="majorHAnsi" w:cstheme="majorHAnsi"/>
+          <w:sz w:val="28"/>
+          <w:szCs w:val="28"/>
+          <w:lang w:bidi="fa-IR"/>
+        </w:rPr>
+      </w:pPr>
+      <w:r>
+        <w:rPr>
+          <w:rFonts w:asciiTheme="majorHAnsi" w:hAnsiTheme="majorHAnsi" w:cstheme="majorHAnsi"/>
+          <w:sz w:val="28"/>
+          <w:szCs w:val="28"/>
+          <w:lang w:bidi="fa-IR"/>
+        </w:rPr>
+        <w:t>14: Run Task 15 for duration 1 (ready queue length = 1)</w:t>
+      </w:r>
+    </w:p>
+    <w:p>
+      <w:pPr>
+        <w:rPr>
+          <w:rFonts w:asciiTheme="majorHAnsi" w:hAnsiTheme="majorHAnsi" w:cstheme="majorHAnsi"/>
+          <w:sz w:val="28"/>
+          <w:szCs w:val="28"/>
+          <w:lang w:bidi="fa-IR"/>
+        </w:rPr>
+      </w:pPr>
+      <w:r>
+        <w:rPr>
+          <w:rFonts w:asciiTheme="majorHAnsi" w:hAnsiTheme="majorHAnsi" w:cstheme="majorHAnsi"/>
+          <w:sz w:val="28"/>
+          <w:szCs w:val="28"/>
+          <w:lang w:bidi="fa-IR"/>
+        </w:rPr>
+        <w:t>15: Run Task 13 for duration 1 (ready queue length = 0)</w:t>
+      </w:r>
+    </w:p>
+    <w:p>
+      <w:pPr>
+        <w:rPr>
+          <w:rFonts w:asciiTheme="majorHAnsi" w:hAnsiTheme="majorHAnsi" w:cstheme="majorHAnsi"/>
+          <w:sz w:val="28"/>
+          <w:szCs w:val="28"/>
+          <w:rtl/>
+          <w:lang w:bidi="fa-IR"/>
+        </w:rPr>
+      </w:pPr>
+      <w:r>
+        <w:rPr>
+          <w:rFonts w:asciiTheme="majorHAnsi" w:hAnsiTheme="majorHAnsi" w:cstheme="majorHAnsi"/>
+          <w:sz w:val="28"/>
+          <w:szCs w:val="28"/>
+          <w:lang w:bidi="fa-IR"/>
+        </w:rPr>
+        <w:t>16: Stop</w:t>
+      </w:r>
+    </w:p>
+    <w:p>
+      <w:pPr>
+        <w:rPr>
+          <w:rFonts w:asciiTheme="majorHAnsi" w:hAnsiTheme="majorHAnsi" w:cstheme="majorHAnsi" w:hint="cs"/>
+          <w:sz w:val="28"/>
+          <w:szCs w:val="28"/>
+          <w:rtl/>
+          <w:lang w:bidi="fa-IR"/>
+        </w:rPr>
+      </w:pPr>
+    </w:p>
+    <w:p>
+      <w:pPr>
+        <w:bidi/>
+        <w:rPr>
+          <w:rFonts w:asciiTheme="majorHAnsi" w:hAnsiTheme="majorHAnsi" w:cstheme="majorHAnsi" w:hint="cs"/>
+          <w:sz w:val="28"/>
+          <w:szCs w:val="28"/>
+          <w:rtl/>
+          <w:lang w:bidi="fa-IR"/>
+        </w:rPr>
+      </w:pPr>
+      <w:r>
+        <w:rPr>
+          <w:rFonts w:asciiTheme="majorHAnsi" w:hAnsiTheme="majorHAnsi" w:cstheme="majorHAnsi" w:hint="cs"/>
+          <w:sz w:val="28"/>
+          <w:szCs w:val="28"/>
+          <w:rtl/>
+          <w:lang w:bidi="fa-IR"/>
+        </w:rPr>
+        <w:t>۲-</w:t>
+      </w:r>
+      <w:r>
+        <w:rPr>
+          <w:rFonts w:asciiTheme="majorHAnsi" w:hAnsiTheme="majorHAnsi" w:cstheme="majorHAnsi" w:hint="cs"/>
+          <w:sz w:val="28"/>
+          <w:szCs w:val="28"/>
+          <w:rtl/>
+          <w:lang w:bidi="fa-IR"/>
+        </w:rPr>
+        <w:t xml:space="preserve"> </w:t>
       </w:r>
     </w:p>
     <w:p>
@@ -62,7 +1160,7 @@
           <w:rtl/>
           <w:lang w:bidi="fa-IR"/>
         </w:rPr>
-        <w:t xml:space="preserve"> سامانه بسته</w:t>
+        <w:t xml:space="preserve"> سامانه باز است زیرا توزیع فاصله‌ی زمانی بین ورود دو فعالیت از یک توزیع ثابت (توزیع نمایی) پیروی می‌کند و عملکرد سامانه روی تغییر این فاصله‌ها تاثیری ندارد.</w:t>
       </w:r>
     </w:p>
     <w:p>
@@ -84,16 +1182,53 @@
           <w:szCs w:val="28"/>
           <w:rtl/>
         </w:rPr>
-        <w:t>ب) فاصله‌ی زمانی بین ورود دو فعا</w:t>
-      </w:r>
-      <w:r>
-        <w:rPr>
-          <w:rFonts w:asciiTheme="majorHAnsi" w:hAnsiTheme="majorHAnsi" w:cstheme="majorHAnsi"/>
-          <w:sz w:val="28"/>
-          <w:szCs w:val="28"/>
-          <w:rtl/>
-        </w:rPr>
-        <w:t>لیت متوالی طبق تعریف از توضیع نمایی تبعیت میکند. امیدریاضی متغیر تصادفی نمایی با پارامتر</w:t>
+        <w:t>ب) فاصله‌ی زمانی بین ورود د</w:t>
+      </w:r>
+      <w:r>
+        <w:rPr>
+          <w:rFonts w:asciiTheme="majorHAnsi" w:hAnsiTheme="majorHAnsi" w:cstheme="majorHAnsi"/>
+          <w:sz w:val="28"/>
+          <w:szCs w:val="28"/>
+          <w:rtl/>
+        </w:rPr>
+        <w:t>و فعالیت متوالی طبق تعریف از تو</w:t>
+      </w:r>
+      <w:r>
+        <w:rPr>
+          <w:rFonts w:asciiTheme="majorHAnsi" w:hAnsiTheme="majorHAnsi" w:cstheme="majorHAnsi" w:hint="cs"/>
+          <w:sz w:val="28"/>
+          <w:szCs w:val="28"/>
+          <w:rtl/>
+        </w:rPr>
+        <w:t>ز</w:t>
+      </w:r>
+      <w:r>
+        <w:rPr>
+          <w:rFonts w:asciiTheme="majorHAnsi" w:hAnsiTheme="majorHAnsi" w:cstheme="majorHAnsi"/>
+          <w:sz w:val="28"/>
+          <w:szCs w:val="28"/>
+          <w:rtl/>
+        </w:rPr>
+        <w:t>یع نمایی تبعیت می</w:t>
+      </w:r>
+      <w:r>
+        <w:rPr>
+          <w:rFonts w:asciiTheme="majorHAnsi" w:hAnsiTheme="majorHAnsi" w:cstheme="majorHAnsi" w:hint="cs"/>
+          <w:sz w:val="28"/>
+          <w:szCs w:val="28"/>
+          <w:rtl/>
+          <w:lang w:bidi="fa-IR"/>
+        </w:rPr>
+        <w:t>‌</w:t>
+      </w:r>
+      <w:r>
+        <w:rPr>
+          <w:rFonts w:asciiTheme="majorHAnsi" w:hAnsiTheme="majorHAnsi" w:cstheme="majorHAnsi"/>
+          <w:sz w:val="28"/>
+          <w:szCs w:val="28"/>
+          <w:rtl/>
+        </w:rPr>
+        <w:t>کند. امیدریاضی متغیر تصادفی نمایی با پارامتر</w:t>
       </w:r>
       <w:r>
         <w:rPr>
@@ -337,15 +1472,7 @@
             <w:sz w:val="28"/>
             <w:szCs w:val="28"/>
           </w:rPr>
-          <m:t>M</m:t>
-        </m:r>
-        <m:r>
-          <w:rPr>
-            <w:rFonts w:ascii="Cambria Math" w:hAnsi="Cambria Math" w:cstheme="majorHAnsi"/>
-            <w:sz w:val="28"/>
-            <w:szCs w:val="28"/>
-          </w:rPr>
-          <m:t xml:space="preserve"> =</m:t>
+          <m:t>M =</m:t>
         </m:r>
         <m:f>
           <m:fPr>
@@ -449,7 +1576,44 @@
           <w:szCs w:val="28"/>
           <w:rtl/>
         </w:rPr>
-        <w:t xml:space="preserve">ده شده که نشانگیر این است که برای داشتن بهر‌وری </w:t>
+        <w:t>ده شده که نشان</w:t>
+      </w:r>
+      <w:r>
+        <w:rPr>
+          <w:rFonts w:asciiTheme="majorHAnsi" w:hAnsiTheme="majorHAnsi" w:cstheme="majorHAnsi" w:hint="cs"/>
+          <w:sz w:val="28"/>
+          <w:szCs w:val="28"/>
+          <w:rtl/>
+          <w:lang w:bidi="fa-IR"/>
+        </w:rPr>
+        <w:t>‌دهنده‌ی</w:t>
+      </w:r>
+      <w:r>
+        <w:rPr>
+          <w:rFonts w:asciiTheme="majorHAnsi" w:hAnsiTheme="majorHAnsi" w:cstheme="majorHAnsi"/>
+          <w:sz w:val="28"/>
+          <w:szCs w:val="28"/>
+          <w:rtl/>
+        </w:rPr>
+        <w:t xml:space="preserve"> این است که برای داشتن بهر</w:t>
+      </w:r>
+      <w:r>
+        <w:rPr>
+          <w:rFonts w:asciiTheme="majorHAnsi" w:hAnsiTheme="majorHAnsi" w:cstheme="majorHAnsi" w:hint="cs"/>
+          <w:sz w:val="28"/>
+          <w:szCs w:val="28"/>
+          <w:rtl/>
+        </w:rPr>
+        <w:t>ه‌</w:t>
+      </w:r>
+      <w:r>
+        <w:rPr>
+          <w:rFonts w:asciiTheme="majorHAnsi" w:hAnsiTheme="majorHAnsi" w:cstheme="majorHAnsi"/>
+          <w:sz w:val="28"/>
+          <w:szCs w:val="28"/>
+          <w:rtl/>
+        </w:rPr>
+        <w:t xml:space="preserve">‌وری </w:t>
       </w:r>
       <w:r>
         <w:rPr>
@@ -477,7 +1641,7 @@
           <w:szCs w:val="28"/>
           <w:rtl/>
         </w:rPr>
-        <w:t xml:space="preserve"> شبیه سازی نیز این حدس ر</w:t>
+        <w:t xml:space="preserve"> شبیه</w:t>
       </w:r>
       <w:r>
         <w:rPr>
@@ -486,7 +1650,45 @@
           <w:szCs w:val="28"/>
           <w:rtl/>
         </w:rPr>
-        <w:t>ا تایید میکنند.</w:t>
+        <w:t>‌</w:t>
+      </w:r>
+      <w:r>
+        <w:rPr>
+          <w:rFonts w:asciiTheme="majorHAnsi" w:hAnsiTheme="majorHAnsi" w:cstheme="majorHAnsi"/>
+          <w:sz w:val="28"/>
+          <w:szCs w:val="28"/>
+          <w:rtl/>
+        </w:rPr>
+        <w:t>سازی نیز این حدس ر</w:t>
+      </w:r>
+      <w:r>
+        <w:rPr>
+          <w:rFonts w:asciiTheme="majorHAnsi" w:hAnsiTheme="majorHAnsi" w:cstheme="majorHAnsi" w:hint="cs"/>
+          <w:sz w:val="28"/>
+          <w:szCs w:val="28"/>
+          <w:rtl/>
+        </w:rPr>
+        <w:t>ا تایید می</w:t>
+      </w:r>
+      <w:r>
+        <w:rPr>
+          <w:rFonts w:asciiTheme="majorHAnsi" w:hAnsiTheme="majorHAnsi" w:cstheme="majorHAnsi" w:hint="cs"/>
+          <w:sz w:val="28"/>
+          <w:szCs w:val="28"/>
+          <w:rtl/>
+        </w:rPr>
+        <w:t>‌</w:t>
+      </w:r>
+      <w:bookmarkStart w:id="0" w:name="_GoBack"/>
+      <w:bookmarkEnd w:id="0"/>
+      <w:r>
+        <w:rPr>
+          <w:rFonts w:asciiTheme="majorHAnsi" w:hAnsiTheme="majorHAnsi" w:cstheme="majorHAnsi" w:hint="cs"/>
+          <w:sz w:val="28"/>
+          <w:szCs w:val="28"/>
+          <w:rtl/>
+        </w:rPr>
+        <w:t>کنند.</w:t>
       </w:r>
     </w:p>
     <w:p>
@@ -509,7 +1711,7 @@
         <w:spacing w:before="0" w:beforeAutospacing="0" w:after="168" w:afterAutospacing="0"/>
         <w:jc w:val="center"/>
         <w:rPr>
-          <w:rFonts w:asciiTheme="majorHAnsi" w:hAnsiTheme="majorHAnsi" w:cstheme="majorHAnsi" w:hint="cs"/>
+          <w:rFonts w:asciiTheme="majorHAnsi" w:hAnsiTheme="majorHAnsi" w:cstheme="majorHAnsi"/>
           <w:sz w:val="28"/>
           <w:szCs w:val="28"/>
           <w:rtl/>
@@ -541,8 +1743,8 @@
             <v:path o:extrusionok="f" gradientshapeok="t" o:connecttype="rect"/>
             <o:lock v:ext="edit" aspectratio="t"/>
           </v:shapetype>
-          <v:shape id="_x0000_i1029" type="#_x0000_t75" style="width:401.4pt;height:262.2pt">
-            <v:imagedata r:id="rId4" o:title="50_percent_utilization"/>
+          <v:shape id="_x0000_i1025" type="#_x0000_t75" style="width:401.3pt;height:262.35pt">
+            <v:imagedata r:id="rId5" o:title="50_percent_utilization"/>
           </v:shape>
         </w:pict>
       </w:r>
@@ -565,11 +1767,10 @@
         <w:spacing w:before="0" w:beforeAutospacing="0" w:after="168" w:afterAutospacing="0"/>
         <w:jc w:val="right"/>
         <w:rPr>
-          <w:rFonts w:asciiTheme="majorHAnsi" w:hAnsiTheme="majorHAnsi" w:cstheme="majorHAnsi" w:hint="cs"/>
-          <w:sz w:val="28"/>
-          <w:szCs w:val="28"/>
-          <w:rtl/>
-          <w:lang w:bidi="fa-IR"/>
+          <w:rFonts w:asciiTheme="majorHAnsi" w:hAnsiTheme="majorHAnsi" w:cstheme="majorHAnsi"/>
+          <w:sz w:val="28"/>
+          <w:szCs w:val="28"/>
+          <w:rtl/>
         </w:rPr>
       </w:pPr>
       <w:r>
@@ -580,6 +1781,62 @@
           <w:rtl/>
         </w:rPr>
         <w:t>د) نمودار در دفتر ژوپیتر</w:t>
+      </w:r>
+    </w:p>
+    <w:p>
+      <w:pPr>
+        <w:pStyle w:val="code-line"/>
+        <w:spacing w:before="0" w:beforeAutospacing="0" w:after="168" w:afterAutospacing="0"/>
+        <w:jc w:val="center"/>
+        <w:rPr>
+          <w:rFonts w:asciiTheme="majorHAnsi" w:hAnsiTheme="majorHAnsi" w:cstheme="majorHAnsi"/>
+          <w:sz w:val="28"/>
+          <w:szCs w:val="28"/>
+          <w:lang w:bidi="fa-IR"/>
+        </w:rPr>
+      </w:pPr>
+      <w:r>
+        <w:rPr>
+          <w:rFonts w:asciiTheme="majorHAnsi" w:hAnsiTheme="majorHAnsi" w:cstheme="majorHAnsi"/>
+          <w:sz w:val="28"/>
+          <w:szCs w:val="28"/>
+          <w:lang w:bidi="fa-IR"/>
+        </w:rPr>
+        <w:drawing>
+          <wp:inline distT="0" distB="0" distL="0" distR="0" wp14:anchorId="2910A49B" wp14:editId="1D2043FA">
+            <wp:extent cx="4787237" cy="3045727"/>
+            <wp:effectExtent l="0" t="0" r="0" b="2540"/>
+            <wp:docPr id="1" name="Picture 1"/>
+            <wp:cNvGraphicFramePr>
+              <a:graphicFrameLocks xmlns:a="http://schemas.openxmlformats.org/drawingml/2006/main" noChangeAspect="1"/>
+            </wp:cNvGraphicFramePr>
+            <a:graphic xmlns:a="http://schemas.openxmlformats.org/drawingml/2006/main">
+              <a:graphicData uri="http://schemas.openxmlformats.org/drawingml/2006/picture">
+                <pic:pic xmlns:pic="http://schemas.openxmlformats.org/drawingml/2006/picture">
+                  <pic:nvPicPr>
+                    <pic:cNvPr id="1" name=""/>
+                    <pic:cNvPicPr/>
+                  </pic:nvPicPr>
+                  <pic:blipFill>
+                    <a:blip r:embed="rId6"/>
+                    <a:stretch>
+                      <a:fillRect/>
+                    </a:stretch>
+                  </pic:blipFill>
+                  <pic:spPr>
+                    <a:xfrm>
+                      <a:off x="0" y="0"/>
+                      <a:ext cx="4806430" cy="3057938"/>
+                    </a:xfrm>
+                    <a:prstGeom prst="rect">
+                      <a:avLst/>
+                    </a:prstGeom>
+                  </pic:spPr>
+                </pic:pic>
+              </a:graphicData>
+            </a:graphic>
+          </wp:inline>
+        </w:drawing>
       </w:r>
     </w:p>
     <w:p>
@@ -681,7 +1938,7 @@
         <w:bidi/>
         <w:spacing w:before="0" w:beforeAutospacing="0" w:after="168" w:afterAutospacing="0"/>
         <w:rPr>
-          <w:rFonts w:asciiTheme="majorHAnsi" w:hAnsiTheme="majorHAnsi" w:cstheme="majorHAnsi" w:hint="cs"/>
+          <w:rFonts w:asciiTheme="majorHAnsi" w:hAnsiTheme="majorHAnsi" w:cstheme="majorHAnsi"/>
           <w:sz w:val="28"/>
           <w:szCs w:val="28"/>
           <w:rtl/>
@@ -798,8 +2055,6 @@
         </w:rPr>
         <w:t xml:space="preserve"> ای که شبیه‌سازی کنیم، اعدادی که برای صدک 95 ام بدست می‌آیند دست خوش تغییر چندانی نمیشوند.</w:t>
       </w:r>
-      <w:bookmarkStart w:id="0" w:name="_GoBack"/>
-      <w:bookmarkEnd w:id="0"/>
     </w:p>
     <w:p>
       <w:pPr>
@@ -1955,13 +3210,33 @@
       <w:pPr>
         <w:bidi/>
         <w:rPr>
+          <w:rFonts w:asciiTheme="majorHAnsi" w:eastAsiaTheme="minorEastAsia" w:hAnsiTheme="majorHAnsi" w:cstheme="majorHAnsi" w:hint="cs"/>
+          <w:sz w:val="28"/>
+          <w:szCs w:val="28"/>
+          <w:rtl/>
+          <w:lang w:bidi="fa-IR"/>
+        </w:rPr>
+      </w:pPr>
+      <w:r>
+        <w:rPr>
           <w:rFonts w:asciiTheme="majorHAnsi" w:eastAsiaTheme="minorEastAsia" w:hAnsiTheme="majorHAnsi" w:cstheme="majorHAnsi"/>
           <w:sz w:val="28"/>
           <w:szCs w:val="28"/>
-          <w:rtl/>
-          <w:lang w:bidi="fa-IR"/>
-        </w:rPr>
-      </w:pPr>
+          <w:lang w:bidi="fa-IR"/>
+        </w:rPr>
+        <w:t xml:space="preserve"> </w:t>
+      </w:r>
+      <w:r>
+        <w:rPr>
+          <w:rFonts w:asciiTheme="majorHAnsi" w:eastAsiaTheme="minorEastAsia" w:hAnsiTheme="majorHAnsi" w:cstheme="majorHAnsi" w:hint="cs"/>
+          <w:sz w:val="28"/>
+          <w:szCs w:val="28"/>
+          <w:rtl/>
+          <w:lang w:bidi="fa-IR"/>
+        </w:rPr>
+        <w:t xml:space="preserve">در ادامه می‌توان ثابت کرد که اگر میانگین تعدادی متغییر تصادفی </w:t>
+      </w:r>
+      <w:proofErr w:type="spellStart"/>
       <w:r>
         <w:rPr>
           <w:rFonts w:asciiTheme="majorHAnsi" w:eastAsiaTheme="minorEastAsia" w:hAnsiTheme="majorHAnsi" w:cstheme="majorHAnsi"/>
@@ -1969,13 +3244,452 @@
           <w:szCs w:val="28"/>
           <w:lang w:bidi="fa-IR"/>
         </w:rPr>
+        <w:t>iid</w:t>
+      </w:r>
+      <w:proofErr w:type="spellEnd"/>
+      <w:r>
+        <w:rPr>
+          <w:rFonts w:asciiTheme="majorHAnsi" w:eastAsiaTheme="minorEastAsia" w:hAnsiTheme="majorHAnsi" w:cstheme="majorHAnsi" w:hint="cs"/>
+          <w:sz w:val="28"/>
+          <w:szCs w:val="28"/>
+          <w:rtl/>
+          <w:lang w:bidi="fa-IR"/>
+        </w:rPr>
+        <w:t xml:space="preserve"> از توزیع نرمال پیروی کند، توزیع مجموع این متغیر‌ها هم از توزیع نرمال پیروی می‌کند.</w:t>
+      </w:r>
+    </w:p>
+    <w:p>
+      <w:pPr>
+        <w:bidi/>
+        <w:rPr>
+          <w:rFonts w:asciiTheme="majorHAnsi" w:eastAsiaTheme="minorEastAsia" w:hAnsiTheme="majorHAnsi" w:cstheme="majorHAnsi"/>
+          <w:sz w:val="28"/>
+          <w:szCs w:val="28"/>
+          <w:lang w:bidi="fa-IR"/>
+        </w:rPr>
+      </w:pPr>
+      <m:oMathPara>
+        <m:oMath>
+          <m:acc>
+            <m:accPr>
+              <m:chr m:val="̅"/>
+              <m:ctrlPr>
+                <w:rPr>
+                  <w:rFonts w:ascii="Cambria Math" w:eastAsiaTheme="minorEastAsia" w:hAnsi="Cambria Math" w:cstheme="majorHAnsi"/>
+                  <w:i/>
+                  <w:sz w:val="28"/>
+                  <w:szCs w:val="28"/>
+                  <w:lang w:bidi="fa-IR"/>
+                </w:rPr>
+              </m:ctrlPr>
+            </m:accPr>
+            <m:e>
+              <m:r>
+                <w:rPr>
+                  <w:rFonts w:ascii="Cambria Math" w:eastAsiaTheme="minorEastAsia" w:hAnsi="Cambria Math" w:cstheme="majorHAnsi"/>
+                  <w:sz w:val="28"/>
+                  <w:szCs w:val="28"/>
+                  <w:lang w:bidi="fa-IR"/>
+                </w:rPr>
+                <m:t>Y</m:t>
+              </m:r>
+            </m:e>
+          </m:acc>
+          <m:r>
+            <w:rPr>
+              <w:rFonts w:ascii="Cambria Math" w:eastAsiaTheme="minorEastAsia" w:hAnsi="Cambria Math" w:cstheme="majorHAnsi"/>
+              <w:sz w:val="28"/>
+              <w:szCs w:val="28"/>
+              <w:lang w:bidi="fa-IR"/>
+            </w:rPr>
+            <m:t>= CPUTime</m:t>
+          </m:r>
+          <m:d>
+            <m:dPr>
+              <m:ctrlPr>
+                <w:rPr>
+                  <w:rFonts w:ascii="Cambria Math" w:eastAsiaTheme="minorEastAsia" w:hAnsi="Cambria Math" w:cstheme="majorHAnsi"/>
+                  <w:i/>
+                  <w:sz w:val="28"/>
+                  <w:szCs w:val="28"/>
+                  <w:lang w:bidi="fa-IR"/>
+                </w:rPr>
+              </m:ctrlPr>
+            </m:dPr>
+            <m:e>
+              <m:r>
+                <w:rPr>
+                  <w:rFonts w:ascii="Cambria Math" w:eastAsiaTheme="minorEastAsia" w:hAnsi="Cambria Math" w:cstheme="majorHAnsi"/>
+                  <w:sz w:val="28"/>
+                  <w:szCs w:val="28"/>
+                  <w:lang w:bidi="fa-IR"/>
+                </w:rPr>
+                <m:t>S</m:t>
+              </m:r>
+            </m:e>
+          </m:d>
+          <m:r>
+            <w:rPr>
+              <w:rFonts w:ascii="Cambria Math" w:eastAsiaTheme="minorEastAsia" w:hAnsi="Cambria Math" w:cstheme="majorHAnsi"/>
+              <w:sz w:val="28"/>
+              <w:szCs w:val="28"/>
+              <w:lang w:bidi="fa-IR"/>
+            </w:rPr>
+            <m:t>=m.μ</m:t>
+          </m:r>
+        </m:oMath>
+      </m:oMathPara>
+    </w:p>
+    <w:p>
+      <w:pPr>
+        <w:jc w:val="center"/>
+        <w:rPr>
+          <w:rFonts w:asciiTheme="majorHAnsi" w:eastAsiaTheme="minorEastAsia" w:hAnsiTheme="majorHAnsi" w:cstheme="majorHAnsi"/>
+          <w:sz w:val="28"/>
+          <w:szCs w:val="28"/>
+          <w:lang w:bidi="fa-IR"/>
+        </w:rPr>
+      </w:pPr>
+      <m:oMath>
+        <m:r>
+          <w:rPr>
+            <w:rFonts w:ascii="Cambria Math" w:eastAsiaTheme="minorEastAsia" w:hAnsi="Cambria Math" w:cstheme="majorHAnsi"/>
+            <w:sz w:val="28"/>
+            <w:szCs w:val="28"/>
+            <w:rtl/>
+            <w:lang w:bidi="fa-IR"/>
+          </w:rPr>
+          <m:t>~</m:t>
+        </m:r>
+        <m:r>
+          <w:rPr>
+            <w:rFonts w:ascii="Cambria Math" w:eastAsiaTheme="minorEastAsia" w:hAnsi="Cambria Math" w:cstheme="majorHAnsi"/>
+            <w:sz w:val="28"/>
+            <w:szCs w:val="28"/>
+            <w:lang w:bidi="fa-IR"/>
+          </w:rPr>
+          <m:t xml:space="preserve"> N</m:t>
+        </m:r>
+        <m:d>
+          <m:dPr>
+            <m:ctrlPr>
+              <w:rPr>
+                <w:rFonts w:ascii="Cambria Math" w:eastAsiaTheme="minorEastAsia" w:hAnsi="Cambria Math" w:cstheme="majorHAnsi"/>
+                <w:i/>
+                <w:sz w:val="28"/>
+                <w:szCs w:val="28"/>
+                <w:lang w:bidi="fa-IR"/>
+              </w:rPr>
+            </m:ctrlPr>
+          </m:dPr>
+          <m:e>
+            <m:r>
+              <w:rPr>
+                <w:rFonts w:ascii="Cambria Math" w:eastAsiaTheme="minorEastAsia" w:hAnsi="Cambria Math" w:cstheme="majorHAnsi"/>
+                <w:sz w:val="28"/>
+                <w:szCs w:val="28"/>
+                <w:lang w:bidi="fa-IR"/>
+              </w:rPr>
+              <m:t xml:space="preserve">mμ, </m:t>
+            </m:r>
+            <m:sSup>
+              <m:sSupPr>
+                <m:ctrlPr>
+                  <w:rPr>
+                    <w:rFonts w:ascii="Cambria Math" w:eastAsiaTheme="minorEastAsia" w:hAnsi="Cambria Math" w:cstheme="majorHAnsi"/>
+                    <w:i/>
+                    <w:sz w:val="28"/>
+                    <w:szCs w:val="28"/>
+                    <w:lang w:bidi="fa-IR"/>
+                  </w:rPr>
+                </m:ctrlPr>
+              </m:sSupPr>
+              <m:e>
+                <m:r>
+                  <w:rPr>
+                    <w:rFonts w:ascii="Cambria Math" w:eastAsiaTheme="minorEastAsia" w:hAnsi="Cambria Math" w:cstheme="majorHAnsi"/>
+                    <w:sz w:val="28"/>
+                    <w:szCs w:val="28"/>
+                    <w:lang w:bidi="fa-IR"/>
+                  </w:rPr>
+                  <m:t>m</m:t>
+                </m:r>
+              </m:e>
+              <m:sup>
+                <m:r>
+                  <w:rPr>
+                    <w:rFonts w:ascii="Cambria Math" w:eastAsiaTheme="minorEastAsia" w:hAnsi="Cambria Math" w:cstheme="majorHAnsi"/>
+                    <w:sz w:val="28"/>
+                    <w:szCs w:val="28"/>
+                    <w:lang w:bidi="fa-IR"/>
+                  </w:rPr>
+                  <m:t>2</m:t>
+                </m:r>
+              </m:sup>
+            </m:sSup>
+            <m:f>
+              <m:fPr>
+                <m:ctrlPr>
+                  <w:rPr>
+                    <w:rFonts w:ascii="Cambria Math" w:eastAsiaTheme="minorEastAsia" w:hAnsi="Cambria Math" w:cstheme="majorHAnsi"/>
+                    <w:i/>
+                    <w:sz w:val="28"/>
+                    <w:szCs w:val="28"/>
+                    <w:lang w:bidi="fa-IR"/>
+                  </w:rPr>
+                </m:ctrlPr>
+              </m:fPr>
+              <m:num>
+                <m:sSup>
+                  <m:sSupPr>
+                    <m:ctrlPr>
+                      <w:rPr>
+                        <w:rFonts w:ascii="Cambria Math" w:eastAsiaTheme="minorEastAsia" w:hAnsi="Cambria Math" w:cstheme="majorHAnsi"/>
+                        <w:i/>
+                        <w:sz w:val="28"/>
+                        <w:szCs w:val="28"/>
+                        <w:lang w:bidi="fa-IR"/>
+                      </w:rPr>
+                    </m:ctrlPr>
+                  </m:sSupPr>
+                  <m:e>
+                    <m:r>
+                      <w:rPr>
+                        <w:rFonts w:ascii="Cambria Math" w:eastAsiaTheme="minorEastAsia" w:hAnsi="Cambria Math" w:cstheme="majorHAnsi"/>
+                        <w:sz w:val="28"/>
+                        <w:szCs w:val="28"/>
+                        <w:lang w:bidi="fa-IR"/>
+                      </w:rPr>
+                      <m:t>σ</m:t>
+                    </m:r>
+                  </m:e>
+                  <m:sup>
+                    <m:r>
+                      <w:rPr>
+                        <w:rFonts w:ascii="Cambria Math" w:eastAsiaTheme="minorEastAsia" w:hAnsi="Cambria Math" w:cstheme="majorHAnsi"/>
+                        <w:sz w:val="28"/>
+                        <w:szCs w:val="28"/>
+                        <w:lang w:bidi="fa-IR"/>
+                      </w:rPr>
+                      <m:t>2</m:t>
+                    </m:r>
+                  </m:sup>
+                </m:sSup>
+              </m:num>
+              <m:den>
+                <m:r>
+                  <w:rPr>
+                    <w:rFonts w:ascii="Cambria Math" w:eastAsiaTheme="minorEastAsia" w:hAnsi="Cambria Math" w:cstheme="majorHAnsi"/>
+                    <w:sz w:val="28"/>
+                    <w:szCs w:val="28"/>
+                    <w:lang w:bidi="fa-IR"/>
+                  </w:rPr>
+                  <m:t>m</m:t>
+                </m:r>
+              </m:den>
+            </m:f>
+          </m:e>
+        </m:d>
+      </m:oMath>
+      <w:r>
+        <w:rPr>
+          <w:rFonts w:asciiTheme="majorHAnsi" w:eastAsiaTheme="minorEastAsia" w:hAnsiTheme="majorHAnsi" w:cstheme="majorHAnsi"/>
+          <w:sz w:val="28"/>
+          <w:szCs w:val="28"/>
+          <w:lang w:bidi="fa-IR"/>
+        </w:rPr>
+        <w:t xml:space="preserve">    </w:t>
+      </w:r>
+      <w:proofErr w:type="gramStart"/>
+      <w:r>
+        <w:rPr>
+          <w:rFonts w:asciiTheme="majorHAnsi" w:eastAsiaTheme="minorEastAsia" w:hAnsiTheme="majorHAnsi" w:cstheme="majorHAnsi"/>
+          <w:sz w:val="28"/>
+          <w:szCs w:val="28"/>
+          <w:lang w:bidi="fa-IR"/>
+        </w:rPr>
+        <w:t>as</w:t>
+      </w:r>
+      <w:proofErr w:type="gramEnd"/>
+      <w:r>
+        <w:rPr>
+          <w:rFonts w:asciiTheme="majorHAnsi" w:eastAsiaTheme="minorEastAsia" w:hAnsiTheme="majorHAnsi" w:cstheme="majorHAnsi"/>
+          <w:sz w:val="28"/>
+          <w:szCs w:val="28"/>
+          <w:lang w:bidi="fa-IR"/>
+        </w:rPr>
         <w:t xml:space="preserve"> </w:t>
       </w:r>
-      <w:r>
+      <m:oMath>
+        <m:r>
+          <w:rPr>
+            <w:rFonts w:ascii="Cambria Math" w:eastAsiaTheme="minorEastAsia" w:hAnsi="Cambria Math" w:cstheme="majorHAnsi"/>
+            <w:sz w:val="28"/>
+            <w:szCs w:val="28"/>
+            <w:lang w:bidi="fa-IR"/>
+          </w:rPr>
+          <m:t xml:space="preserve">n </m:t>
+        </m:r>
+        <m:r>
+          <w:rPr>
+            <w:rFonts w:ascii="Cambria Math" w:eastAsiaTheme="minorEastAsia" w:hAnsi="Cambria Math" w:cstheme="majorHAnsi"/>
+            <w:i/>
+            <w:sz w:val="28"/>
+            <w:szCs w:val="28"/>
+            <w:lang w:bidi="fa-IR"/>
+          </w:rPr>
+          <w:sym w:font="Symbol" w:char="F0AE"/>
+        </m:r>
+        <m:r>
+          <w:rPr>
+            <w:rFonts w:ascii="Cambria Math" w:eastAsiaTheme="minorEastAsia" w:hAnsi="Cambria Math" w:cstheme="majorHAnsi"/>
+            <w:sz w:val="28"/>
+            <w:szCs w:val="28"/>
+            <w:lang w:bidi="fa-IR"/>
+          </w:rPr>
+          <m:t xml:space="preserve"> ∞ (n is constant)</m:t>
+        </m:r>
+      </m:oMath>
+    </w:p>
+    <w:p>
+      <w:pPr>
+        <w:bidi/>
         <w:rPr>
           <w:rFonts w:asciiTheme="majorHAnsi" w:eastAsiaTheme="minorEastAsia" w:hAnsiTheme="majorHAnsi" w:cstheme="majorHAnsi"/>
           <w:sz w:val="28"/>
           <w:szCs w:val="28"/>
+          <w:lang w:bidi="fa-IR"/>
+        </w:rPr>
+      </w:pPr>
+      <m:oMathPara>
+        <m:oMath>
+          <m:r>
+            <w:rPr>
+              <w:rFonts w:ascii="Cambria Math" w:eastAsiaTheme="minorEastAsia" w:hAnsi="Cambria Math" w:cstheme="majorHAnsi"/>
+              <w:sz w:val="28"/>
+              <w:szCs w:val="28"/>
+              <w:rtl/>
+              <w:lang w:bidi="fa-IR"/>
+            </w:rPr>
+            <m:t>~</m:t>
+          </m:r>
+          <m:r>
+            <w:rPr>
+              <w:rFonts w:ascii="Cambria Math" w:eastAsiaTheme="minorEastAsia" w:hAnsi="Cambria Math" w:cstheme="majorHAnsi"/>
+              <w:sz w:val="28"/>
+              <w:szCs w:val="28"/>
+              <w:lang w:bidi="fa-IR"/>
+            </w:rPr>
+            <m:t xml:space="preserve"> N</m:t>
+          </m:r>
+          <m:d>
+            <m:dPr>
+              <m:ctrlPr>
+                <w:rPr>
+                  <w:rFonts w:ascii="Cambria Math" w:eastAsiaTheme="minorEastAsia" w:hAnsi="Cambria Math" w:cstheme="majorHAnsi"/>
+                  <w:i/>
+                  <w:sz w:val="28"/>
+                  <w:szCs w:val="28"/>
+                  <w:lang w:bidi="fa-IR"/>
+                </w:rPr>
+              </m:ctrlPr>
+            </m:dPr>
+            <m:e>
+              <m:r>
+                <w:rPr>
+                  <w:rFonts w:ascii="Cambria Math" w:eastAsiaTheme="minorEastAsia" w:hAnsi="Cambria Math" w:cstheme="majorHAnsi"/>
+                  <w:sz w:val="28"/>
+                  <w:szCs w:val="28"/>
+                  <w:lang w:bidi="fa-IR"/>
+                </w:rPr>
+                <m:t xml:space="preserve">mμ, </m:t>
+              </m:r>
+              <m:r>
+                <w:rPr>
+                  <w:rFonts w:ascii="Cambria Math" w:eastAsiaTheme="minorEastAsia" w:hAnsi="Cambria Math" w:cstheme="majorHAnsi"/>
+                  <w:sz w:val="28"/>
+                  <w:szCs w:val="28"/>
+                  <w:lang w:bidi="fa-IR"/>
+                </w:rPr>
+                <m:t>m</m:t>
+              </m:r>
+              <m:sSup>
+                <m:sSupPr>
+                  <m:ctrlPr>
+                    <w:rPr>
+                      <w:rFonts w:ascii="Cambria Math" w:eastAsiaTheme="minorEastAsia" w:hAnsi="Cambria Math" w:cstheme="majorHAnsi"/>
+                      <w:i/>
+                      <w:sz w:val="28"/>
+                      <w:szCs w:val="28"/>
+                      <w:lang w:bidi="fa-IR"/>
+                    </w:rPr>
+                  </m:ctrlPr>
+                </m:sSupPr>
+                <m:e>
+                  <m:r>
+                    <w:rPr>
+                      <w:rFonts w:ascii="Cambria Math" w:eastAsiaTheme="minorEastAsia" w:hAnsi="Cambria Math" w:cstheme="majorHAnsi"/>
+                      <w:sz w:val="28"/>
+                      <w:szCs w:val="28"/>
+                      <w:lang w:bidi="fa-IR"/>
+                    </w:rPr>
+                    <m:t>σ</m:t>
+                  </m:r>
+                </m:e>
+                <m:sup>
+                  <m:r>
+                    <w:rPr>
+                      <w:rFonts w:ascii="Cambria Math" w:eastAsiaTheme="minorEastAsia" w:hAnsi="Cambria Math" w:cstheme="majorHAnsi"/>
+                      <w:sz w:val="28"/>
+                      <w:szCs w:val="28"/>
+                      <w:lang w:bidi="fa-IR"/>
+                    </w:rPr>
+                    <m:t>2</m:t>
+                  </m:r>
+                </m:sup>
+              </m:sSup>
+            </m:e>
+          </m:d>
+          <m:r>
+            <w:rPr>
+              <w:rFonts w:ascii="Cambria Math" w:eastAsiaTheme="minorEastAsia" w:hAnsi="Cambria Math" w:cstheme="majorHAnsi"/>
+              <w:sz w:val="28"/>
+              <w:szCs w:val="28"/>
+              <w:lang w:bidi="fa-IR"/>
+            </w:rPr>
+            <m:t xml:space="preserve"> </m:t>
+          </m:r>
+        </m:oMath>
+      </m:oMathPara>
+    </w:p>
+    <w:p>
+      <w:pPr>
+        <w:bidi/>
+        <w:rPr>
+          <w:rFonts w:asciiTheme="majorHAnsi" w:eastAsiaTheme="minorEastAsia" w:hAnsiTheme="majorHAnsi" w:cstheme="majorHAnsi" w:hint="cs"/>
+          <w:sz w:val="28"/>
+          <w:szCs w:val="28"/>
+          <w:rtl/>
+          <w:lang w:bidi="fa-IR"/>
+        </w:rPr>
+      </w:pPr>
+    </w:p>
+    <w:p>
+      <w:pPr>
+        <w:bidi/>
+        <w:rPr>
+          <w:rFonts w:asciiTheme="majorHAnsi" w:eastAsiaTheme="minorEastAsia" w:hAnsiTheme="majorHAnsi" w:cstheme="majorHAnsi" w:hint="cs"/>
+          <w:sz w:val="28"/>
+          <w:szCs w:val="28"/>
+          <w:rtl/>
+          <w:lang w:bidi="fa-IR"/>
+        </w:rPr>
+      </w:pPr>
+      <w:r>
+        <w:rPr>
+          <w:rFonts w:asciiTheme="majorHAnsi" w:eastAsiaTheme="minorEastAsia" w:hAnsiTheme="majorHAnsi" w:cstheme="majorHAnsi"/>
+          <w:sz w:val="28"/>
+          <w:szCs w:val="28"/>
           <w:rtl/>
           <w:lang w:bidi="fa-IR"/>
         </w:rPr>
@@ -1983,13 +3697,13 @@
       </w:r>
       <w:r>
         <w:rPr>
-          <w:rFonts w:asciiTheme="majorHAnsi" w:eastAsiaTheme="minorEastAsia" w:hAnsiTheme="majorHAnsi" w:cstheme="majorHAnsi"/>
-          <w:sz w:val="28"/>
-          <w:szCs w:val="28"/>
-          <w:rtl/>
-          <w:lang w:bidi="fa-IR"/>
-        </w:rPr>
-        <w:t>داریم:</w:t>
+          <w:rFonts w:asciiTheme="majorHAnsi" w:eastAsiaTheme="minorEastAsia" w:hAnsiTheme="majorHAnsi" w:cstheme="majorHAnsi" w:hint="cs"/>
+          <w:sz w:val="28"/>
+          <w:szCs w:val="28"/>
+          <w:rtl/>
+          <w:lang w:bidi="fa-IR"/>
+        </w:rPr>
+        <w:t>در ادامه از این خاصیت استفاده می‌کنیم که جمع ۲ متغیر نرمال، خود متغیری نرمال خواهد بود. خواهیم داشت:</w:t>
       </w:r>
     </w:p>
     <w:p>
@@ -4594,25 +6308,7 @@
             <w:szCs w:val="28"/>
             <w:lang w:bidi="fa-IR"/>
           </w:rPr>
-          <m:t>m=10</m:t>
-        </m:r>
-        <m:r>
-          <w:rPr>
-            <w:rFonts w:ascii="Cambria Math" w:eastAsiaTheme="minorEastAsia" w:hAnsi="Cambria Math" w:cstheme="majorHAnsi"/>
-            <w:sz w:val="28"/>
-            <w:szCs w:val="28"/>
-            <w:lang w:bidi="fa-IR"/>
-          </w:rPr>
-          <m:t>00</m:t>
-        </m:r>
-        <m:r>
-          <w:rPr>
-            <w:rFonts w:ascii="Cambria Math" w:eastAsiaTheme="minorEastAsia" w:hAnsi="Cambria Math" w:cstheme="majorHAnsi"/>
-            <w:sz w:val="28"/>
-            <w:szCs w:val="28"/>
-            <w:lang w:bidi="fa-IR"/>
-          </w:rPr>
-          <m:t>0</m:t>
+          <m:t>m=10000</m:t>
         </m:r>
       </m:oMath>
       <w:r>
@@ -4762,22 +6458,21 @@
       <w:pPr>
         <w:bidi/>
         <w:rPr>
+          <w:rFonts w:asciiTheme="majorHAnsi" w:eastAsiaTheme="minorEastAsia" w:hAnsiTheme="majorHAnsi" w:cstheme="majorHAnsi"/>
+          <w:sz w:val="28"/>
+          <w:szCs w:val="28"/>
+          <w:rtl/>
+          <w:lang w:bidi="fa-IR"/>
+        </w:rPr>
+      </w:pPr>
+      <w:r>
+        <w:rPr>
           <w:rFonts w:asciiTheme="majorHAnsi" w:eastAsiaTheme="minorEastAsia" w:hAnsiTheme="majorHAnsi" w:cstheme="majorHAnsi" w:hint="cs"/>
           <w:sz w:val="28"/>
           <w:szCs w:val="28"/>
           <w:rtl/>
           <w:lang w:bidi="fa-IR"/>
         </w:rPr>
-      </w:pPr>
-      <w:r>
-        <w:rPr>
-          <w:rFonts w:asciiTheme="majorHAnsi" w:eastAsiaTheme="minorEastAsia" w:hAnsiTheme="majorHAnsi" w:cstheme="majorHAnsi" w:hint="cs"/>
-          <w:sz w:val="28"/>
-          <w:szCs w:val="28"/>
-          <w:rtl/>
-          <w:lang w:bidi="fa-IR"/>
-        </w:rPr>
-        <w:lastRenderedPageBreak/>
         <w:t xml:space="preserve">و) در قسمت شبیه‌ سازی هم اعداد 0.5 و 0 به ترتیب برای </w:t>
       </w:r>
       <m:oMath>
@@ -5551,4 +7246,16 @@
     </a:ext>
   </a:extLst>
 </a:theme>
+</file>
+
+<file path=customXml/item1.xml><?xml version="1.0" encoding="utf-8"?>
+<b:Sources xmlns:b="http://schemas.openxmlformats.org/officeDocument/2006/bibliography" xmlns="http://schemas.openxmlformats.org/officeDocument/2006/bibliography" SelectedStyle="\APASixthEditionOfficeOnline.xsl" StyleName="APA" Version="6"/>
+</file>
+
+<file path=customXml/itemProps1.xml><?xml version="1.0" encoding="utf-8"?>
+<ds:datastoreItem xmlns:ds="http://schemas.openxmlformats.org/officeDocument/2006/customXml" ds:itemID="{4E4A93F1-CE74-4D8E-8627-9EDD98FA78AD}">
+  <ds:schemaRefs>
+    <ds:schemaRef ds:uri="http://schemas.openxmlformats.org/officeDocument/2006/bibliography"/>
+  </ds:schemaRefs>
+</ds:datastoreItem>
 </file>
</xml_diff>